<commit_message>
Game Design Document af voor nu
</commit_message>
<xml_diff>
--- a/Documenten/Word/Duurzame Game Design Document.docx
+++ b/Documenten/Word/Duurzame Game Design Document.docx
@@ -10,6 +10,8 @@
           <w:sz w:val="52"/>
         </w:rPr>
       </w:pPr>
+      <w:bookmarkStart w:id="0" w:name="_GoBack"/>
+      <w:bookmarkEnd w:id="0"/>
     </w:p>
     <w:p>
       <w:pPr>
@@ -1129,14 +1131,12 @@
         <w:rPr>
           <w:b/>
           <w:sz w:val="28"/>
-          <w:lang w:val="en-GB"/>
-        </w:rPr>
-      </w:pPr>
-      <w:r>
-        <w:rPr>
-          <w:b/>
-          <w:sz w:val="28"/>
-          <w:lang w:val="en-GB"/>
+        </w:rPr>
+      </w:pPr>
+      <w:r>
+        <w:rPr>
+          <w:b/>
+          <w:sz w:val="28"/>
         </w:rPr>
         <w:br/>
       </w:r>
@@ -1146,44 +1146,41 @@
         <w:rPr>
           <w:b/>
           <w:sz w:val="28"/>
-          <w:lang w:val="en-GB"/>
-        </w:rPr>
-      </w:pPr>
-    </w:p>
-    <w:p>
-      <w:pPr>
-        <w:rPr>
-          <w:b/>
-          <w:sz w:val="28"/>
-          <w:lang w:val="en-GB"/>
-        </w:rPr>
-      </w:pPr>
-    </w:p>
-    <w:p>
-      <w:pPr>
-        <w:rPr>
-          <w:b/>
-          <w:sz w:val="28"/>
-          <w:lang w:val="en-GB"/>
-        </w:rPr>
-      </w:pPr>
-      <w:r>
-        <w:rPr>
-          <w:b/>
-          <w:sz w:val="28"/>
-          <w:lang w:val="en-GB"/>
+        </w:rPr>
+      </w:pPr>
+    </w:p>
+    <w:p>
+      <w:pPr>
+        <w:rPr>
+          <w:b/>
+          <w:sz w:val="28"/>
+        </w:rPr>
+      </w:pPr>
+    </w:p>
+    <w:p>
+      <w:pPr>
+        <w:rPr>
+          <w:b/>
+          <w:sz w:val="28"/>
+        </w:rPr>
+      </w:pPr>
+      <w:r>
+        <w:rPr>
+          <w:b/>
+          <w:sz w:val="28"/>
         </w:rPr>
         <w:lastRenderedPageBreak/>
-        <w:t xml:space="preserve">3.2 </w:t>
-      </w:r>
-      <w:r>
-        <w:rPr>
-          <w:b/>
-          <w:sz w:val="28"/>
-          <w:lang w:val="en-GB"/>
-        </w:rPr>
-        <w:t>Item Collecting</w:t>
-      </w:r>
+        <w:t xml:space="preserve">3.2 Item </w:t>
+      </w:r>
+      <w:proofErr w:type="spellStart"/>
+      <w:r>
+        <w:rPr>
+          <w:b/>
+          <w:sz w:val="28"/>
+        </w:rPr>
+        <w:t>Collecting</w:t>
+      </w:r>
+      <w:proofErr w:type="spellEnd"/>
     </w:p>
     <w:p>
       <w:pPr>
@@ -1562,8 +1559,6 @@
           <w:sz w:val="24"/>
         </w:rPr>
       </w:pPr>
-      <w:bookmarkStart w:id="0" w:name="_GoBack"/>
-      <w:bookmarkEnd w:id="0"/>
     </w:p>
     <w:sectPr>
       <w:pgSz w:w="11906" w:h="16838"/>
@@ -4291,7 +4286,7 @@
 </file>
 
 <file path=customXml/itemProps1.xml><?xml version="1.0" encoding="utf-8"?>
-<ds:datastoreItem xmlns:ds="http://schemas.openxmlformats.org/officeDocument/2006/customXml" ds:itemID="{E873362F-4271-4342-9530-CE816368C208}">
+<ds:datastoreItem xmlns:ds="http://schemas.openxmlformats.org/officeDocument/2006/customXml" ds:itemID="{5C11B324-84B6-4022-B281-C41BAAA062A9}">
   <ds:schemaRefs>
     <ds:schemaRef ds:uri="http://schemas.openxmlformats.org/officeDocument/2006/bibliography"/>
   </ds:schemaRefs>

</xml_diff>

<commit_message>
some small changes and added some stuff to the game design document
</commit_message>
<xml_diff>
--- a/Documenten/Word/Duurzame Game Design Document.docx
+++ b/Documenten/Word/Duurzame Game Design Document.docx
@@ -10,8 +10,6 @@
           <w:sz w:val="52"/>
         </w:rPr>
       </w:pPr>
-      <w:bookmarkStart w:id="0" w:name="_GoBack"/>
-      <w:bookmarkEnd w:id="0"/>
     </w:p>
     <w:p>
       <w:pPr>
@@ -162,6 +160,14 @@
           <w:sz w:val="32"/>
           <w:lang w:val="en-GB"/>
         </w:rPr>
+        <w:t>.</w:t>
+      </w:r>
+      <w:r>
+        <w:rPr>
+          <w:b/>
+          <w:sz w:val="32"/>
+          <w:lang w:val="en-GB"/>
+        </w:rPr>
         <w:tab/>
       </w:r>
       <w:r>
@@ -177,8 +183,7 @@
       <w:pPr>
         <w:ind w:left="708" w:hanging="708"/>
         <w:rPr>
-          <w:b/>
-          <w:sz w:val="32"/>
+          <w:sz w:val="28"/>
           <w:lang w:val="en-GB"/>
         </w:rPr>
       </w:pPr>
@@ -221,6 +226,19 @@
           <w:lang w:val="en-GB"/>
         </w:rPr>
         <w:br/>
+      </w:r>
+      <w:r>
+        <w:rPr>
+          <w:sz w:val="28"/>
+          <w:lang w:val="en-GB"/>
+        </w:rPr>
+        <w:t xml:space="preserve">2.1 </w:t>
+      </w:r>
+      <w:r>
+        <w:rPr>
+          <w:sz w:val="28"/>
+          <w:lang w:val="en-GB"/>
+        </w:rPr>
         <w:t>Player Controls</w:t>
       </w:r>
       <w:r>
@@ -236,7 +254,56 @@
           <w:sz w:val="28"/>
           <w:lang w:val="en-GB"/>
         </w:rPr>
+        <w:t xml:space="preserve">2.2 </w:t>
+      </w:r>
+      <w:r>
+        <w:rPr>
+          <w:sz w:val="28"/>
+          <w:lang w:val="en-GB"/>
+        </w:rPr>
         <w:t>Upgrades</w:t>
+      </w:r>
+      <w:r>
+        <w:rPr>
+          <w:sz w:val="28"/>
+          <w:lang w:val="en-GB"/>
+        </w:rPr>
+        <w:br/>
+      </w:r>
+      <w:r>
+        <w:rPr>
+          <w:sz w:val="28"/>
+          <w:lang w:val="en-GB"/>
+        </w:rPr>
+        <w:t xml:space="preserve">2.3 </w:t>
+      </w:r>
+      <w:r>
+        <w:rPr>
+          <w:sz w:val="28"/>
+          <w:lang w:val="en-GB"/>
+        </w:rPr>
+        <w:t>I</w:t>
+      </w:r>
+      <w:r>
+        <w:rPr>
+          <w:sz w:val="28"/>
+          <w:lang w:val="en-GB"/>
+        </w:rPr>
+        <w:t>tem</w:t>
+      </w:r>
+      <w:r>
+        <w:rPr>
+          <w:sz w:val="28"/>
+          <w:lang w:val="en-GB"/>
+        </w:rPr>
+        <w:t xml:space="preserve"> Collect</w:t>
+      </w:r>
+      <w:r>
+        <w:rPr>
+          <w:sz w:val="28"/>
+          <w:lang w:val="en-GB"/>
+        </w:rPr>
+        <w:t>ing</w:t>
       </w:r>
     </w:p>
     <w:p>
@@ -276,6 +343,19 @@
           <w:lang w:val="en-GB"/>
         </w:rPr>
         <w:tab/>
+      </w:r>
+      <w:r>
+        <w:rPr>
+          <w:sz w:val="28"/>
+          <w:lang w:val="en-GB"/>
+        </w:rPr>
+        <w:t xml:space="preserve">3.1 </w:t>
+      </w:r>
+      <w:r>
+        <w:rPr>
+          <w:sz w:val="28"/>
+          <w:lang w:val="en-GB"/>
+        </w:rPr>
         <w:t>In-Game Display</w:t>
       </w:r>
       <w:r>
@@ -292,39 +372,12 @@
         </w:rPr>
         <w:tab/>
       </w:r>
-      <w:r>
-        <w:rPr>
-          <w:sz w:val="28"/>
-          <w:lang w:val="en-GB"/>
-        </w:rPr>
-        <w:t>I</w:t>
-      </w:r>
-      <w:r>
-        <w:rPr>
-          <w:sz w:val="28"/>
-          <w:lang w:val="en-GB"/>
-        </w:rPr>
-        <w:t>tem</w:t>
-      </w:r>
-      <w:r>
-        <w:rPr>
-          <w:sz w:val="28"/>
-          <w:lang w:val="en-GB"/>
-        </w:rPr>
-        <w:t xml:space="preserve"> Collect</w:t>
-      </w:r>
-      <w:r>
-        <w:rPr>
-          <w:sz w:val="28"/>
-          <w:lang w:val="en-GB"/>
-        </w:rPr>
-        <w:t>ing</w:t>
-      </w:r>
-    </w:p>
-    <w:p>
-      <w:pPr>
-        <w:rPr>
-          <w:sz w:val="28"/>
+    </w:p>
+    <w:p>
+      <w:pPr>
+        <w:rPr>
+          <w:sz w:val="28"/>
+          <w:lang w:val="en-GB"/>
         </w:rPr>
       </w:pPr>
       <w:r>
@@ -333,7 +386,7 @@
           <w:sz w:val="32"/>
           <w:lang w:val="en-GB"/>
         </w:rPr>
-        <w:t>4.0 Asset Definitions……………………………………………………………….</w:t>
+        <w:t>4.0 Asset Definitions………………………………………………………………</w:t>
       </w:r>
       <w:r>
         <w:rPr>
@@ -341,7 +394,22 @@
           <w:sz w:val="32"/>
           <w:lang w:val="en-GB"/>
         </w:rPr>
+        <w:t>.</w:t>
+      </w:r>
+      <w:r>
+        <w:rPr>
+          <w:b/>
+          <w:sz w:val="32"/>
+          <w:lang w:val="en-GB"/>
+        </w:rPr>
         <w:tab/>
+      </w:r>
+      <w:r>
+        <w:rPr>
+          <w:b/>
+          <w:sz w:val="32"/>
+          <w:lang w:val="en-GB"/>
+        </w:rPr>
         <w:t>4</w:t>
       </w:r>
       <w:r>
@@ -358,6 +426,19 @@
           <w:lang w:val="en-GB"/>
         </w:rPr>
         <w:tab/>
+      </w:r>
+      <w:r>
+        <w:rPr>
+          <w:sz w:val="28"/>
+          <w:lang w:val="en-GB"/>
+        </w:rPr>
+        <w:t xml:space="preserve">4.1 </w:t>
+      </w:r>
+      <w:r>
+        <w:rPr>
+          <w:sz w:val="28"/>
+          <w:lang w:val="en-GB"/>
+        </w:rPr>
         <w:t>Player Character</w:t>
       </w:r>
       <w:r>
@@ -365,7 +446,47 @@
           <w:sz w:val="28"/>
           <w:lang w:val="en-GB"/>
         </w:rPr>
+        <w:t xml:space="preserve"> </w:t>
+      </w:r>
+      <w:r>
+        <w:rPr>
+          <w:sz w:val="28"/>
+          <w:lang w:val="en-GB"/>
+        </w:rPr>
         <w:br/>
+        <w:t xml:space="preserve">           4.2 </w:t>
+      </w:r>
+      <w:proofErr w:type="spellStart"/>
+      <w:r>
+        <w:rPr>
+          <w:sz w:val="28"/>
+          <w:lang w:val="en-GB"/>
+        </w:rPr>
+        <w:t>Maan</w:t>
+      </w:r>
+      <w:proofErr w:type="spellEnd"/>
+      <w:r>
+        <w:rPr>
+          <w:sz w:val="28"/>
+          <w:lang w:val="en-GB"/>
+        </w:rPr>
+        <w:t xml:space="preserve"> </w:t>
+      </w:r>
+      <w:proofErr w:type="spellStart"/>
+      <w:r>
+        <w:rPr>
+          <w:sz w:val="28"/>
+          <w:lang w:val="en-GB"/>
+        </w:rPr>
+        <w:t>Koepel</w:t>
+      </w:r>
+      <w:proofErr w:type="spellEnd"/>
+      <w:r>
+        <w:rPr>
+          <w:sz w:val="28"/>
+          <w:lang w:val="en-GB"/>
+        </w:rPr>
+        <w:br/>
       </w:r>
       <w:r>
         <w:rPr>
@@ -373,15 +494,22 @@
           <w:lang w:val="en-GB"/>
         </w:rPr>
         <w:tab/>
-        <w:t>Collectables</w:t>
-      </w:r>
-      <w:r>
-        <w:rPr>
-          <w:sz w:val="28"/>
-          <w:lang w:val="en-GB"/>
-        </w:rPr>
-        <w:br/>
-      </w:r>
+        <w:t xml:space="preserve">4.3 </w:t>
+      </w:r>
+      <w:r>
+        <w:rPr>
+          <w:sz w:val="28"/>
+        </w:rPr>
+        <w:t>Moestuintje</w:t>
+      </w:r>
+    </w:p>
+    <w:p>
+      <w:pPr>
+        <w:rPr>
+          <w:sz w:val="28"/>
+          <w:lang w:val="en-GB"/>
+        </w:rPr>
+      </w:pPr>
       <w:r>
         <w:rPr>
           <w:b/>
@@ -674,17 +802,22 @@
     </w:p>
     <w:p>
       <w:pPr>
-        <w:rPr>
-          <w:b/>
-          <w:sz w:val="28"/>
-        </w:rPr>
-      </w:pPr>
-      <w:r>
-        <w:rPr>
-          <w:b/>
-          <w:sz w:val="28"/>
-        </w:rPr>
-        <w:t xml:space="preserve">2.1 </w:t>
+        <w:pStyle w:val="Lijstalinea"/>
+        <w:numPr>
+          <w:ilvl w:val="1"/>
+          <w:numId w:val="23"/>
+        </w:numPr>
+        <w:rPr>
+          <w:b/>
+          <w:sz w:val="28"/>
+        </w:rPr>
+      </w:pPr>
+      <w:r>
+        <w:rPr>
+          <w:b/>
+          <w:sz w:val="28"/>
+        </w:rPr>
+        <w:t xml:space="preserve"> </w:t>
       </w:r>
       <w:proofErr w:type="spellStart"/>
       <w:r>
@@ -708,7 +841,7 @@
         <w:pStyle w:val="Lijstalinea"/>
         <w:numPr>
           <w:ilvl w:val="0"/>
-          <w:numId w:val="10"/>
+          <w:numId w:val="22"/>
         </w:numPr>
         <w:rPr>
           <w:sz w:val="24"/>
@@ -818,47 +951,167 @@
       <w:pPr>
         <w:rPr>
           <w:b/>
+          <w:sz w:val="28"/>
+        </w:rPr>
+      </w:pPr>
+      <w:r>
+        <w:rPr>
+          <w:b/>
+          <w:sz w:val="28"/>
+        </w:rPr>
+        <w:t>2.2 Upgrades</w:t>
+      </w:r>
+    </w:p>
+    <w:p>
+      <w:pPr>
+        <w:rPr>
+          <w:sz w:val="24"/>
+        </w:rPr>
+      </w:pPr>
+      <w:r>
+        <w:rPr>
+          <w:sz w:val="24"/>
+        </w:rPr>
+        <w:t xml:space="preserve">In de game kun je </w:t>
+      </w:r>
+      <w:r>
+        <w:rPr>
+          <w:sz w:val="24"/>
+        </w:rPr>
+        <w:t>de mijnmachine upgraden zodat hij sneller mijnt.</w:t>
+      </w:r>
+      <w:r>
+        <w:rPr>
+          <w:sz w:val="24"/>
+        </w:rPr>
+        <w:t xml:space="preserve"> </w:t>
+      </w:r>
+    </w:p>
+    <w:p>
+      <w:pPr>
+        <w:rPr>
+          <w:sz w:val="24"/>
+        </w:rPr>
+      </w:pPr>
+      <w:r>
+        <w:rPr>
+          <w:b/>
+          <w:sz w:val="28"/>
+        </w:rPr>
+        <w:t>2</w:t>
+      </w:r>
+      <w:r>
+        <w:rPr>
+          <w:b/>
+          <w:sz w:val="28"/>
+        </w:rPr>
+        <w:t>.</w:t>
+      </w:r>
+      <w:r>
+        <w:rPr>
+          <w:b/>
+          <w:sz w:val="28"/>
+        </w:rPr>
+        <w:t>3</w:t>
+      </w:r>
+      <w:r>
+        <w:rPr>
+          <w:b/>
+          <w:sz w:val="28"/>
+        </w:rPr>
+        <w:t xml:space="preserve"> Item </w:t>
+      </w:r>
+      <w:proofErr w:type="spellStart"/>
+      <w:r>
+        <w:rPr>
+          <w:b/>
+          <w:sz w:val="28"/>
+        </w:rPr>
+        <w:t>Collecting</w:t>
+      </w:r>
+      <w:proofErr w:type="spellEnd"/>
+    </w:p>
+    <w:p>
+      <w:pPr>
+        <w:rPr>
+          <w:sz w:val="24"/>
+        </w:rPr>
+      </w:pPr>
+      <w:r>
+        <w:rPr>
+          <w:sz w:val="24"/>
+        </w:rPr>
+        <w:t>In de g</w:t>
+      </w:r>
+      <w:r>
+        <w:rPr>
+          <w:sz w:val="24"/>
+        </w:rPr>
+        <w:t>ame verzamel je verschillende dingen voor andere redenen.</w:t>
+      </w:r>
+    </w:p>
+    <w:p>
+      <w:pPr>
+        <w:pStyle w:val="Lijstalinea"/>
+        <w:numPr>
+          <w:ilvl w:val="0"/>
+          <w:numId w:val="17"/>
+        </w:numPr>
+        <w:rPr>
+          <w:sz w:val="24"/>
+        </w:rPr>
+      </w:pPr>
+      <w:r>
+        <w:rPr>
+          <w:sz w:val="24"/>
+        </w:rPr>
+        <w:t>ijzererts, je verzameld ijzererts om de mijnmachine te upgraden.</w:t>
+      </w:r>
+    </w:p>
+    <w:p>
+      <w:pPr>
+        <w:pStyle w:val="Lijstalinea"/>
+        <w:numPr>
+          <w:ilvl w:val="0"/>
+          <w:numId w:val="17"/>
+        </w:numPr>
+        <w:rPr>
+          <w:sz w:val="24"/>
+        </w:rPr>
+      </w:pPr>
+      <w:r>
+        <w:rPr>
+          <w:sz w:val="24"/>
+        </w:rPr>
+        <w:t>Helium 3, helium 3 is het edelgas dat je energie geeft. Hierdoor gaat de energie meter omhoog</w:t>
+      </w:r>
+    </w:p>
+    <w:p>
+      <w:pPr>
+        <w:pStyle w:val="Lijstalinea"/>
+        <w:numPr>
+          <w:ilvl w:val="0"/>
+          <w:numId w:val="17"/>
+        </w:numPr>
+        <w:rPr>
+          <w:b/>
           <w:sz w:val="32"/>
         </w:rPr>
       </w:pPr>
       <w:r>
         <w:rPr>
+          <w:sz w:val="24"/>
+        </w:rPr>
+        <w:t>Eten, wanneer het eten klaar is om te oogsten dan kun je ze pakken. Hierdoor gaat de eten meter omhoog.</w:t>
+      </w:r>
+    </w:p>
+    <w:p>
+      <w:pPr>
+        <w:rPr>
           <w:b/>
           <w:sz w:val="32"/>
         </w:rPr>
-        <w:t>2.2 Upgrades</w:t>
-      </w:r>
-    </w:p>
-    <w:p>
-      <w:pPr>
-        <w:rPr>
-          <w:sz w:val="24"/>
-        </w:rPr>
-      </w:pPr>
-      <w:r>
-        <w:rPr>
-          <w:sz w:val="24"/>
-        </w:rPr>
-        <w:t xml:space="preserve">In de game kun je </w:t>
-      </w:r>
-      <w:r>
-        <w:rPr>
-          <w:sz w:val="24"/>
-        </w:rPr>
-        <w:t>de mijnmachine upgraden zodat hij sneller mijnt.</w:t>
-      </w:r>
-      <w:r>
-        <w:rPr>
-          <w:sz w:val="24"/>
-        </w:rPr>
-        <w:t xml:space="preserve"> </w:t>
-      </w:r>
-      <w:r>
-        <w:rPr>
-          <w:sz w:val="24"/>
-        </w:rPr>
-        <w:br/>
-      </w:r>
+      </w:pPr>
     </w:p>
     <w:p>
       <w:pPr>
@@ -867,11 +1120,60 @@
           <w:sz w:val="32"/>
         </w:rPr>
       </w:pPr>
-      <w:r>
+    </w:p>
+    <w:p>
+      <w:pPr>
         <w:rPr>
           <w:b/>
           <w:sz w:val="32"/>
         </w:rPr>
+      </w:pPr>
+    </w:p>
+    <w:p>
+      <w:pPr>
+        <w:rPr>
+          <w:b/>
+          <w:sz w:val="32"/>
+        </w:rPr>
+      </w:pPr>
+    </w:p>
+    <w:p>
+      <w:pPr>
+        <w:rPr>
+          <w:b/>
+          <w:sz w:val="32"/>
+        </w:rPr>
+      </w:pPr>
+    </w:p>
+    <w:p>
+      <w:pPr>
+        <w:rPr>
+          <w:b/>
+          <w:sz w:val="32"/>
+        </w:rPr>
+      </w:pPr>
+    </w:p>
+    <w:p>
+      <w:pPr>
+        <w:rPr>
+          <w:b/>
+          <w:sz w:val="32"/>
+        </w:rPr>
+      </w:pPr>
+    </w:p>
+    <w:p>
+      <w:pPr>
+        <w:rPr>
+          <w:b/>
+          <w:sz w:val="32"/>
+        </w:rPr>
+      </w:pPr>
+      <w:r>
+        <w:rPr>
+          <w:b/>
+          <w:sz w:val="32"/>
+        </w:rPr>
+        <w:lastRenderedPageBreak/>
         <w:t>3.0 Scoring</w:t>
       </w:r>
     </w:p>
@@ -1130,75 +1432,58 @@
       <w:pPr>
         <w:rPr>
           <w:b/>
-          <w:sz w:val="28"/>
-        </w:rPr>
-      </w:pPr>
-      <w:r>
-        <w:rPr>
-          <w:b/>
-          <w:sz w:val="28"/>
-        </w:rPr>
-        <w:br/>
-      </w:r>
-    </w:p>
-    <w:p>
-      <w:pPr>
-        <w:rPr>
-          <w:b/>
-          <w:sz w:val="28"/>
-        </w:rPr>
-      </w:pPr>
-    </w:p>
-    <w:p>
-      <w:pPr>
-        <w:rPr>
-          <w:b/>
-          <w:sz w:val="28"/>
-        </w:rPr>
-      </w:pPr>
-    </w:p>
-    <w:p>
-      <w:pPr>
-        <w:rPr>
-          <w:b/>
-          <w:sz w:val="28"/>
-        </w:rPr>
-      </w:pPr>
-      <w:r>
-        <w:rPr>
-          <w:b/>
-          <w:sz w:val="28"/>
-        </w:rPr>
-        <w:lastRenderedPageBreak/>
-        <w:t xml:space="preserve">3.2 Item </w:t>
-      </w:r>
-      <w:proofErr w:type="spellStart"/>
-      <w:r>
-        <w:rPr>
-          <w:b/>
-          <w:sz w:val="28"/>
-        </w:rPr>
-        <w:t>Collecting</w:t>
-      </w:r>
-      <w:proofErr w:type="spellEnd"/>
-    </w:p>
-    <w:p>
-      <w:pPr>
-        <w:rPr>
-          <w:sz w:val="24"/>
-        </w:rPr>
-      </w:pPr>
-      <w:r>
-        <w:rPr>
-          <w:sz w:val="24"/>
-        </w:rPr>
-        <w:t>In de g</w:t>
-      </w:r>
-      <w:r>
-        <w:rPr>
-          <w:sz w:val="24"/>
-        </w:rPr>
-        <w:t>ame verzamel je verschillende dingen voor andere redenen.</w:t>
+          <w:sz w:val="32"/>
+          <w:lang w:val="en-GB"/>
+        </w:rPr>
+      </w:pPr>
+      <w:r>
+        <w:rPr>
+          <w:b/>
+          <w:sz w:val="32"/>
+          <w:lang w:val="en-GB"/>
+        </w:rPr>
+        <w:t xml:space="preserve">4.0 Asset </w:t>
+      </w:r>
+      <w:r>
+        <w:rPr>
+          <w:b/>
+          <w:sz w:val="32"/>
+          <w:lang w:val="en-GB"/>
+        </w:rPr>
+        <w:t>Definitions</w:t>
+      </w:r>
+    </w:p>
+    <w:p>
+      <w:pPr>
+        <w:rPr>
+          <w:b/>
+          <w:sz w:val="28"/>
+          <w:lang w:val="en-GB"/>
+        </w:rPr>
+      </w:pPr>
+      <w:r>
+        <w:rPr>
+          <w:b/>
+          <w:sz w:val="28"/>
+          <w:lang w:val="en-GB"/>
+        </w:rPr>
+        <w:t>4.</w:t>
+      </w:r>
+      <w:r>
+        <w:rPr>
+          <w:b/>
+          <w:sz w:val="28"/>
+          <w:lang w:val="en-GB"/>
+        </w:rPr>
+        <w:t>1</w:t>
+      </w:r>
+      <w:r>
+        <w:rPr>
+          <w:b/>
+          <w:sz w:val="28"/>
+          <w:lang w:val="en-GB"/>
+        </w:rPr>
+        <w:t xml:space="preserve"> Player Character</w:t>
       </w:r>
     </w:p>
     <w:p>
@@ -1206,7 +1491,7 @@
         <w:pStyle w:val="Lijstalinea"/>
         <w:numPr>
           <w:ilvl w:val="0"/>
-          <w:numId w:val="17"/>
+          <w:numId w:val="24"/>
         </w:numPr>
         <w:rPr>
           <w:sz w:val="24"/>
@@ -1216,25 +1501,75 @@
         <w:rPr>
           <w:sz w:val="24"/>
         </w:rPr>
-        <w:t>ijzererts</w:t>
-      </w:r>
-      <w:r>
-        <w:rPr>
-          <w:sz w:val="24"/>
-        </w:rPr>
-        <w:t>,</w:t>
-      </w:r>
-      <w:r>
-        <w:rPr>
-          <w:sz w:val="24"/>
-        </w:rPr>
-        <w:t xml:space="preserve"> je verzameld ijzererts om de </w:t>
-      </w:r>
-      <w:r>
-        <w:rPr>
-          <w:sz w:val="24"/>
-        </w:rPr>
-        <w:t>mijnmachine te upgraden.</w:t>
+        <w:t>Astronaut.</w:t>
+      </w:r>
+      <w:r>
+        <w:rPr>
+          <w:sz w:val="24"/>
+        </w:rPr>
+        <w:br/>
+      </w:r>
+      <w:r>
+        <w:rPr>
+          <w:sz w:val="24"/>
+        </w:rPr>
+        <w:t>De speler</w:t>
+      </w:r>
+      <w:r>
+        <w:rPr>
+          <w:sz w:val="24"/>
+        </w:rPr>
+        <w:t xml:space="preserve"> is een astronaut met een wit astronauten pak.</w:t>
+      </w:r>
+    </w:p>
+    <w:p>
+      <w:pPr>
+        <w:rPr>
+          <w:b/>
+          <w:sz w:val="28"/>
+        </w:rPr>
+      </w:pPr>
+      <w:r>
+        <w:rPr>
+          <w:b/>
+          <w:sz w:val="28"/>
+        </w:rPr>
+        <w:t>4.2 Maan Koepel</w:t>
+      </w:r>
+    </w:p>
+    <w:p>
+      <w:pPr>
+        <w:rPr>
+          <w:sz w:val="24"/>
+        </w:rPr>
+      </w:pPr>
+      <w:r>
+        <w:rPr>
+          <w:sz w:val="24"/>
+        </w:rPr>
+        <w:t>De maan koepel is een koepel die over de basis heen staat. De koepel beschermt de basis tegen het vacuüm van de ruimte en houd de zuurstof binnen.</w:t>
+      </w:r>
+    </w:p>
+    <w:p>
+      <w:pPr>
+        <w:rPr>
+          <w:b/>
+          <w:sz w:val="28"/>
+        </w:rPr>
+      </w:pPr>
+      <w:r>
+        <w:rPr>
+          <w:b/>
+          <w:sz w:val="28"/>
+        </w:rPr>
+        <w:t xml:space="preserve">4.3 </w:t>
+      </w:r>
+      <w:r>
+        <w:rPr>
+          <w:b/>
+          <w:sz w:val="28"/>
+        </w:rPr>
+        <w:t>Moestuintje</w:t>
       </w:r>
     </w:p>
     <w:p>
@@ -1242,7 +1577,7 @@
         <w:pStyle w:val="Lijstalinea"/>
         <w:numPr>
           <w:ilvl w:val="0"/>
-          <w:numId w:val="17"/>
+          <w:numId w:val="24"/>
         </w:numPr>
         <w:rPr>
           <w:sz w:val="24"/>
@@ -1250,46 +1585,45 @@
       </w:pPr>
       <w:r>
         <w:rPr>
-          <w:sz w:val="24"/>
-        </w:rPr>
-        <w:t>Helium 3</w:t>
-      </w:r>
-      <w:r>
-        <w:rPr>
-          <w:sz w:val="24"/>
-        </w:rPr>
-        <w:t xml:space="preserve">, helium 3 is het edelgas dat je energie geeft. </w:t>
-      </w:r>
-      <w:r>
-        <w:rPr>
-          <w:sz w:val="24"/>
-        </w:rPr>
-        <w:t xml:space="preserve">Hierdoor gaat </w:t>
-      </w:r>
-      <w:r>
-        <w:rPr>
-          <w:sz w:val="24"/>
-        </w:rPr>
-        <w:t>de energie meter omhoog</w:t>
-      </w:r>
-    </w:p>
-    <w:p>
-      <w:pPr>
-        <w:pStyle w:val="Lijstalinea"/>
-        <w:numPr>
-          <w:ilvl w:val="0"/>
-          <w:numId w:val="17"/>
-        </w:numPr>
-        <w:rPr>
-          <w:sz w:val="24"/>
-        </w:rPr>
-      </w:pPr>
-      <w:r>
-        <w:rPr>
-          <w:sz w:val="24"/>
-        </w:rPr>
-        <w:t>Eten, wanneer het eten klaar is om te oogsten dan kun je ze pakken. Hierdoor gaat de eten meter omhoog.</w:t>
-      </w:r>
+          <w:b/>
+          <w:sz w:val="24"/>
+        </w:rPr>
+        <w:t>Moestuintje</w:t>
+      </w:r>
+      <w:bookmarkStart w:id="0" w:name="_GoBack"/>
+      <w:bookmarkEnd w:id="0"/>
+      <w:r>
+        <w:rPr>
+          <w:sz w:val="24"/>
+        </w:rPr>
+        <w:br/>
+      </w:r>
+      <w:r>
+        <w:rPr>
+          <w:sz w:val="24"/>
+        </w:rPr>
+        <w:t xml:space="preserve">Het moestuintje </w:t>
+      </w:r>
+      <w:r>
+        <w:rPr>
+          <w:sz w:val="24"/>
+        </w:rPr>
+        <w:t>is een pizzapunt vormig tuintje waar eten op word verbouwt.</w:t>
+      </w:r>
+    </w:p>
+    <w:p>
+      <w:pPr>
+        <w:rPr>
+          <w:sz w:val="24"/>
+        </w:rPr>
+      </w:pPr>
+    </w:p>
+    <w:p>
+      <w:pPr>
+        <w:rPr>
+          <w:sz w:val="24"/>
+        </w:rPr>
+      </w:pPr>
     </w:p>
     <w:p>
       <w:pPr>
@@ -1303,7 +1637,7 @@
           <w:b/>
           <w:sz w:val="32"/>
         </w:rPr>
-        <w:t xml:space="preserve">4.0 Asset </w:t>
+        <w:t xml:space="preserve">5.0 </w:t>
       </w:r>
       <w:proofErr w:type="spellStart"/>
       <w:r>
@@ -1311,146 +1645,32 @@
           <w:b/>
           <w:sz w:val="32"/>
         </w:rPr>
-        <w:t>Definitions</w:t>
+        <w:t>Player</w:t>
       </w:r>
       <w:proofErr w:type="spellEnd"/>
-    </w:p>
-    <w:p>
-      <w:pPr>
-        <w:rPr>
-          <w:b/>
-          <w:sz w:val="28"/>
-          <w:lang w:val="en-GB"/>
-        </w:rPr>
-      </w:pPr>
-      <w:r>
-        <w:rPr>
-          <w:b/>
-          <w:sz w:val="28"/>
-          <w:lang w:val="en-GB"/>
-        </w:rPr>
-        <w:t xml:space="preserve">4.1 </w:t>
-      </w:r>
-      <w:r>
-        <w:rPr>
-          <w:b/>
-          <w:sz w:val="28"/>
-          <w:lang w:val="en-GB"/>
-        </w:rPr>
-        <w:t>Player Character</w:t>
-      </w:r>
-    </w:p>
-    <w:p>
-      <w:pPr>
-        <w:rPr>
-          <w:b/>
-          <w:sz w:val="28"/>
-        </w:rPr>
-      </w:pPr>
-      <w:r>
-        <w:rPr>
-          <w:sz w:val="24"/>
-        </w:rPr>
-        <w:t xml:space="preserve">De speler speelt als een </w:t>
-      </w:r>
-      <w:r>
-        <w:rPr>
-          <w:sz w:val="24"/>
-        </w:rPr>
-        <w:t>astronaut die werkt op de maanbasis</w:t>
-      </w:r>
-      <w:r>
-        <w:rPr>
-          <w:sz w:val="24"/>
-        </w:rPr>
-        <w:t>. Zijn taak is om de basis zelfvoorzienend te maken en uiteindelijk de edelgas Helium 3 terug naar de aarde te brengen zodat ze het daar kunnen gebruiken voor schone energie.</w:t>
-      </w:r>
-      <w:r>
-        <w:rPr>
-          <w:b/>
-          <w:sz w:val="28"/>
-        </w:rPr>
-        <w:t xml:space="preserve"> </w:t>
-      </w:r>
-    </w:p>
-    <w:p>
-      <w:pPr>
-        <w:rPr>
-          <w:b/>
-          <w:sz w:val="28"/>
-        </w:rPr>
-      </w:pPr>
-    </w:p>
-    <w:p>
-      <w:pPr>
-        <w:rPr>
-          <w:b/>
-          <w:sz w:val="28"/>
-          <w:lang w:val="en-GB"/>
-        </w:rPr>
-      </w:pPr>
-      <w:r>
-        <w:rPr>
-          <w:b/>
-          <w:sz w:val="28"/>
-        </w:rPr>
-        <w:t xml:space="preserve">4.2 </w:t>
-      </w:r>
-      <w:r>
-        <w:rPr>
-          <w:b/>
-          <w:sz w:val="28"/>
-          <w:lang w:val="en-GB"/>
-        </w:rPr>
-        <w:t>Collectables</w:t>
-      </w:r>
-    </w:p>
-    <w:p>
-      <w:pPr>
+      <w:r>
         <w:rPr>
           <w:b/>
           <w:sz w:val="32"/>
-          <w:lang w:val="en-GB"/>
-        </w:rPr>
-      </w:pPr>
-      <w:r>
-        <w:rPr>
-          <w:b/>
-          <w:sz w:val="32"/>
-          <w:lang w:val="en-GB"/>
-        </w:rPr>
-        <w:t>5.0 Player Help</w:t>
-      </w:r>
-    </w:p>
-    <w:p>
-      <w:pPr>
-        <w:rPr>
-          <w:b/>
-          <w:sz w:val="28"/>
-        </w:rPr>
-      </w:pPr>
-      <w:r>
-        <w:rPr>
-          <w:b/>
-          <w:sz w:val="28"/>
-        </w:rPr>
-        <w:t xml:space="preserve">5.1 </w:t>
-      </w:r>
-      <w:proofErr w:type="spellStart"/>
-      <w:r>
-        <w:rPr>
-          <w:b/>
-          <w:sz w:val="28"/>
-        </w:rPr>
-        <w:t>Player</w:t>
-      </w:r>
-      <w:proofErr w:type="spellEnd"/>
-      <w:r>
-        <w:rPr>
-          <w:b/>
-          <w:sz w:val="28"/>
-        </w:rPr>
-        <w:t xml:space="preserve"> Tips</w:t>
+        </w:rPr>
+        <w:t xml:space="preserve"> Help</w:t>
+      </w:r>
+    </w:p>
+    <w:p>
+      <w:pPr>
+        <w:rPr>
+          <w:b/>
+          <w:sz w:val="28"/>
+          <w:lang w:val="en-GB"/>
+        </w:rPr>
+      </w:pPr>
+      <w:r>
+        <w:rPr>
+          <w:b/>
+          <w:sz w:val="28"/>
+          <w:lang w:val="en-GB"/>
+        </w:rPr>
+        <w:t>5.1 Player Tips</w:t>
       </w:r>
     </w:p>
     <w:p>
@@ -1468,7 +1688,19 @@
         <w:rPr>
           <w:sz w:val="24"/>
         </w:rPr>
-        <w:t xml:space="preserve">Zorg dat je regelmatig bij de farm </w:t>
+        <w:t xml:space="preserve">Zorg dat je regelmatig bij </w:t>
+      </w:r>
+      <w:r>
+        <w:rPr>
+          <w:sz w:val="24"/>
+        </w:rPr>
+        <w:t>het moestuintje</w:t>
+      </w:r>
+      <w:r>
+        <w:rPr>
+          <w:sz w:val="24"/>
+        </w:rPr>
+        <w:t xml:space="preserve"> </w:t>
       </w:r>
       <w:r>
         <w:rPr>
@@ -1573,6 +1805,119 @@
 <file path=word/numbering.xml><?xml version="1.0" encoding="utf-8"?>
 <w:numbering xmlns:wpc="http://schemas.microsoft.com/office/word/2010/wordprocessingCanvas" xmlns:cx="http://schemas.microsoft.com/office/drawing/2014/chartex" xmlns:cx1="http://schemas.microsoft.com/office/drawing/2015/9/8/chartex" xmlns:cx2="http://schemas.microsoft.com/office/drawing/2015/10/21/chartex" xmlns:cx3="http://schemas.microsoft.com/office/drawing/2016/5/9/chartex" xmlns:cx4="http://schemas.microsoft.com/office/drawing/2016/5/10/chartex" xmlns:cx5="http://schemas.microsoft.com/office/drawing/2016/5/11/chartex" xmlns:cx6="http://schemas.microsoft.com/office/drawing/2016/5/12/chartex" xmlns:cx7="http://schemas.microsoft.com/office/drawing/2016/5/13/chartex" xmlns:cx8="http://schemas.microsoft.com/office/drawing/2016/5/14/chartex" xmlns:mc="http://schemas.openxmlformats.org/markup-compatibility/2006" xmlns:aink="http://schemas.microsoft.com/office/drawing/2016/ink" xmlns:am3d="http://schemas.microsoft.com/office/drawing/2017/model3d" xmlns:o="urn:schemas-microsoft-com:office:office" xmlns:r="http://schemas.openxmlformats.org/officeDocument/2006/relationships" xmlns:m="http://schemas.openxmlformats.org/officeDocument/2006/math" xmlns:v="urn:schemas-microsoft-com:vml" xmlns:wp14="http://schemas.microsoft.com/office/word/2010/wordprocessingDrawing" xmlns:wp="http://schemas.openxmlformats.org/drawingml/2006/wordprocessingDrawing" xmlns:w10="urn:schemas-microsoft-com:office:word" xmlns:w="http://schemas.openxmlformats.org/wordprocessingml/2006/main" xmlns:w14="http://schemas.microsoft.com/office/word/2010/wordml" xmlns:w15="http://schemas.microsoft.com/office/word/2012/wordml" xmlns:w16cid="http://schemas.microsoft.com/office/word/2016/wordml/cid" xmlns:w16se="http://schemas.microsoft.com/office/word/2015/wordml/symex" xmlns:wpg="http://schemas.microsoft.com/office/word/2010/wordprocessingGroup" xmlns:wpi="http://schemas.microsoft.com/office/word/2010/wordprocessingInk" xmlns:wne="http://schemas.microsoft.com/office/word/2006/wordml" xmlns:wps="http://schemas.microsoft.com/office/word/2010/wordprocessingShape" mc:Ignorable="w14 w15 w16se w16cid wp14">
   <w:abstractNum w:abstractNumId="0" w15:restartNumberingAfterBreak="0">
+    <w:nsid w:val="05D61D08"/>
+    <w:multiLevelType w:val="hybridMultilevel"/>
+    <w:tmpl w:val="8182D2A6"/>
+    <w:lvl w:ilvl="0" w:tplc="08090001">
+      <w:start w:val="1"/>
+      <w:numFmt w:val="bullet"/>
+      <w:lvlText w:val=""/>
+      <w:lvlJc w:val="left"/>
+      <w:pPr>
+        <w:ind w:left="720" w:hanging="360"/>
+      </w:pPr>
+      <w:rPr>
+        <w:rFonts w:ascii="Symbol" w:hAnsi="Symbol" w:hint="default"/>
+      </w:rPr>
+    </w:lvl>
+    <w:lvl w:ilvl="1" w:tplc="08090003" w:tentative="1">
+      <w:start w:val="1"/>
+      <w:numFmt w:val="bullet"/>
+      <w:lvlText w:val="o"/>
+      <w:lvlJc w:val="left"/>
+      <w:pPr>
+        <w:ind w:left="1440" w:hanging="360"/>
+      </w:pPr>
+      <w:rPr>
+        <w:rFonts w:ascii="Courier New" w:hAnsi="Courier New" w:cs="Courier New" w:hint="default"/>
+      </w:rPr>
+    </w:lvl>
+    <w:lvl w:ilvl="2" w:tplc="08090005" w:tentative="1">
+      <w:start w:val="1"/>
+      <w:numFmt w:val="bullet"/>
+      <w:lvlText w:val=""/>
+      <w:lvlJc w:val="left"/>
+      <w:pPr>
+        <w:ind w:left="2160" w:hanging="360"/>
+      </w:pPr>
+      <w:rPr>
+        <w:rFonts w:ascii="Wingdings" w:hAnsi="Wingdings" w:hint="default"/>
+      </w:rPr>
+    </w:lvl>
+    <w:lvl w:ilvl="3" w:tplc="08090001" w:tentative="1">
+      <w:start w:val="1"/>
+      <w:numFmt w:val="bullet"/>
+      <w:lvlText w:val=""/>
+      <w:lvlJc w:val="left"/>
+      <w:pPr>
+        <w:ind w:left="2880" w:hanging="360"/>
+      </w:pPr>
+      <w:rPr>
+        <w:rFonts w:ascii="Symbol" w:hAnsi="Symbol" w:hint="default"/>
+      </w:rPr>
+    </w:lvl>
+    <w:lvl w:ilvl="4" w:tplc="08090003" w:tentative="1">
+      <w:start w:val="1"/>
+      <w:numFmt w:val="bullet"/>
+      <w:lvlText w:val="o"/>
+      <w:lvlJc w:val="left"/>
+      <w:pPr>
+        <w:ind w:left="3600" w:hanging="360"/>
+      </w:pPr>
+      <w:rPr>
+        <w:rFonts w:ascii="Courier New" w:hAnsi="Courier New" w:cs="Courier New" w:hint="default"/>
+      </w:rPr>
+    </w:lvl>
+    <w:lvl w:ilvl="5" w:tplc="08090005" w:tentative="1">
+      <w:start w:val="1"/>
+      <w:numFmt w:val="bullet"/>
+      <w:lvlText w:val=""/>
+      <w:lvlJc w:val="left"/>
+      <w:pPr>
+        <w:ind w:left="4320" w:hanging="360"/>
+      </w:pPr>
+      <w:rPr>
+        <w:rFonts w:ascii="Wingdings" w:hAnsi="Wingdings" w:hint="default"/>
+      </w:rPr>
+    </w:lvl>
+    <w:lvl w:ilvl="6" w:tplc="08090001" w:tentative="1">
+      <w:start w:val="1"/>
+      <w:numFmt w:val="bullet"/>
+      <w:lvlText w:val=""/>
+      <w:lvlJc w:val="left"/>
+      <w:pPr>
+        <w:ind w:left="5040" w:hanging="360"/>
+      </w:pPr>
+      <w:rPr>
+        <w:rFonts w:ascii="Symbol" w:hAnsi="Symbol" w:hint="default"/>
+      </w:rPr>
+    </w:lvl>
+    <w:lvl w:ilvl="7" w:tplc="08090003" w:tentative="1">
+      <w:start w:val="1"/>
+      <w:numFmt w:val="bullet"/>
+      <w:lvlText w:val="o"/>
+      <w:lvlJc w:val="left"/>
+      <w:pPr>
+        <w:ind w:left="5760" w:hanging="360"/>
+      </w:pPr>
+      <w:rPr>
+        <w:rFonts w:ascii="Courier New" w:hAnsi="Courier New" w:cs="Courier New" w:hint="default"/>
+      </w:rPr>
+    </w:lvl>
+    <w:lvl w:ilvl="8" w:tplc="08090005" w:tentative="1">
+      <w:start w:val="1"/>
+      <w:numFmt w:val="bullet"/>
+      <w:lvlText w:val=""/>
+      <w:lvlJc w:val="left"/>
+      <w:pPr>
+        <w:ind w:left="6480" w:hanging="360"/>
+      </w:pPr>
+      <w:rPr>
+        <w:rFonts w:ascii="Wingdings" w:hAnsi="Wingdings" w:hint="default"/>
+      </w:rPr>
+    </w:lvl>
+  </w:abstractNum>
+  <w:abstractNum w:abstractNumId="1" w15:restartNumberingAfterBreak="0">
     <w:nsid w:val="07BA0FAE"/>
     <w:multiLevelType w:val="multilevel"/>
     <w:tmpl w:val="F9D06B30"/>
@@ -1685,7 +2030,7 @@
       </w:rPr>
     </w:lvl>
   </w:abstractNum>
-  <w:abstractNum w:abstractNumId="1" w15:restartNumberingAfterBreak="0">
+  <w:abstractNum w:abstractNumId="2" w15:restartNumberingAfterBreak="0">
     <w:nsid w:val="0D616EF5"/>
     <w:multiLevelType w:val="multilevel"/>
     <w:tmpl w:val="0374BFD4"/>
@@ -1798,7 +2143,7 @@
       </w:rPr>
     </w:lvl>
   </w:abstractNum>
-  <w:abstractNum w:abstractNumId="2" w15:restartNumberingAfterBreak="0">
+  <w:abstractNum w:abstractNumId="3" w15:restartNumberingAfterBreak="0">
     <w:nsid w:val="2390130B"/>
     <w:multiLevelType w:val="multilevel"/>
     <w:tmpl w:val="67C0D1F4"/>
@@ -1911,7 +2256,7 @@
       </w:rPr>
     </w:lvl>
   </w:abstractNum>
-  <w:abstractNum w:abstractNumId="3" w15:restartNumberingAfterBreak="0">
+  <w:abstractNum w:abstractNumId="4" w15:restartNumberingAfterBreak="0">
     <w:nsid w:val="24D07B1F"/>
     <w:multiLevelType w:val="hybridMultilevel"/>
     <w:tmpl w:val="2CF65206"/>
@@ -2024,7 +2369,7 @@
       </w:rPr>
     </w:lvl>
   </w:abstractNum>
-  <w:abstractNum w:abstractNumId="4" w15:restartNumberingAfterBreak="0">
+  <w:abstractNum w:abstractNumId="5" w15:restartNumberingAfterBreak="0">
     <w:nsid w:val="2AC571C1"/>
     <w:multiLevelType w:val="hybridMultilevel"/>
     <w:tmpl w:val="8D56BA94"/>
@@ -2137,7 +2482,346 @@
       </w:rPr>
     </w:lvl>
   </w:abstractNum>
-  <w:abstractNum w:abstractNumId="5" w15:restartNumberingAfterBreak="0">
+  <w:abstractNum w:abstractNumId="6" w15:restartNumberingAfterBreak="0">
+    <w:nsid w:val="2C5D3573"/>
+    <w:multiLevelType w:val="hybridMultilevel"/>
+    <w:tmpl w:val="64601352"/>
+    <w:lvl w:ilvl="0" w:tplc="08090001">
+      <w:start w:val="1"/>
+      <w:numFmt w:val="bullet"/>
+      <w:lvlText w:val=""/>
+      <w:lvlJc w:val="left"/>
+      <w:pPr>
+        <w:ind w:left="720" w:hanging="360"/>
+      </w:pPr>
+      <w:rPr>
+        <w:rFonts w:ascii="Symbol" w:hAnsi="Symbol" w:hint="default"/>
+      </w:rPr>
+    </w:lvl>
+    <w:lvl w:ilvl="1" w:tplc="08090003" w:tentative="1">
+      <w:start w:val="1"/>
+      <w:numFmt w:val="bullet"/>
+      <w:lvlText w:val="o"/>
+      <w:lvlJc w:val="left"/>
+      <w:pPr>
+        <w:ind w:left="1440" w:hanging="360"/>
+      </w:pPr>
+      <w:rPr>
+        <w:rFonts w:ascii="Courier New" w:hAnsi="Courier New" w:cs="Courier New" w:hint="default"/>
+      </w:rPr>
+    </w:lvl>
+    <w:lvl w:ilvl="2" w:tplc="08090005" w:tentative="1">
+      <w:start w:val="1"/>
+      <w:numFmt w:val="bullet"/>
+      <w:lvlText w:val=""/>
+      <w:lvlJc w:val="left"/>
+      <w:pPr>
+        <w:ind w:left="2160" w:hanging="360"/>
+      </w:pPr>
+      <w:rPr>
+        <w:rFonts w:ascii="Wingdings" w:hAnsi="Wingdings" w:hint="default"/>
+      </w:rPr>
+    </w:lvl>
+    <w:lvl w:ilvl="3" w:tplc="08090001" w:tentative="1">
+      <w:start w:val="1"/>
+      <w:numFmt w:val="bullet"/>
+      <w:lvlText w:val=""/>
+      <w:lvlJc w:val="left"/>
+      <w:pPr>
+        <w:ind w:left="2880" w:hanging="360"/>
+      </w:pPr>
+      <w:rPr>
+        <w:rFonts w:ascii="Symbol" w:hAnsi="Symbol" w:hint="default"/>
+      </w:rPr>
+    </w:lvl>
+    <w:lvl w:ilvl="4" w:tplc="08090003" w:tentative="1">
+      <w:start w:val="1"/>
+      <w:numFmt w:val="bullet"/>
+      <w:lvlText w:val="o"/>
+      <w:lvlJc w:val="left"/>
+      <w:pPr>
+        <w:ind w:left="3600" w:hanging="360"/>
+      </w:pPr>
+      <w:rPr>
+        <w:rFonts w:ascii="Courier New" w:hAnsi="Courier New" w:cs="Courier New" w:hint="default"/>
+      </w:rPr>
+    </w:lvl>
+    <w:lvl w:ilvl="5" w:tplc="08090005" w:tentative="1">
+      <w:start w:val="1"/>
+      <w:numFmt w:val="bullet"/>
+      <w:lvlText w:val=""/>
+      <w:lvlJc w:val="left"/>
+      <w:pPr>
+        <w:ind w:left="4320" w:hanging="360"/>
+      </w:pPr>
+      <w:rPr>
+        <w:rFonts w:ascii="Wingdings" w:hAnsi="Wingdings" w:hint="default"/>
+      </w:rPr>
+    </w:lvl>
+    <w:lvl w:ilvl="6" w:tplc="08090001" w:tentative="1">
+      <w:start w:val="1"/>
+      <w:numFmt w:val="bullet"/>
+      <w:lvlText w:val=""/>
+      <w:lvlJc w:val="left"/>
+      <w:pPr>
+        <w:ind w:left="5040" w:hanging="360"/>
+      </w:pPr>
+      <w:rPr>
+        <w:rFonts w:ascii="Symbol" w:hAnsi="Symbol" w:hint="default"/>
+      </w:rPr>
+    </w:lvl>
+    <w:lvl w:ilvl="7" w:tplc="08090003" w:tentative="1">
+      <w:start w:val="1"/>
+      <w:numFmt w:val="bullet"/>
+      <w:lvlText w:val="o"/>
+      <w:lvlJc w:val="left"/>
+      <w:pPr>
+        <w:ind w:left="5760" w:hanging="360"/>
+      </w:pPr>
+      <w:rPr>
+        <w:rFonts w:ascii="Courier New" w:hAnsi="Courier New" w:cs="Courier New" w:hint="default"/>
+      </w:rPr>
+    </w:lvl>
+    <w:lvl w:ilvl="8" w:tplc="08090005" w:tentative="1">
+      <w:start w:val="1"/>
+      <w:numFmt w:val="bullet"/>
+      <w:lvlText w:val=""/>
+      <w:lvlJc w:val="left"/>
+      <w:pPr>
+        <w:ind w:left="6480" w:hanging="360"/>
+      </w:pPr>
+      <w:rPr>
+        <w:rFonts w:ascii="Wingdings" w:hAnsi="Wingdings" w:hint="default"/>
+      </w:rPr>
+    </w:lvl>
+  </w:abstractNum>
+  <w:abstractNum w:abstractNumId="7" w15:restartNumberingAfterBreak="0">
+    <w:nsid w:val="2CAE5C7A"/>
+    <w:multiLevelType w:val="multilevel"/>
+    <w:tmpl w:val="ED7E9DEC"/>
+    <w:lvl w:ilvl="0">
+      <w:start w:val="2"/>
+      <w:numFmt w:val="decimal"/>
+      <w:lvlText w:val="%1"/>
+      <w:lvlJc w:val="left"/>
+      <w:pPr>
+        <w:ind w:left="375" w:hanging="375"/>
+      </w:pPr>
+      <w:rPr>
+        <w:rFonts w:hint="default"/>
+      </w:rPr>
+    </w:lvl>
+    <w:lvl w:ilvl="1">
+      <w:start w:val="1"/>
+      <w:numFmt w:val="decimal"/>
+      <w:lvlText w:val="%1.%2"/>
+      <w:lvlJc w:val="left"/>
+      <w:pPr>
+        <w:ind w:left="375" w:hanging="375"/>
+      </w:pPr>
+      <w:rPr>
+        <w:rFonts w:hint="default"/>
+      </w:rPr>
+    </w:lvl>
+    <w:lvl w:ilvl="2">
+      <w:start w:val="1"/>
+      <w:numFmt w:val="decimal"/>
+      <w:lvlText w:val="%1.%2.%3"/>
+      <w:lvlJc w:val="left"/>
+      <w:pPr>
+        <w:ind w:left="720" w:hanging="720"/>
+      </w:pPr>
+      <w:rPr>
+        <w:rFonts w:hint="default"/>
+      </w:rPr>
+    </w:lvl>
+    <w:lvl w:ilvl="3">
+      <w:start w:val="1"/>
+      <w:numFmt w:val="decimal"/>
+      <w:lvlText w:val="%1.%2.%3.%4"/>
+      <w:lvlJc w:val="left"/>
+      <w:pPr>
+        <w:ind w:left="720" w:hanging="720"/>
+      </w:pPr>
+      <w:rPr>
+        <w:rFonts w:hint="default"/>
+      </w:rPr>
+    </w:lvl>
+    <w:lvl w:ilvl="4">
+      <w:start w:val="1"/>
+      <w:numFmt w:val="decimal"/>
+      <w:lvlText w:val="%1.%2.%3.%4.%5"/>
+      <w:lvlJc w:val="left"/>
+      <w:pPr>
+        <w:ind w:left="1080" w:hanging="1080"/>
+      </w:pPr>
+      <w:rPr>
+        <w:rFonts w:hint="default"/>
+      </w:rPr>
+    </w:lvl>
+    <w:lvl w:ilvl="5">
+      <w:start w:val="1"/>
+      <w:numFmt w:val="decimal"/>
+      <w:lvlText w:val="%1.%2.%3.%4.%5.%6"/>
+      <w:lvlJc w:val="left"/>
+      <w:pPr>
+        <w:ind w:left="1080" w:hanging="1080"/>
+      </w:pPr>
+      <w:rPr>
+        <w:rFonts w:hint="default"/>
+      </w:rPr>
+    </w:lvl>
+    <w:lvl w:ilvl="6">
+      <w:start w:val="1"/>
+      <w:numFmt w:val="decimal"/>
+      <w:lvlText w:val="%1.%2.%3.%4.%5.%6.%7"/>
+      <w:lvlJc w:val="left"/>
+      <w:pPr>
+        <w:ind w:left="1440" w:hanging="1440"/>
+      </w:pPr>
+      <w:rPr>
+        <w:rFonts w:hint="default"/>
+      </w:rPr>
+    </w:lvl>
+    <w:lvl w:ilvl="7">
+      <w:start w:val="1"/>
+      <w:numFmt w:val="decimal"/>
+      <w:lvlText w:val="%1.%2.%3.%4.%5.%6.%7.%8"/>
+      <w:lvlJc w:val="left"/>
+      <w:pPr>
+        <w:ind w:left="1440" w:hanging="1440"/>
+      </w:pPr>
+      <w:rPr>
+        <w:rFonts w:hint="default"/>
+      </w:rPr>
+    </w:lvl>
+    <w:lvl w:ilvl="8">
+      <w:start w:val="1"/>
+      <w:numFmt w:val="decimal"/>
+      <w:lvlText w:val="%1.%2.%3.%4.%5.%6.%7.%8.%9"/>
+      <w:lvlJc w:val="left"/>
+      <w:pPr>
+        <w:ind w:left="1800" w:hanging="1800"/>
+      </w:pPr>
+      <w:rPr>
+        <w:rFonts w:hint="default"/>
+      </w:rPr>
+    </w:lvl>
+  </w:abstractNum>
+  <w:abstractNum w:abstractNumId="8" w15:restartNumberingAfterBreak="0">
+    <w:nsid w:val="35176B44"/>
+    <w:multiLevelType w:val="hybridMultilevel"/>
+    <w:tmpl w:val="9754F2B2"/>
+    <w:lvl w:ilvl="0" w:tplc="08090001">
+      <w:start w:val="1"/>
+      <w:numFmt w:val="bullet"/>
+      <w:lvlText w:val=""/>
+      <w:lvlJc w:val="left"/>
+      <w:pPr>
+        <w:ind w:left="720" w:hanging="360"/>
+      </w:pPr>
+      <w:rPr>
+        <w:rFonts w:ascii="Symbol" w:hAnsi="Symbol" w:hint="default"/>
+      </w:rPr>
+    </w:lvl>
+    <w:lvl w:ilvl="1" w:tplc="08090003" w:tentative="1">
+      <w:start w:val="1"/>
+      <w:numFmt w:val="bullet"/>
+      <w:lvlText w:val="o"/>
+      <w:lvlJc w:val="left"/>
+      <w:pPr>
+        <w:ind w:left="1440" w:hanging="360"/>
+      </w:pPr>
+      <w:rPr>
+        <w:rFonts w:ascii="Courier New" w:hAnsi="Courier New" w:cs="Courier New" w:hint="default"/>
+      </w:rPr>
+    </w:lvl>
+    <w:lvl w:ilvl="2" w:tplc="08090005" w:tentative="1">
+      <w:start w:val="1"/>
+      <w:numFmt w:val="bullet"/>
+      <w:lvlText w:val=""/>
+      <w:lvlJc w:val="left"/>
+      <w:pPr>
+        <w:ind w:left="2160" w:hanging="360"/>
+      </w:pPr>
+      <w:rPr>
+        <w:rFonts w:ascii="Wingdings" w:hAnsi="Wingdings" w:hint="default"/>
+      </w:rPr>
+    </w:lvl>
+    <w:lvl w:ilvl="3" w:tplc="08090001" w:tentative="1">
+      <w:start w:val="1"/>
+      <w:numFmt w:val="bullet"/>
+      <w:lvlText w:val=""/>
+      <w:lvlJc w:val="left"/>
+      <w:pPr>
+        <w:ind w:left="2880" w:hanging="360"/>
+      </w:pPr>
+      <w:rPr>
+        <w:rFonts w:ascii="Symbol" w:hAnsi="Symbol" w:hint="default"/>
+      </w:rPr>
+    </w:lvl>
+    <w:lvl w:ilvl="4" w:tplc="08090003" w:tentative="1">
+      <w:start w:val="1"/>
+      <w:numFmt w:val="bullet"/>
+      <w:lvlText w:val="o"/>
+      <w:lvlJc w:val="left"/>
+      <w:pPr>
+        <w:ind w:left="3600" w:hanging="360"/>
+      </w:pPr>
+      <w:rPr>
+        <w:rFonts w:ascii="Courier New" w:hAnsi="Courier New" w:cs="Courier New" w:hint="default"/>
+      </w:rPr>
+    </w:lvl>
+    <w:lvl w:ilvl="5" w:tplc="08090005" w:tentative="1">
+      <w:start w:val="1"/>
+      <w:numFmt w:val="bullet"/>
+      <w:lvlText w:val=""/>
+      <w:lvlJc w:val="left"/>
+      <w:pPr>
+        <w:ind w:left="4320" w:hanging="360"/>
+      </w:pPr>
+      <w:rPr>
+        <w:rFonts w:ascii="Wingdings" w:hAnsi="Wingdings" w:hint="default"/>
+      </w:rPr>
+    </w:lvl>
+    <w:lvl w:ilvl="6" w:tplc="08090001" w:tentative="1">
+      <w:start w:val="1"/>
+      <w:numFmt w:val="bullet"/>
+      <w:lvlText w:val=""/>
+      <w:lvlJc w:val="left"/>
+      <w:pPr>
+        <w:ind w:left="5040" w:hanging="360"/>
+      </w:pPr>
+      <w:rPr>
+        <w:rFonts w:ascii="Symbol" w:hAnsi="Symbol" w:hint="default"/>
+      </w:rPr>
+    </w:lvl>
+    <w:lvl w:ilvl="7" w:tplc="08090003" w:tentative="1">
+      <w:start w:val="1"/>
+      <w:numFmt w:val="bullet"/>
+      <w:lvlText w:val="o"/>
+      <w:lvlJc w:val="left"/>
+      <w:pPr>
+        <w:ind w:left="5760" w:hanging="360"/>
+      </w:pPr>
+      <w:rPr>
+        <w:rFonts w:ascii="Courier New" w:hAnsi="Courier New" w:cs="Courier New" w:hint="default"/>
+      </w:rPr>
+    </w:lvl>
+    <w:lvl w:ilvl="8" w:tplc="08090005" w:tentative="1">
+      <w:start w:val="1"/>
+      <w:numFmt w:val="bullet"/>
+      <w:lvlText w:val=""/>
+      <w:lvlJc w:val="left"/>
+      <w:pPr>
+        <w:ind w:left="6480" w:hanging="360"/>
+      </w:pPr>
+      <w:rPr>
+        <w:rFonts w:ascii="Wingdings" w:hAnsi="Wingdings" w:hint="default"/>
+      </w:rPr>
+    </w:lvl>
+  </w:abstractNum>
+  <w:abstractNum w:abstractNumId="9" w15:restartNumberingAfterBreak="0">
     <w:nsid w:val="35C21169"/>
     <w:multiLevelType w:val="multilevel"/>
     <w:tmpl w:val="42F29344"/>
@@ -2250,7 +2934,7 @@
       </w:rPr>
     </w:lvl>
   </w:abstractNum>
-  <w:abstractNum w:abstractNumId="6" w15:restartNumberingAfterBreak="0">
+  <w:abstractNum w:abstractNumId="10" w15:restartNumberingAfterBreak="0">
     <w:nsid w:val="3B43376C"/>
     <w:multiLevelType w:val="multilevel"/>
     <w:tmpl w:val="E4ECC624"/>
@@ -2363,7 +3047,7 @@
       </w:rPr>
     </w:lvl>
   </w:abstractNum>
-  <w:abstractNum w:abstractNumId="7" w15:restartNumberingAfterBreak="0">
+  <w:abstractNum w:abstractNumId="11" w15:restartNumberingAfterBreak="0">
     <w:nsid w:val="3CAE19ED"/>
     <w:multiLevelType w:val="multilevel"/>
     <w:tmpl w:val="A86E1A1E"/>
@@ -2476,7 +3160,120 @@
       </w:rPr>
     </w:lvl>
   </w:abstractNum>
-  <w:abstractNum w:abstractNumId="8" w15:restartNumberingAfterBreak="0">
+  <w:abstractNum w:abstractNumId="12" w15:restartNumberingAfterBreak="0">
+    <w:nsid w:val="403D1DA4"/>
+    <w:multiLevelType w:val="hybridMultilevel"/>
+    <w:tmpl w:val="CB9CD4DE"/>
+    <w:lvl w:ilvl="0" w:tplc="08090001">
+      <w:start w:val="1"/>
+      <w:numFmt w:val="bullet"/>
+      <w:lvlText w:val=""/>
+      <w:lvlJc w:val="left"/>
+      <w:pPr>
+        <w:ind w:left="1440" w:hanging="360"/>
+      </w:pPr>
+      <w:rPr>
+        <w:rFonts w:ascii="Symbol" w:hAnsi="Symbol" w:hint="default"/>
+      </w:rPr>
+    </w:lvl>
+    <w:lvl w:ilvl="1" w:tplc="08090003" w:tentative="1">
+      <w:start w:val="1"/>
+      <w:numFmt w:val="bullet"/>
+      <w:lvlText w:val="o"/>
+      <w:lvlJc w:val="left"/>
+      <w:pPr>
+        <w:ind w:left="2160" w:hanging="360"/>
+      </w:pPr>
+      <w:rPr>
+        <w:rFonts w:ascii="Courier New" w:hAnsi="Courier New" w:cs="Courier New" w:hint="default"/>
+      </w:rPr>
+    </w:lvl>
+    <w:lvl w:ilvl="2" w:tplc="08090005" w:tentative="1">
+      <w:start w:val="1"/>
+      <w:numFmt w:val="bullet"/>
+      <w:lvlText w:val=""/>
+      <w:lvlJc w:val="left"/>
+      <w:pPr>
+        <w:ind w:left="2880" w:hanging="360"/>
+      </w:pPr>
+      <w:rPr>
+        <w:rFonts w:ascii="Wingdings" w:hAnsi="Wingdings" w:hint="default"/>
+      </w:rPr>
+    </w:lvl>
+    <w:lvl w:ilvl="3" w:tplc="08090001" w:tentative="1">
+      <w:start w:val="1"/>
+      <w:numFmt w:val="bullet"/>
+      <w:lvlText w:val=""/>
+      <w:lvlJc w:val="left"/>
+      <w:pPr>
+        <w:ind w:left="3600" w:hanging="360"/>
+      </w:pPr>
+      <w:rPr>
+        <w:rFonts w:ascii="Symbol" w:hAnsi="Symbol" w:hint="default"/>
+      </w:rPr>
+    </w:lvl>
+    <w:lvl w:ilvl="4" w:tplc="08090003" w:tentative="1">
+      <w:start w:val="1"/>
+      <w:numFmt w:val="bullet"/>
+      <w:lvlText w:val="o"/>
+      <w:lvlJc w:val="left"/>
+      <w:pPr>
+        <w:ind w:left="4320" w:hanging="360"/>
+      </w:pPr>
+      <w:rPr>
+        <w:rFonts w:ascii="Courier New" w:hAnsi="Courier New" w:cs="Courier New" w:hint="default"/>
+      </w:rPr>
+    </w:lvl>
+    <w:lvl w:ilvl="5" w:tplc="08090005" w:tentative="1">
+      <w:start w:val="1"/>
+      <w:numFmt w:val="bullet"/>
+      <w:lvlText w:val=""/>
+      <w:lvlJc w:val="left"/>
+      <w:pPr>
+        <w:ind w:left="5040" w:hanging="360"/>
+      </w:pPr>
+      <w:rPr>
+        <w:rFonts w:ascii="Wingdings" w:hAnsi="Wingdings" w:hint="default"/>
+      </w:rPr>
+    </w:lvl>
+    <w:lvl w:ilvl="6" w:tplc="08090001" w:tentative="1">
+      <w:start w:val="1"/>
+      <w:numFmt w:val="bullet"/>
+      <w:lvlText w:val=""/>
+      <w:lvlJc w:val="left"/>
+      <w:pPr>
+        <w:ind w:left="5760" w:hanging="360"/>
+      </w:pPr>
+      <w:rPr>
+        <w:rFonts w:ascii="Symbol" w:hAnsi="Symbol" w:hint="default"/>
+      </w:rPr>
+    </w:lvl>
+    <w:lvl w:ilvl="7" w:tplc="08090003" w:tentative="1">
+      <w:start w:val="1"/>
+      <w:numFmt w:val="bullet"/>
+      <w:lvlText w:val="o"/>
+      <w:lvlJc w:val="left"/>
+      <w:pPr>
+        <w:ind w:left="6480" w:hanging="360"/>
+      </w:pPr>
+      <w:rPr>
+        <w:rFonts w:ascii="Courier New" w:hAnsi="Courier New" w:cs="Courier New" w:hint="default"/>
+      </w:rPr>
+    </w:lvl>
+    <w:lvl w:ilvl="8" w:tplc="08090005" w:tentative="1">
+      <w:start w:val="1"/>
+      <w:numFmt w:val="bullet"/>
+      <w:lvlText w:val=""/>
+      <w:lvlJc w:val="left"/>
+      <w:pPr>
+        <w:ind w:left="7200" w:hanging="360"/>
+      </w:pPr>
+      <w:rPr>
+        <w:rFonts w:ascii="Wingdings" w:hAnsi="Wingdings" w:hint="default"/>
+      </w:rPr>
+    </w:lvl>
+  </w:abstractNum>
+  <w:abstractNum w:abstractNumId="13" w15:restartNumberingAfterBreak="0">
     <w:nsid w:val="40D154F3"/>
     <w:multiLevelType w:val="hybridMultilevel"/>
     <w:tmpl w:val="54A258AE"/>
@@ -2589,7 +3386,7 @@
       </w:rPr>
     </w:lvl>
   </w:abstractNum>
-  <w:abstractNum w:abstractNumId="9" w15:restartNumberingAfterBreak="0">
+  <w:abstractNum w:abstractNumId="14" w15:restartNumberingAfterBreak="0">
     <w:nsid w:val="41A1053C"/>
     <w:multiLevelType w:val="multilevel"/>
     <w:tmpl w:val="EC10B5FC"/>
@@ -2702,10 +3499,10 @@
       </w:rPr>
     </w:lvl>
   </w:abstractNum>
-  <w:abstractNum w:abstractNumId="10" w15:restartNumberingAfterBreak="0">
+  <w:abstractNum w:abstractNumId="15" w15:restartNumberingAfterBreak="0">
     <w:nsid w:val="4E8E63FE"/>
     <w:multiLevelType w:val="hybridMultilevel"/>
-    <w:tmpl w:val="31B67444"/>
+    <w:tmpl w:val="24A4267A"/>
     <w:lvl w:ilvl="0" w:tplc="08090003">
       <w:start w:val="1"/>
       <w:numFmt w:val="bullet"/>
@@ -2815,7 +3612,7 @@
       </w:rPr>
     </w:lvl>
   </w:abstractNum>
-  <w:abstractNum w:abstractNumId="11" w15:restartNumberingAfterBreak="0">
+  <w:abstractNum w:abstractNumId="16" w15:restartNumberingAfterBreak="0">
     <w:nsid w:val="4FF82CCD"/>
     <w:multiLevelType w:val="hybridMultilevel"/>
     <w:tmpl w:val="CFE86E58"/>
@@ -2928,7 +3725,7 @@
       </w:rPr>
     </w:lvl>
   </w:abstractNum>
-  <w:abstractNum w:abstractNumId="12" w15:restartNumberingAfterBreak="0">
+  <w:abstractNum w:abstractNumId="17" w15:restartNumberingAfterBreak="0">
     <w:nsid w:val="51DC3986"/>
     <w:multiLevelType w:val="multilevel"/>
     <w:tmpl w:val="F9D06B30"/>
@@ -3041,7 +3838,7 @@
       </w:rPr>
     </w:lvl>
   </w:abstractNum>
-  <w:abstractNum w:abstractNumId="13" w15:restartNumberingAfterBreak="0">
+  <w:abstractNum w:abstractNumId="18" w15:restartNumberingAfterBreak="0">
     <w:nsid w:val="53E83892"/>
     <w:multiLevelType w:val="multilevel"/>
     <w:tmpl w:val="FAA04D98"/>
@@ -3154,7 +3951,7 @@
       </w:rPr>
     </w:lvl>
   </w:abstractNum>
-  <w:abstractNum w:abstractNumId="14" w15:restartNumberingAfterBreak="0">
+  <w:abstractNum w:abstractNumId="19" w15:restartNumberingAfterBreak="0">
     <w:nsid w:val="572A2F38"/>
     <w:multiLevelType w:val="multilevel"/>
     <w:tmpl w:val="5150C9C6"/>
@@ -3267,7 +4064,7 @@
       </w:rPr>
     </w:lvl>
   </w:abstractNum>
-  <w:abstractNum w:abstractNumId="15" w15:restartNumberingAfterBreak="0">
+  <w:abstractNum w:abstractNumId="20" w15:restartNumberingAfterBreak="0">
     <w:nsid w:val="59073CE2"/>
     <w:multiLevelType w:val="hybridMultilevel"/>
     <w:tmpl w:val="C1462C3C"/>
@@ -3380,7 +4177,233 @@
       </w:rPr>
     </w:lvl>
   </w:abstractNum>
-  <w:abstractNum w:abstractNumId="16" w15:restartNumberingAfterBreak="0">
+  <w:abstractNum w:abstractNumId="21" w15:restartNumberingAfterBreak="0">
+    <w:nsid w:val="5BC154E7"/>
+    <w:multiLevelType w:val="hybridMultilevel"/>
+    <w:tmpl w:val="CC509FA2"/>
+    <w:lvl w:ilvl="0" w:tplc="08090001">
+      <w:start w:val="1"/>
+      <w:numFmt w:val="bullet"/>
+      <w:lvlText w:val=""/>
+      <w:lvlJc w:val="left"/>
+      <w:pPr>
+        <w:ind w:left="720" w:hanging="360"/>
+      </w:pPr>
+      <w:rPr>
+        <w:rFonts w:ascii="Symbol" w:hAnsi="Symbol" w:hint="default"/>
+      </w:rPr>
+    </w:lvl>
+    <w:lvl w:ilvl="1" w:tplc="08090003" w:tentative="1">
+      <w:start w:val="1"/>
+      <w:numFmt w:val="bullet"/>
+      <w:lvlText w:val="o"/>
+      <w:lvlJc w:val="left"/>
+      <w:pPr>
+        <w:ind w:left="1440" w:hanging="360"/>
+      </w:pPr>
+      <w:rPr>
+        <w:rFonts w:ascii="Courier New" w:hAnsi="Courier New" w:cs="Courier New" w:hint="default"/>
+      </w:rPr>
+    </w:lvl>
+    <w:lvl w:ilvl="2" w:tplc="08090005" w:tentative="1">
+      <w:start w:val="1"/>
+      <w:numFmt w:val="bullet"/>
+      <w:lvlText w:val=""/>
+      <w:lvlJc w:val="left"/>
+      <w:pPr>
+        <w:ind w:left="2160" w:hanging="360"/>
+      </w:pPr>
+      <w:rPr>
+        <w:rFonts w:ascii="Wingdings" w:hAnsi="Wingdings" w:hint="default"/>
+      </w:rPr>
+    </w:lvl>
+    <w:lvl w:ilvl="3" w:tplc="08090001" w:tentative="1">
+      <w:start w:val="1"/>
+      <w:numFmt w:val="bullet"/>
+      <w:lvlText w:val=""/>
+      <w:lvlJc w:val="left"/>
+      <w:pPr>
+        <w:ind w:left="2880" w:hanging="360"/>
+      </w:pPr>
+      <w:rPr>
+        <w:rFonts w:ascii="Symbol" w:hAnsi="Symbol" w:hint="default"/>
+      </w:rPr>
+    </w:lvl>
+    <w:lvl w:ilvl="4" w:tplc="08090003" w:tentative="1">
+      <w:start w:val="1"/>
+      <w:numFmt w:val="bullet"/>
+      <w:lvlText w:val="o"/>
+      <w:lvlJc w:val="left"/>
+      <w:pPr>
+        <w:ind w:left="3600" w:hanging="360"/>
+      </w:pPr>
+      <w:rPr>
+        <w:rFonts w:ascii="Courier New" w:hAnsi="Courier New" w:cs="Courier New" w:hint="default"/>
+      </w:rPr>
+    </w:lvl>
+    <w:lvl w:ilvl="5" w:tplc="08090005" w:tentative="1">
+      <w:start w:val="1"/>
+      <w:numFmt w:val="bullet"/>
+      <w:lvlText w:val=""/>
+      <w:lvlJc w:val="left"/>
+      <w:pPr>
+        <w:ind w:left="4320" w:hanging="360"/>
+      </w:pPr>
+      <w:rPr>
+        <w:rFonts w:ascii="Wingdings" w:hAnsi="Wingdings" w:hint="default"/>
+      </w:rPr>
+    </w:lvl>
+    <w:lvl w:ilvl="6" w:tplc="08090001" w:tentative="1">
+      <w:start w:val="1"/>
+      <w:numFmt w:val="bullet"/>
+      <w:lvlText w:val=""/>
+      <w:lvlJc w:val="left"/>
+      <w:pPr>
+        <w:ind w:left="5040" w:hanging="360"/>
+      </w:pPr>
+      <w:rPr>
+        <w:rFonts w:ascii="Symbol" w:hAnsi="Symbol" w:hint="default"/>
+      </w:rPr>
+    </w:lvl>
+    <w:lvl w:ilvl="7" w:tplc="08090003" w:tentative="1">
+      <w:start w:val="1"/>
+      <w:numFmt w:val="bullet"/>
+      <w:lvlText w:val="o"/>
+      <w:lvlJc w:val="left"/>
+      <w:pPr>
+        <w:ind w:left="5760" w:hanging="360"/>
+      </w:pPr>
+      <w:rPr>
+        <w:rFonts w:ascii="Courier New" w:hAnsi="Courier New" w:cs="Courier New" w:hint="default"/>
+      </w:rPr>
+    </w:lvl>
+    <w:lvl w:ilvl="8" w:tplc="08090005" w:tentative="1">
+      <w:start w:val="1"/>
+      <w:numFmt w:val="bullet"/>
+      <w:lvlText w:val=""/>
+      <w:lvlJc w:val="left"/>
+      <w:pPr>
+        <w:ind w:left="6480" w:hanging="360"/>
+      </w:pPr>
+      <w:rPr>
+        <w:rFonts w:ascii="Wingdings" w:hAnsi="Wingdings" w:hint="default"/>
+      </w:rPr>
+    </w:lvl>
+  </w:abstractNum>
+  <w:abstractNum w:abstractNumId="22" w15:restartNumberingAfterBreak="0">
+    <w:nsid w:val="79852CF3"/>
+    <w:multiLevelType w:val="hybridMultilevel"/>
+    <w:tmpl w:val="4D4A67BE"/>
+    <w:lvl w:ilvl="0" w:tplc="08090001">
+      <w:start w:val="1"/>
+      <w:numFmt w:val="bullet"/>
+      <w:lvlText w:val=""/>
+      <w:lvlJc w:val="left"/>
+      <w:pPr>
+        <w:ind w:left="1440" w:hanging="360"/>
+      </w:pPr>
+      <w:rPr>
+        <w:rFonts w:ascii="Symbol" w:hAnsi="Symbol" w:hint="default"/>
+      </w:rPr>
+    </w:lvl>
+    <w:lvl w:ilvl="1" w:tplc="08090003" w:tentative="1">
+      <w:start w:val="1"/>
+      <w:numFmt w:val="bullet"/>
+      <w:lvlText w:val="o"/>
+      <w:lvlJc w:val="left"/>
+      <w:pPr>
+        <w:ind w:left="2160" w:hanging="360"/>
+      </w:pPr>
+      <w:rPr>
+        <w:rFonts w:ascii="Courier New" w:hAnsi="Courier New" w:cs="Courier New" w:hint="default"/>
+      </w:rPr>
+    </w:lvl>
+    <w:lvl w:ilvl="2" w:tplc="08090005" w:tentative="1">
+      <w:start w:val="1"/>
+      <w:numFmt w:val="bullet"/>
+      <w:lvlText w:val=""/>
+      <w:lvlJc w:val="left"/>
+      <w:pPr>
+        <w:ind w:left="2880" w:hanging="360"/>
+      </w:pPr>
+      <w:rPr>
+        <w:rFonts w:ascii="Wingdings" w:hAnsi="Wingdings" w:hint="default"/>
+      </w:rPr>
+    </w:lvl>
+    <w:lvl w:ilvl="3" w:tplc="08090001" w:tentative="1">
+      <w:start w:val="1"/>
+      <w:numFmt w:val="bullet"/>
+      <w:lvlText w:val=""/>
+      <w:lvlJc w:val="left"/>
+      <w:pPr>
+        <w:ind w:left="3600" w:hanging="360"/>
+      </w:pPr>
+      <w:rPr>
+        <w:rFonts w:ascii="Symbol" w:hAnsi="Symbol" w:hint="default"/>
+      </w:rPr>
+    </w:lvl>
+    <w:lvl w:ilvl="4" w:tplc="08090003" w:tentative="1">
+      <w:start w:val="1"/>
+      <w:numFmt w:val="bullet"/>
+      <w:lvlText w:val="o"/>
+      <w:lvlJc w:val="left"/>
+      <w:pPr>
+        <w:ind w:left="4320" w:hanging="360"/>
+      </w:pPr>
+      <w:rPr>
+        <w:rFonts w:ascii="Courier New" w:hAnsi="Courier New" w:cs="Courier New" w:hint="default"/>
+      </w:rPr>
+    </w:lvl>
+    <w:lvl w:ilvl="5" w:tplc="08090005" w:tentative="1">
+      <w:start w:val="1"/>
+      <w:numFmt w:val="bullet"/>
+      <w:lvlText w:val=""/>
+      <w:lvlJc w:val="left"/>
+      <w:pPr>
+        <w:ind w:left="5040" w:hanging="360"/>
+      </w:pPr>
+      <w:rPr>
+        <w:rFonts w:ascii="Wingdings" w:hAnsi="Wingdings" w:hint="default"/>
+      </w:rPr>
+    </w:lvl>
+    <w:lvl w:ilvl="6" w:tplc="08090001" w:tentative="1">
+      <w:start w:val="1"/>
+      <w:numFmt w:val="bullet"/>
+      <w:lvlText w:val=""/>
+      <w:lvlJc w:val="left"/>
+      <w:pPr>
+        <w:ind w:left="5760" w:hanging="360"/>
+      </w:pPr>
+      <w:rPr>
+        <w:rFonts w:ascii="Symbol" w:hAnsi="Symbol" w:hint="default"/>
+      </w:rPr>
+    </w:lvl>
+    <w:lvl w:ilvl="7" w:tplc="08090003" w:tentative="1">
+      <w:start w:val="1"/>
+      <w:numFmt w:val="bullet"/>
+      <w:lvlText w:val="o"/>
+      <w:lvlJc w:val="left"/>
+      <w:pPr>
+        <w:ind w:left="6480" w:hanging="360"/>
+      </w:pPr>
+      <w:rPr>
+        <w:rFonts w:ascii="Courier New" w:hAnsi="Courier New" w:cs="Courier New" w:hint="default"/>
+      </w:rPr>
+    </w:lvl>
+    <w:lvl w:ilvl="8" w:tplc="08090005" w:tentative="1">
+      <w:start w:val="1"/>
+      <w:numFmt w:val="bullet"/>
+      <w:lvlText w:val=""/>
+      <w:lvlJc w:val="left"/>
+      <w:pPr>
+        <w:ind w:left="7200" w:hanging="360"/>
+      </w:pPr>
+      <w:rPr>
+        <w:rFonts w:ascii="Wingdings" w:hAnsi="Wingdings" w:hint="default"/>
+      </w:rPr>
+    </w:lvl>
+  </w:abstractNum>
+  <w:abstractNum w:abstractNumId="23" w15:restartNumberingAfterBreak="0">
     <w:nsid w:val="7F9C58A1"/>
     <w:multiLevelType w:val="hybridMultilevel"/>
     <w:tmpl w:val="C2F273C8"/>
@@ -3494,55 +4517,76 @@
     </w:lvl>
   </w:abstractNum>
   <w:num w:numId="1">
+    <w:abstractNumId w:val="4"/>
+  </w:num>
+  <w:num w:numId="2">
+    <w:abstractNumId w:val="5"/>
+  </w:num>
+  <w:num w:numId="3">
+    <w:abstractNumId w:val="9"/>
+  </w:num>
+  <w:num w:numId="4">
+    <w:abstractNumId w:val="18"/>
+  </w:num>
+  <w:num w:numId="5">
+    <w:abstractNumId w:val="11"/>
+  </w:num>
+  <w:num w:numId="6">
     <w:abstractNumId w:val="3"/>
   </w:num>
-  <w:num w:numId="2">
-    <w:abstractNumId w:val="4"/>
+  <w:num w:numId="7">
+    <w:abstractNumId w:val="17"/>
   </w:num>
-  <w:num w:numId="3">
-    <w:abstractNumId w:val="5"/>
+  <w:num w:numId="8">
+    <w:abstractNumId w:val="1"/>
   </w:num>
-  <w:num w:numId="4">
+  <w:num w:numId="9">
+    <w:abstractNumId w:val="10"/>
+  </w:num>
+  <w:num w:numId="10">
+    <w:abstractNumId w:val="15"/>
+  </w:num>
+  <w:num w:numId="11">
+    <w:abstractNumId w:val="23"/>
+  </w:num>
+  <w:num w:numId="12">
+    <w:abstractNumId w:val="16"/>
+  </w:num>
+  <w:num w:numId="13">
+    <w:abstractNumId w:val="2"/>
+  </w:num>
+  <w:num w:numId="14">
+    <w:abstractNumId w:val="14"/>
+  </w:num>
+  <w:num w:numId="15">
+    <w:abstractNumId w:val="19"/>
+  </w:num>
+  <w:num w:numId="16">
+    <w:abstractNumId w:val="20"/>
+  </w:num>
+  <w:num w:numId="17">
     <w:abstractNumId w:val="13"/>
   </w:num>
-  <w:num w:numId="5">
+  <w:num w:numId="18">
+    <w:abstractNumId w:val="6"/>
+  </w:num>
+  <w:num w:numId="19">
+    <w:abstractNumId w:val="12"/>
+  </w:num>
+  <w:num w:numId="20">
+    <w:abstractNumId w:val="21"/>
+  </w:num>
+  <w:num w:numId="21">
+    <w:abstractNumId w:val="22"/>
+  </w:num>
+  <w:num w:numId="22">
+    <w:abstractNumId w:val="8"/>
+  </w:num>
+  <w:num w:numId="23">
     <w:abstractNumId w:val="7"/>
   </w:num>
-  <w:num w:numId="6">
-    <w:abstractNumId w:val="2"/>
-  </w:num>
-  <w:num w:numId="7">
-    <w:abstractNumId w:val="12"/>
-  </w:num>
-  <w:num w:numId="8">
+  <w:num w:numId="24">
     <w:abstractNumId w:val="0"/>
-  </w:num>
-  <w:num w:numId="9">
-    <w:abstractNumId w:val="6"/>
-  </w:num>
-  <w:num w:numId="10">
-    <w:abstractNumId w:val="10"/>
-  </w:num>
-  <w:num w:numId="11">
-    <w:abstractNumId w:val="16"/>
-  </w:num>
-  <w:num w:numId="12">
-    <w:abstractNumId w:val="11"/>
-  </w:num>
-  <w:num w:numId="13">
-    <w:abstractNumId w:val="1"/>
-  </w:num>
-  <w:num w:numId="14">
-    <w:abstractNumId w:val="9"/>
-  </w:num>
-  <w:num w:numId="15">
-    <w:abstractNumId w:val="14"/>
-  </w:num>
-  <w:num w:numId="16">
-    <w:abstractNumId w:val="15"/>
-  </w:num>
-  <w:num w:numId="17">
-    <w:abstractNumId w:val="8"/>
   </w:num>
 </w:numbering>
 </file>
@@ -4286,7 +5330,7 @@
 </file>
 
 <file path=customXml/itemProps1.xml><?xml version="1.0" encoding="utf-8"?>
-<ds:datastoreItem xmlns:ds="http://schemas.openxmlformats.org/officeDocument/2006/customXml" ds:itemID="{5C11B324-84B6-4022-B281-C41BAAA062A9}">
+<ds:datastoreItem xmlns:ds="http://schemas.openxmlformats.org/officeDocument/2006/customXml" ds:itemID="{19F45EE4-8FC8-45C6-8553-17E93D6DB749}">
   <ds:schemaRefs>
     <ds:schemaRef ds:uri="http://schemas.openxmlformats.org/officeDocument/2006/bibliography"/>
   </ds:schemaRefs>

</xml_diff>

<commit_message>
Added allot to the GDD
not completely done with the GDD but enough for today
</commit_message>
<xml_diff>
--- a/Documenten/Word/Duurzame Game Design Document.docx
+++ b/Documenten/Word/Duurzame Game Design Document.docx
@@ -125,18 +125,9 @@
       <w:r>
         <w:rPr>
           <w:b/>
-          <w:sz w:val="28"/>
-          <w:lang w:val="en-GB"/>
-        </w:rPr>
-        <w:t>Game Overview</w:t>
-      </w:r>
-      <w:r>
-        <w:rPr>
-          <w:b/>
           <w:sz w:val="32"/>
-          <w:lang w:val="en-GB"/>
-        </w:rPr>
-        <w:t xml:space="preserve"> </w:t>
+        </w:rPr>
+        <w:t>Story en gameplay</w:t>
       </w:r>
       <w:r>
         <w:rPr>
@@ -144,7 +135,7 @@
           <w:sz w:val="32"/>
           <w:lang w:val="en-GB"/>
         </w:rPr>
-        <w:t>……………………………………………………</w:t>
+        <w:t>..</w:t>
       </w:r>
       <w:r>
         <w:rPr>
@@ -152,7 +143,7 @@
           <w:sz w:val="32"/>
           <w:lang w:val="en-GB"/>
         </w:rPr>
-        <w:t>…………….</w:t>
+        <w:t>……………………………………………</w:t>
       </w:r>
       <w:r>
         <w:rPr>
@@ -160,7 +151,7 @@
           <w:sz w:val="32"/>
           <w:lang w:val="en-GB"/>
         </w:rPr>
-        <w:t>.</w:t>
+        <w:t>……………</w:t>
       </w:r>
       <w:r>
         <w:rPr>
@@ -168,6 +159,14 @@
           <w:sz w:val="32"/>
           <w:lang w:val="en-GB"/>
         </w:rPr>
+        <w:t>….</w:t>
+      </w:r>
+      <w:r>
+        <w:rPr>
+          <w:b/>
+          <w:sz w:val="32"/>
+          <w:lang w:val="en-GB"/>
+        </w:rPr>
         <w:tab/>
       </w:r>
       <w:r>
@@ -178,6 +177,106 @@
         </w:rPr>
         <w:t>1</w:t>
       </w:r>
+      <w:r>
+        <w:rPr>
+          <w:b/>
+          <w:sz w:val="32"/>
+          <w:lang w:val="en-GB"/>
+        </w:rPr>
+        <w:br/>
+      </w:r>
+      <w:r>
+        <w:rPr>
+          <w:b/>
+          <w:sz w:val="32"/>
+          <w:lang w:val="en-GB"/>
+        </w:rPr>
+        <w:tab/>
+      </w:r>
+      <w:r>
+        <w:rPr>
+          <w:sz w:val="28"/>
+          <w:lang w:val="en-GB"/>
+        </w:rPr>
+        <w:t>1.1 Story en gameplay</w:t>
+      </w:r>
+      <w:r>
+        <w:rPr>
+          <w:sz w:val="28"/>
+          <w:lang w:val="en-GB"/>
+        </w:rPr>
+        <w:br/>
+      </w:r>
+      <w:r>
+        <w:rPr>
+          <w:sz w:val="28"/>
+          <w:lang w:val="en-GB"/>
+        </w:rPr>
+        <w:tab/>
+        <w:t xml:space="preserve">1.2 </w:t>
+      </w:r>
+      <w:r>
+        <w:rPr>
+          <w:sz w:val="28"/>
+          <w:lang w:val="en-GB"/>
+        </w:rPr>
+        <w:t xml:space="preserve">Product </w:t>
+      </w:r>
+      <w:proofErr w:type="spellStart"/>
+      <w:r>
+        <w:rPr>
+          <w:sz w:val="28"/>
+          <w:lang w:val="en-GB"/>
+        </w:rPr>
+        <w:t>Specificaties</w:t>
+      </w:r>
+      <w:proofErr w:type="spellEnd"/>
+      <w:r>
+        <w:rPr>
+          <w:sz w:val="28"/>
+          <w:lang w:val="en-GB"/>
+        </w:rPr>
+        <w:br/>
+      </w:r>
+      <w:r>
+        <w:rPr>
+          <w:sz w:val="28"/>
+          <w:lang w:val="en-GB"/>
+        </w:rPr>
+        <w:tab/>
+        <w:t xml:space="preserve">1.3 </w:t>
+      </w:r>
+      <w:proofErr w:type="spellStart"/>
+      <w:r>
+        <w:rPr>
+          <w:sz w:val="28"/>
+          <w:lang w:val="en-GB"/>
+        </w:rPr>
+        <w:t>Thema</w:t>
+      </w:r>
+      <w:proofErr w:type="spellEnd"/>
+      <w:r>
+        <w:rPr>
+          <w:sz w:val="28"/>
+          <w:lang w:val="en-GB"/>
+        </w:rPr>
+        <w:t xml:space="preserve"> &amp; Setting</w:t>
+      </w:r>
+      <w:r>
+        <w:rPr>
+          <w:sz w:val="28"/>
+          <w:lang w:val="en-GB"/>
+        </w:rPr>
+        <w:br/>
+      </w:r>
+      <w:r>
+        <w:rPr>
+          <w:sz w:val="28"/>
+          <w:lang w:val="en-GB"/>
+        </w:rPr>
+        <w:tab/>
+        <w:t>1.4 Genre</w:t>
+      </w:r>
     </w:p>
     <w:p>
       <w:pPr>
@@ -210,6 +309,14 @@
           <w:lang w:val="en-GB"/>
         </w:rPr>
         <w:t>…………………………………………………………………………</w:t>
+      </w:r>
+      <w:r>
+        <w:rPr>
+          <w:b/>
+          <w:sz w:val="32"/>
+          <w:lang w:val="en-GB"/>
+        </w:rPr>
+        <w:t>..</w:t>
       </w:r>
       <w:r>
         <w:rPr>
@@ -305,6 +412,13 @@
         </w:rPr>
         <w:t>ing</w:t>
       </w:r>
+      <w:r>
+        <w:rPr>
+          <w:sz w:val="28"/>
+          <w:lang w:val="en-GB"/>
+        </w:rPr>
+        <w:t xml:space="preserve"> </w:t>
+      </w:r>
     </w:p>
     <w:p>
       <w:pPr>
@@ -319,7 +433,7 @@
           <w:sz w:val="32"/>
           <w:lang w:val="en-GB"/>
         </w:rPr>
-        <w:t>3.0 Scoring………………………………………………………………………………</w:t>
+        <w:t>3</w:t>
       </w:r>
       <w:r>
         <w:rPr>
@@ -327,7 +441,52 @@
           <w:sz w:val="32"/>
           <w:lang w:val="en-GB"/>
         </w:rPr>
+        <w:t>.0 Asset Definitions………………………………………………………………</w:t>
+      </w:r>
+      <w:r>
+        <w:rPr>
+          <w:b/>
+          <w:sz w:val="32"/>
+          <w:lang w:val="en-GB"/>
+        </w:rPr>
+        <w:t>…</w:t>
+      </w:r>
+      <w:r>
+        <w:rPr>
+          <w:b/>
+          <w:sz w:val="32"/>
+          <w:lang w:val="en-GB"/>
+        </w:rPr>
         <w:tab/>
+      </w:r>
+      <w:r>
+        <w:rPr>
+          <w:b/>
+          <w:sz w:val="32"/>
+          <w:lang w:val="en-GB"/>
+        </w:rPr>
+        <w:t>4</w:t>
+      </w:r>
+      <w:r>
+        <w:rPr>
+          <w:b/>
+          <w:sz w:val="32"/>
+          <w:lang w:val="en-GB"/>
+        </w:rPr>
+        <w:br/>
+      </w:r>
+      <w:r>
+        <w:rPr>
+          <w:sz w:val="28"/>
+          <w:lang w:val="en-GB"/>
+        </w:rPr>
+        <w:tab/>
+      </w:r>
+      <w:r>
+        <w:rPr>
+          <w:sz w:val="28"/>
+          <w:lang w:val="en-GB"/>
+        </w:rPr>
         <w:t>3</w:t>
       </w:r>
       <w:r>
@@ -335,7 +494,75 @@
           <w:sz w:val="28"/>
           <w:lang w:val="en-GB"/>
         </w:rPr>
+        <w:t xml:space="preserve">.1 </w:t>
+      </w:r>
+      <w:r>
+        <w:rPr>
+          <w:sz w:val="28"/>
+          <w:lang w:val="en-GB"/>
+        </w:rPr>
+        <w:t>Player Character</w:t>
+      </w:r>
+      <w:r>
+        <w:rPr>
+          <w:sz w:val="28"/>
+          <w:lang w:val="en-GB"/>
+        </w:rPr>
+        <w:t xml:space="preserve"> </w:t>
+      </w:r>
+      <w:r>
+        <w:rPr>
+          <w:sz w:val="28"/>
+          <w:lang w:val="en-GB"/>
+        </w:rPr>
         <w:br/>
+        <w:t xml:space="preserve">           </w:t>
+      </w:r>
+      <w:r>
+        <w:rPr>
+          <w:sz w:val="28"/>
+          <w:lang w:val="en-GB"/>
+        </w:rPr>
+        <w:t>3</w:t>
+      </w:r>
+      <w:r>
+        <w:rPr>
+          <w:sz w:val="28"/>
+          <w:lang w:val="en-GB"/>
+        </w:rPr>
+        <w:t xml:space="preserve">.2 </w:t>
+      </w:r>
+      <w:proofErr w:type="spellStart"/>
+      <w:r>
+        <w:rPr>
+          <w:sz w:val="28"/>
+          <w:lang w:val="en-GB"/>
+        </w:rPr>
+        <w:t>Maan</w:t>
+      </w:r>
+      <w:proofErr w:type="spellEnd"/>
+      <w:r>
+        <w:rPr>
+          <w:sz w:val="28"/>
+          <w:lang w:val="en-GB"/>
+        </w:rPr>
+        <w:t xml:space="preserve"> </w:t>
+      </w:r>
+      <w:proofErr w:type="spellStart"/>
+      <w:r>
+        <w:rPr>
+          <w:sz w:val="28"/>
+          <w:lang w:val="en-GB"/>
+        </w:rPr>
+        <w:t>Koepel</w:t>
+      </w:r>
+      <w:proofErr w:type="spellEnd"/>
+      <w:r>
+        <w:rPr>
+          <w:sz w:val="28"/>
+          <w:lang w:val="en-GB"/>
+        </w:rPr>
+        <w:br/>
       </w:r>
       <w:r>
         <w:rPr>
@@ -349,7 +576,51 @@
           <w:sz w:val="28"/>
           <w:lang w:val="en-GB"/>
         </w:rPr>
-        <w:t xml:space="preserve">3.1 </w:t>
+        <w:t>3</w:t>
+      </w:r>
+      <w:r>
+        <w:rPr>
+          <w:sz w:val="28"/>
+          <w:lang w:val="en-GB"/>
+        </w:rPr>
+        <w:t xml:space="preserve">.3 </w:t>
+      </w:r>
+      <w:proofErr w:type="spellStart"/>
+      <w:r>
+        <w:rPr>
+          <w:sz w:val="28"/>
+          <w:lang w:val="en-GB"/>
+        </w:rPr>
+        <w:t>Moestuintje</w:t>
+      </w:r>
+      <w:proofErr w:type="spellEnd"/>
+      <w:r>
+        <w:rPr>
+          <w:sz w:val="28"/>
+          <w:lang w:val="en-GB"/>
+        </w:rPr>
+        <w:br/>
+      </w:r>
+      <w:r>
+        <w:rPr>
+          <w:sz w:val="28"/>
+          <w:lang w:val="en-GB"/>
+        </w:rPr>
+        <w:tab/>
+      </w:r>
+      <w:r>
+        <w:rPr>
+          <w:sz w:val="28"/>
+          <w:lang w:val="en-GB"/>
+        </w:rPr>
+        <w:t>3</w:t>
+      </w:r>
+      <w:r>
+        <w:rPr>
+          <w:sz w:val="28"/>
+          <w:lang w:val="en-GB"/>
+        </w:rPr>
+        <w:t xml:space="preserve">.4 </w:t>
       </w:r>
       <w:r>
         <w:rPr>
@@ -358,9 +629,58 @@
         </w:rPr>
         <w:t>In-Game Display</w:t>
       </w:r>
-      <w:r>
-        <w:rPr>
-          <w:sz w:val="28"/>
+    </w:p>
+    <w:p>
+      <w:pPr>
+        <w:rPr>
+          <w:sz w:val="28"/>
+          <w:lang w:val="en-GB"/>
+        </w:rPr>
+      </w:pPr>
+      <w:r>
+        <w:rPr>
+          <w:b/>
+          <w:sz w:val="32"/>
+          <w:lang w:val="en-GB"/>
+        </w:rPr>
+        <w:t>4</w:t>
+      </w:r>
+      <w:r>
+        <w:rPr>
+          <w:b/>
+          <w:sz w:val="32"/>
+          <w:lang w:val="en-GB"/>
+        </w:rPr>
+        <w:t>.0 Player Help………………………………………………………………………</w:t>
+      </w:r>
+      <w:r>
+        <w:rPr>
+          <w:b/>
+          <w:sz w:val="32"/>
+          <w:lang w:val="en-GB"/>
+        </w:rPr>
+        <w:t>….</w:t>
+      </w:r>
+      <w:r>
+        <w:rPr>
+          <w:b/>
+          <w:sz w:val="32"/>
+          <w:lang w:val="en-GB"/>
+        </w:rPr>
+        <w:tab/>
+      </w:r>
+      <w:r>
+        <w:rPr>
+          <w:b/>
+          <w:sz w:val="32"/>
+          <w:lang w:val="en-GB"/>
+        </w:rPr>
+        <w:t>5</w:t>
+      </w:r>
+      <w:r>
+        <w:rPr>
+          <w:b/>
+          <w:sz w:val="32"/>
           <w:lang w:val="en-GB"/>
         </w:rPr>
         <w:br/>
@@ -372,238 +692,178 @@
         </w:rPr>
         <w:tab/>
       </w:r>
-    </w:p>
-    <w:p>
-      <w:pPr>
-        <w:rPr>
-          <w:sz w:val="28"/>
-          <w:lang w:val="en-GB"/>
-        </w:rPr>
-      </w:pPr>
-      <w:r>
+      <w:r>
+        <w:rPr>
+          <w:sz w:val="28"/>
+          <w:lang w:val="en-GB"/>
+        </w:rPr>
+        <w:t>4</w:t>
+      </w:r>
+      <w:r>
+        <w:rPr>
+          <w:sz w:val="28"/>
+          <w:lang w:val="en-GB"/>
+        </w:rPr>
+        <w:t xml:space="preserve">.1 </w:t>
+      </w:r>
+      <w:r>
+        <w:rPr>
+          <w:sz w:val="28"/>
+          <w:lang w:val="en-GB"/>
+        </w:rPr>
+        <w:t xml:space="preserve">Player </w:t>
+      </w:r>
+      <w:r>
+        <w:rPr>
+          <w:sz w:val="28"/>
+          <w:lang w:val="en-GB"/>
+        </w:rPr>
+        <w:t>Tips</w:t>
+      </w:r>
+      <w:r>
+        <w:rPr>
+          <w:sz w:val="28"/>
+          <w:lang w:val="en-GB"/>
+        </w:rPr>
+        <w:br/>
+      </w:r>
+      <w:r>
+        <w:rPr>
+          <w:sz w:val="28"/>
+          <w:lang w:val="en-GB"/>
+        </w:rPr>
+        <w:tab/>
+      </w:r>
+      <w:r>
+        <w:rPr>
+          <w:sz w:val="28"/>
+          <w:lang w:val="en-GB"/>
+        </w:rPr>
+        <w:t>4</w:t>
+      </w:r>
+      <w:r>
+        <w:rPr>
+          <w:sz w:val="28"/>
+          <w:lang w:val="en-GB"/>
+        </w:rPr>
+        <w:t>.</w:t>
+      </w:r>
+      <w:r>
+        <w:rPr>
+          <w:sz w:val="28"/>
+          <w:lang w:val="en-GB"/>
+        </w:rPr>
+        <w:t xml:space="preserve">2 </w:t>
+      </w:r>
+      <w:r>
+        <w:rPr>
+          <w:sz w:val="28"/>
+          <w:lang w:val="en-GB"/>
+        </w:rPr>
+        <w:t>Hints</w:t>
+      </w:r>
+    </w:p>
+    <w:p>
+      <w:pPr>
+        <w:rPr>
+          <w:sz w:val="28"/>
+          <w:lang w:val="en-GB"/>
+        </w:rPr>
+      </w:pPr>
+    </w:p>
+    <w:p>
+      <w:pPr>
+        <w:rPr>
+          <w:sz w:val="28"/>
+          <w:lang w:val="en-GB"/>
+        </w:rPr>
+      </w:pPr>
+    </w:p>
+    <w:p>
+      <w:pPr>
+        <w:rPr>
+          <w:sz w:val="28"/>
+          <w:lang w:val="en-GB"/>
+        </w:rPr>
+      </w:pPr>
+    </w:p>
+    <w:p>
+      <w:pPr>
+        <w:rPr>
+          <w:sz w:val="28"/>
+          <w:lang w:val="en-GB"/>
+        </w:rPr>
+      </w:pPr>
+    </w:p>
+    <w:p>
+      <w:pPr>
+        <w:rPr>
+          <w:sz w:val="28"/>
+          <w:lang w:val="en-GB"/>
+        </w:rPr>
+      </w:pPr>
+    </w:p>
+    <w:p>
+      <w:pPr>
+        <w:rPr>
+          <w:sz w:val="28"/>
+          <w:lang w:val="en-GB"/>
+        </w:rPr>
+      </w:pPr>
+    </w:p>
+    <w:p>
+      <w:pPr>
+        <w:rPr>
+          <w:sz w:val="28"/>
+          <w:lang w:val="en-GB"/>
+        </w:rPr>
+      </w:pPr>
+    </w:p>
+    <w:p>
+      <w:pPr>
+        <w:rPr>
+          <w:sz w:val="28"/>
+          <w:lang w:val="en-GB"/>
+        </w:rPr>
+      </w:pPr>
+    </w:p>
+    <w:p>
+      <w:pPr>
+        <w:rPr>
+          <w:sz w:val="28"/>
+          <w:lang w:val="en-GB"/>
+        </w:rPr>
+      </w:pPr>
+    </w:p>
+    <w:p>
+      <w:pPr>
+        <w:rPr>
+          <w:sz w:val="28"/>
+          <w:lang w:val="en-GB"/>
+        </w:rPr>
+      </w:pPr>
+    </w:p>
+    <w:p>
+      <w:pPr>
+        <w:rPr>
+          <w:sz w:val="28"/>
+          <w:lang w:val="en-GB"/>
+        </w:rPr>
+      </w:pPr>
+    </w:p>
+    <w:p>
+      <w:pPr>
         <w:rPr>
           <w:b/>
           <w:sz w:val="32"/>
           <w:lang w:val="en-GB"/>
         </w:rPr>
-        <w:t>4.0 Asset Definitions………………………………………………………………</w:t>
-      </w:r>
+      </w:pPr>
       <w:r>
         <w:rPr>
           <w:b/>
           <w:sz w:val="32"/>
           <w:lang w:val="en-GB"/>
-        </w:rPr>
-        <w:t>.</w:t>
-      </w:r>
-      <w:r>
-        <w:rPr>
-          <w:b/>
-          <w:sz w:val="32"/>
-          <w:lang w:val="en-GB"/>
-        </w:rPr>
-        <w:tab/>
-      </w:r>
-      <w:r>
-        <w:rPr>
-          <w:b/>
-          <w:sz w:val="32"/>
-          <w:lang w:val="en-GB"/>
-        </w:rPr>
-        <w:t>4</w:t>
-      </w:r>
-      <w:r>
-        <w:rPr>
-          <w:b/>
-          <w:sz w:val="32"/>
-          <w:lang w:val="en-GB"/>
-        </w:rPr>
-        <w:br/>
-      </w:r>
-      <w:r>
-        <w:rPr>
-          <w:sz w:val="28"/>
-          <w:lang w:val="en-GB"/>
-        </w:rPr>
-        <w:tab/>
-      </w:r>
-      <w:r>
-        <w:rPr>
-          <w:sz w:val="28"/>
-          <w:lang w:val="en-GB"/>
-        </w:rPr>
-        <w:t xml:space="preserve">4.1 </w:t>
-      </w:r>
-      <w:r>
-        <w:rPr>
-          <w:sz w:val="28"/>
-          <w:lang w:val="en-GB"/>
-        </w:rPr>
-        <w:t>Player Character</w:t>
-      </w:r>
-      <w:r>
-        <w:rPr>
-          <w:sz w:val="28"/>
-          <w:lang w:val="en-GB"/>
-        </w:rPr>
-        <w:t xml:space="preserve"> </w:t>
-      </w:r>
-      <w:r>
-        <w:rPr>
-          <w:sz w:val="28"/>
-          <w:lang w:val="en-GB"/>
-        </w:rPr>
-        <w:br/>
-        <w:t xml:space="preserve">           4.2 </w:t>
-      </w:r>
-      <w:proofErr w:type="spellStart"/>
-      <w:r>
-        <w:rPr>
-          <w:sz w:val="28"/>
-          <w:lang w:val="en-GB"/>
-        </w:rPr>
-        <w:t>Maan</w:t>
-      </w:r>
-      <w:proofErr w:type="spellEnd"/>
-      <w:r>
-        <w:rPr>
-          <w:sz w:val="28"/>
-          <w:lang w:val="en-GB"/>
-        </w:rPr>
-        <w:t xml:space="preserve"> </w:t>
-      </w:r>
-      <w:proofErr w:type="spellStart"/>
-      <w:r>
-        <w:rPr>
-          <w:sz w:val="28"/>
-          <w:lang w:val="en-GB"/>
-        </w:rPr>
-        <w:t>Koepel</w:t>
-      </w:r>
-      <w:proofErr w:type="spellEnd"/>
-      <w:r>
-        <w:rPr>
-          <w:sz w:val="28"/>
-          <w:lang w:val="en-GB"/>
-        </w:rPr>
-        <w:br/>
-      </w:r>
-      <w:r>
-        <w:rPr>
-          <w:sz w:val="28"/>
-          <w:lang w:val="en-GB"/>
-        </w:rPr>
-        <w:tab/>
-        <w:t xml:space="preserve">4.3 </w:t>
-      </w:r>
-      <w:r>
-        <w:rPr>
-          <w:sz w:val="28"/>
-        </w:rPr>
-        <w:t>Moestuintje</w:t>
-      </w:r>
-    </w:p>
-    <w:p>
-      <w:pPr>
-        <w:rPr>
-          <w:sz w:val="28"/>
-          <w:lang w:val="en-GB"/>
-        </w:rPr>
-      </w:pPr>
-      <w:r>
-        <w:rPr>
-          <w:b/>
-          <w:sz w:val="32"/>
-          <w:lang w:val="en-GB"/>
-        </w:rPr>
-        <w:t>5.0 Player Help……………………………………………………………………….</w:t>
-      </w:r>
-      <w:r>
-        <w:rPr>
-          <w:b/>
-          <w:sz w:val="32"/>
-          <w:lang w:val="en-GB"/>
-        </w:rPr>
-        <w:tab/>
-      </w:r>
-      <w:r>
-        <w:rPr>
-          <w:b/>
-          <w:sz w:val="32"/>
-        </w:rPr>
-        <w:t>5</w:t>
-      </w:r>
-      <w:r>
-        <w:rPr>
-          <w:b/>
-          <w:sz w:val="32"/>
-        </w:rPr>
-        <w:br/>
-      </w:r>
-      <w:r>
-        <w:rPr>
-          <w:sz w:val="28"/>
-        </w:rPr>
-        <w:tab/>
-      </w:r>
-      <w:proofErr w:type="spellStart"/>
-      <w:r>
-        <w:rPr>
-          <w:sz w:val="28"/>
-        </w:rPr>
-        <w:t>Player</w:t>
-      </w:r>
-      <w:proofErr w:type="spellEnd"/>
-      <w:r>
-        <w:rPr>
-          <w:sz w:val="28"/>
-        </w:rPr>
-        <w:t xml:space="preserve"> </w:t>
-      </w:r>
-      <w:r>
-        <w:rPr>
-          <w:sz w:val="28"/>
-        </w:rPr>
-        <w:t>Tips</w:t>
-      </w:r>
-      <w:r>
-        <w:rPr>
-          <w:sz w:val="28"/>
-        </w:rPr>
-        <w:br/>
-      </w:r>
-      <w:r>
-        <w:rPr>
-          <w:sz w:val="28"/>
-        </w:rPr>
-        <w:tab/>
-        <w:t>Hints</w:t>
-      </w:r>
-    </w:p>
-    <w:p>
-      <w:pPr>
-        <w:rPr>
-          <w:sz w:val="28"/>
-        </w:rPr>
-      </w:pPr>
-      <w:r>
-        <w:rPr>
-          <w:sz w:val="28"/>
-        </w:rPr>
-        <w:br w:type="page"/>
-      </w:r>
-    </w:p>
-    <w:p>
-      <w:pPr>
-        <w:rPr>
-          <w:b/>
-          <w:sz w:val="32"/>
-        </w:rPr>
-      </w:pPr>
-      <w:r>
-        <w:rPr>
-          <w:b/>
-          <w:sz w:val="32"/>
         </w:rPr>
         <w:lastRenderedPageBreak/>
         <w:t xml:space="preserve">1.0 </w:t>
@@ -612,169 +872,439 @@
         <w:rPr>
           <w:b/>
           <w:sz w:val="32"/>
-        </w:rPr>
-        <w:t xml:space="preserve">Game </w:t>
+          <w:lang w:val="en-GB"/>
+        </w:rPr>
+        <w:t>Story en gameplay</w:t>
+      </w:r>
+    </w:p>
+    <w:p>
+      <w:pPr>
+        <w:rPr>
+          <w:sz w:val="24"/>
+        </w:rPr>
+      </w:pPr>
+      <w:r>
+        <w:rPr>
+          <w:sz w:val="24"/>
+        </w:rPr>
+        <w:t>De game speelt zich af op de maan. Jij speelt als astronaut/engineer die te taak heeft om een basis op de maan te bouwen</w:t>
+      </w:r>
+      <w:r>
+        <w:rPr>
+          <w:sz w:val="24"/>
+        </w:rPr>
+        <w:t>.</w:t>
+      </w:r>
+      <w:r>
+        <w:rPr>
+          <w:sz w:val="24"/>
+        </w:rPr>
+        <w:t xml:space="preserve"> </w:t>
+      </w:r>
+      <w:r>
+        <w:rPr>
+          <w:sz w:val="24"/>
+        </w:rPr>
+        <w:t>De basis heeft</w:t>
+      </w:r>
+      <w:r>
+        <w:rPr>
+          <w:sz w:val="24"/>
+        </w:rPr>
+        <w:t xml:space="preserve"> in het begin </w:t>
+      </w:r>
+      <w:r>
+        <w:rPr>
+          <w:sz w:val="24"/>
+        </w:rPr>
+        <w:t xml:space="preserve">nog weinig </w:t>
+      </w:r>
+      <w:r>
+        <w:rPr>
+          <w:sz w:val="24"/>
+        </w:rPr>
+        <w:t xml:space="preserve">middelen </w:t>
+      </w:r>
+      <w:r>
+        <w:rPr>
+          <w:sz w:val="24"/>
+        </w:rPr>
+        <w:t>die je van de aarde hebt mee gekregen</w:t>
+      </w:r>
+      <w:r>
+        <w:rPr>
+          <w:sz w:val="24"/>
+        </w:rPr>
+        <w:t>. De missie is om helium</w:t>
+      </w:r>
+      <w:r>
+        <w:rPr>
+          <w:sz w:val="24"/>
+        </w:rPr>
+        <w:t>-</w:t>
+      </w:r>
+      <w:r>
+        <w:rPr>
+          <w:sz w:val="24"/>
+        </w:rPr>
+        <w:t>3 te mijnen</w:t>
+      </w:r>
+      <w:r>
+        <w:rPr>
+          <w:sz w:val="24"/>
+        </w:rPr>
+        <w:t>,</w:t>
+      </w:r>
+      <w:r>
+        <w:rPr>
+          <w:sz w:val="24"/>
+        </w:rPr>
+        <w:t xml:space="preserve"> </w:t>
+      </w:r>
+      <w:r>
+        <w:rPr>
+          <w:sz w:val="24"/>
+        </w:rPr>
+        <w:t>helium</w:t>
+      </w:r>
+      <w:r>
+        <w:rPr>
+          <w:sz w:val="24"/>
+        </w:rPr>
+        <w:t>-</w:t>
+      </w:r>
+      <w:r>
+        <w:rPr>
+          <w:sz w:val="24"/>
+        </w:rPr>
+        <w:t xml:space="preserve">3 is een </w:t>
+      </w:r>
+      <w:r>
+        <w:rPr>
+          <w:sz w:val="24"/>
+        </w:rPr>
+        <w:t>edelgas</w:t>
+      </w:r>
+      <w:r>
+        <w:rPr>
+          <w:sz w:val="24"/>
+        </w:rPr>
+        <w:t xml:space="preserve"> die uranium kan verplaatsen in kern centrales</w:t>
+      </w:r>
+      <w:r>
+        <w:rPr>
+          <w:sz w:val="24"/>
+        </w:rPr>
+        <w:t>.</w:t>
+      </w:r>
+      <w:r>
+        <w:rPr>
+          <w:sz w:val="24"/>
+        </w:rPr>
+        <w:t xml:space="preserve"> het plus punt van helium</w:t>
+      </w:r>
+      <w:r>
+        <w:rPr>
+          <w:sz w:val="24"/>
+        </w:rPr>
+        <w:t>-</w:t>
+      </w:r>
+      <w:r>
+        <w:rPr>
+          <w:sz w:val="24"/>
+        </w:rPr>
+        <w:t xml:space="preserve">3 is dat het </w:t>
+      </w:r>
+      <w:r>
+        <w:rPr>
+          <w:sz w:val="24"/>
+        </w:rPr>
+        <w:t>zelf niet radioactief is</w:t>
+      </w:r>
+      <w:r>
+        <w:rPr>
+          <w:sz w:val="24"/>
+        </w:rPr>
+        <w:t>,</w:t>
+      </w:r>
+      <w:r>
+        <w:rPr>
+          <w:sz w:val="24"/>
+        </w:rPr>
+        <w:t xml:space="preserve"> </w:t>
+      </w:r>
+      <w:r>
+        <w:rPr>
+          <w:sz w:val="24"/>
+        </w:rPr>
+        <w:t>m</w:t>
+      </w:r>
+      <w:r>
+        <w:rPr>
+          <w:sz w:val="24"/>
+        </w:rPr>
+        <w:t>aar om dit te doen moet de maan basis eerst zelfvoorzienend worden zodat je de helium</w:t>
+      </w:r>
+      <w:r>
+        <w:rPr>
+          <w:sz w:val="24"/>
+        </w:rPr>
+        <w:t>-</w:t>
+      </w:r>
+      <w:r>
+        <w:rPr>
+          <w:sz w:val="24"/>
+        </w:rPr>
+        <w:t xml:space="preserve">3 </w:t>
+      </w:r>
+      <w:r>
+        <w:rPr>
+          <w:sz w:val="24"/>
+        </w:rPr>
+        <w:t>efficiënter</w:t>
+      </w:r>
+      <w:r>
+        <w:rPr>
+          <w:sz w:val="24"/>
+        </w:rPr>
+        <w:t xml:space="preserve"> terug kan transporteren naar de aarde.</w:t>
+      </w:r>
+    </w:p>
+    <w:p>
+      <w:pPr>
+        <w:rPr>
+          <w:sz w:val="24"/>
+        </w:rPr>
+      </w:pPr>
+      <w:r>
+        <w:rPr>
+          <w:b/>
+          <w:sz w:val="28"/>
+          <w:lang w:val="en-GB"/>
+        </w:rPr>
+        <w:t xml:space="preserve">1.2 Product </w:t>
       </w:r>
       <w:proofErr w:type="spellStart"/>
       <w:r>
         <w:rPr>
           <w:b/>
+          <w:sz w:val="28"/>
+          <w:lang w:val="en-GB"/>
+        </w:rPr>
+        <w:t>Specificaties</w:t>
+      </w:r>
+      <w:proofErr w:type="spellEnd"/>
+      <w:r>
+        <w:rPr>
+          <w:b/>
+          <w:sz w:val="28"/>
+          <w:lang w:val="en-GB"/>
+        </w:rPr>
+        <w:br/>
+      </w:r>
+      <w:r>
+        <w:rPr>
+          <w:sz w:val="24"/>
+          <w:u w:val="single"/>
+          <w:lang w:val="en-GB"/>
+        </w:rPr>
+        <w:t>Platform</w:t>
+      </w:r>
+      <w:r>
+        <w:rPr>
+          <w:sz w:val="28"/>
+          <w:u w:val="single"/>
+          <w:lang w:val="en-GB"/>
+        </w:rPr>
+        <w:t>:</w:t>
+      </w:r>
+      <w:r>
+        <w:rPr>
+          <w:sz w:val="28"/>
+          <w:lang w:val="en-GB"/>
+        </w:rPr>
+        <w:t xml:space="preserve"> </w:t>
+      </w:r>
+      <w:r>
+        <w:rPr>
+          <w:sz w:val="24"/>
+          <w:lang w:val="en-GB"/>
+        </w:rPr>
+        <w:t>Laptop, Windows 8, 10.</w:t>
+      </w:r>
+      <w:r>
+        <w:rPr>
+          <w:sz w:val="24"/>
+          <w:lang w:val="en-GB"/>
+        </w:rPr>
+        <w:br/>
+      </w:r>
+      <w:r>
+        <w:rPr>
+          <w:sz w:val="24"/>
+          <w:u w:val="single"/>
+        </w:rPr>
+        <w:t>Target Market:</w:t>
+      </w:r>
+      <w:r>
+        <w:rPr>
+          <w:sz w:val="24"/>
+        </w:rPr>
+        <w:t xml:space="preserve"> </w:t>
+      </w:r>
+      <w:r>
+        <w:rPr>
+          <w:sz w:val="24"/>
+        </w:rPr>
+        <w:t>Student</w:t>
+      </w:r>
+      <w:r>
+        <w:rPr>
+          <w:sz w:val="24"/>
+        </w:rPr>
+        <w:t>en</w:t>
+      </w:r>
+      <w:r>
+        <w:rPr>
+          <w:sz w:val="24"/>
+        </w:rPr>
+        <w:t xml:space="preserve"> van </w:t>
+      </w:r>
+      <w:r>
+        <w:rPr>
+          <w:sz w:val="24"/>
+        </w:rPr>
+        <w:t>Log</w:t>
+      </w:r>
+      <w:r>
+        <w:rPr>
+          <w:sz w:val="24"/>
+        </w:rPr>
+        <w:t>istiek en Auto Techniek.</w:t>
+      </w:r>
+    </w:p>
+    <w:p>
+      <w:pPr>
+        <w:rPr>
+          <w:b/>
+          <w:sz w:val="28"/>
+        </w:rPr>
+      </w:pPr>
+      <w:r>
+        <w:rPr>
+          <w:b/>
+          <w:sz w:val="28"/>
+        </w:rPr>
+        <w:t>1</w:t>
+      </w:r>
+      <w:r>
+        <w:rPr>
+          <w:b/>
+          <w:sz w:val="28"/>
+        </w:rPr>
+        <w:t>.</w:t>
+      </w:r>
+      <w:r>
+        <w:rPr>
+          <w:b/>
+          <w:sz w:val="28"/>
+        </w:rPr>
+        <w:t>3</w:t>
+      </w:r>
+      <w:r>
+        <w:rPr>
+          <w:b/>
+          <w:sz w:val="28"/>
+        </w:rPr>
+        <w:t xml:space="preserve"> Thema &amp; Setting</w:t>
+      </w:r>
+    </w:p>
+    <w:p>
+      <w:pPr>
+        <w:rPr>
+          <w:sz w:val="24"/>
+        </w:rPr>
+      </w:pPr>
+      <w:r>
+        <w:rPr>
+          <w:sz w:val="24"/>
+        </w:rPr>
+        <w:t>Het Thema</w:t>
+      </w:r>
+      <w:r>
+        <w:rPr>
+          <w:sz w:val="24"/>
+        </w:rPr>
+        <w:t xml:space="preserve"> &amp; Setting</w:t>
+      </w:r>
+      <w:r>
+        <w:rPr>
+          <w:sz w:val="24"/>
+        </w:rPr>
+        <w:t xml:space="preserve"> v</w:t>
+      </w:r>
+      <w:r>
+        <w:rPr>
+          <w:sz w:val="24"/>
+        </w:rPr>
+        <w:t>an deze game is logistiek &amp; duurzaam. Het duurzame deel van ons idee is het edelgas helium-3, dit gas kan uranium verplaatsen in kerncentrales. Een groot pluspunt aan helium-3 is dat het zelf niet radioactief en het goed te beheersen is. Hierdoor is het minder schadelijk voor het milieu en dus een goede kandidaat voor duurzame energie. Het logistieke deel hiervan is dat je de maanbasis zelfvoorzienend moet maken. In het begin heb je weinig energie en andere middelen om de helium terug naar de aarde te brengen, dus moet je eerst meer middelen hebben om dit efficiënt te doen. Ook moet je voor eten zorgen zodat je niet verhongert door planten te kweken in het moestuintje.</w:t>
+      </w:r>
+      <w:r>
+        <w:rPr>
+          <w:sz w:val="24"/>
+        </w:rPr>
+        <w:br/>
+      </w:r>
+    </w:p>
+    <w:p>
+      <w:pPr>
+        <w:rPr>
+          <w:b/>
+          <w:sz w:val="28"/>
+        </w:rPr>
+      </w:pPr>
+      <w:r>
+        <w:rPr>
+          <w:b/>
+          <w:sz w:val="28"/>
+        </w:rPr>
+        <w:t>1.4</w:t>
+      </w:r>
+      <w:r>
+        <w:rPr>
+          <w:b/>
+          <w:sz w:val="28"/>
+        </w:rPr>
+        <w:t xml:space="preserve"> Genre</w:t>
+      </w:r>
+    </w:p>
+    <w:p>
+      <w:pPr>
+        <w:rPr>
+          <w:sz w:val="24"/>
+        </w:rPr>
+      </w:pPr>
+      <w:r>
+        <w:rPr>
+          <w:sz w:val="24"/>
+        </w:rPr>
+        <w:t>3D survival strategie game. Je moet overleven door eten te kweken zodat je niet verhongerd, genoeg zuurstof creëert en voldoende elektriciteit maakt.</w:t>
+      </w:r>
+    </w:p>
+    <w:p>
+      <w:pPr>
+        <w:rPr>
+          <w:sz w:val="24"/>
+        </w:rPr>
+      </w:pPr>
+    </w:p>
+    <w:p>
+      <w:pPr>
+        <w:rPr>
+          <w:b/>
           <w:sz w:val="32"/>
         </w:rPr>
-        <w:t>Overview</w:t>
-      </w:r>
-      <w:proofErr w:type="spellEnd"/>
-    </w:p>
-    <w:p>
-      <w:pPr>
-        <w:rPr>
-          <w:sz w:val="24"/>
-        </w:rPr>
-      </w:pPr>
-      <w:r>
-        <w:rPr>
-          <w:sz w:val="24"/>
-        </w:rPr>
-        <w:t>De game speelt zich af op de maan. Jij speelt als astronaut/engineer die te taak heeft om een basis op de maan te bouwen</w:t>
-      </w:r>
-      <w:r>
-        <w:rPr>
-          <w:sz w:val="24"/>
-        </w:rPr>
-        <w:t>.</w:t>
-      </w:r>
-      <w:r>
-        <w:rPr>
-          <w:sz w:val="24"/>
-        </w:rPr>
-        <w:t xml:space="preserve"> </w:t>
-      </w:r>
-      <w:r>
-        <w:rPr>
-          <w:sz w:val="24"/>
-        </w:rPr>
-        <w:t>De basis heeft</w:t>
-      </w:r>
-      <w:r>
-        <w:rPr>
-          <w:sz w:val="24"/>
-        </w:rPr>
-        <w:t xml:space="preserve"> in het begin </w:t>
-      </w:r>
-      <w:r>
-        <w:rPr>
-          <w:sz w:val="24"/>
-        </w:rPr>
-        <w:t xml:space="preserve">nog weinig </w:t>
-      </w:r>
-      <w:r>
-        <w:rPr>
-          <w:sz w:val="24"/>
-        </w:rPr>
-        <w:t xml:space="preserve">middelen </w:t>
-      </w:r>
-      <w:r>
-        <w:rPr>
-          <w:sz w:val="24"/>
-        </w:rPr>
-        <w:t>die je van de aarde hebt mee gekregen</w:t>
-      </w:r>
-      <w:r>
-        <w:rPr>
-          <w:sz w:val="24"/>
-        </w:rPr>
-        <w:t>. De missie is om helium 3 te mijnen</w:t>
-      </w:r>
-      <w:r>
-        <w:rPr>
-          <w:sz w:val="24"/>
-        </w:rPr>
-        <w:t>,</w:t>
-      </w:r>
-      <w:r>
-        <w:rPr>
-          <w:sz w:val="24"/>
-        </w:rPr>
-        <w:t xml:space="preserve"> </w:t>
-      </w:r>
-      <w:r>
-        <w:rPr>
-          <w:sz w:val="24"/>
-        </w:rPr>
-        <w:t>helium</w:t>
-      </w:r>
-      <w:r>
-        <w:rPr>
-          <w:sz w:val="24"/>
-        </w:rPr>
-        <w:t xml:space="preserve"> 3 is een </w:t>
-      </w:r>
-      <w:r>
-        <w:rPr>
-          <w:sz w:val="24"/>
-        </w:rPr>
-        <w:t>edelgas</w:t>
-      </w:r>
-      <w:r>
-        <w:rPr>
-          <w:sz w:val="24"/>
-        </w:rPr>
-        <w:t xml:space="preserve"> die uranium kan verplaatsen in kern centrales</w:t>
-      </w:r>
-      <w:r>
-        <w:rPr>
-          <w:sz w:val="24"/>
-        </w:rPr>
-        <w:t>.</w:t>
-      </w:r>
-      <w:r>
-        <w:rPr>
-          <w:sz w:val="24"/>
-        </w:rPr>
-        <w:t xml:space="preserve"> het plus punt van helium 3 is dat het </w:t>
-      </w:r>
-      <w:r>
-        <w:rPr>
-          <w:sz w:val="24"/>
-        </w:rPr>
-        <w:t>zelf niet radioactief is</w:t>
-      </w:r>
-      <w:r>
-        <w:rPr>
-          <w:sz w:val="24"/>
-        </w:rPr>
-        <w:t>,</w:t>
-      </w:r>
-      <w:r>
-        <w:rPr>
-          <w:sz w:val="24"/>
-        </w:rPr>
-        <w:t xml:space="preserve"> </w:t>
-      </w:r>
-      <w:r>
-        <w:rPr>
-          <w:sz w:val="24"/>
-        </w:rPr>
-        <w:t>m</w:t>
-      </w:r>
-      <w:r>
-        <w:rPr>
-          <w:sz w:val="24"/>
-        </w:rPr>
-        <w:t xml:space="preserve">aar om dit te doen moet de maan basis eerst zelfvoorzienend worden zodat je de helium 3 </w:t>
-      </w:r>
-      <w:r>
-        <w:rPr>
-          <w:sz w:val="24"/>
-        </w:rPr>
-        <w:t>efficiënter</w:t>
-      </w:r>
-      <w:r>
-        <w:rPr>
-          <w:sz w:val="24"/>
-        </w:rPr>
-        <w:t xml:space="preserve"> terug kan transporteren naar de aarde.</w:t>
-      </w:r>
+      </w:pPr>
     </w:p>
     <w:p>
       <w:pPr>
@@ -783,11 +1313,68 @@
           <w:sz w:val="32"/>
         </w:rPr>
       </w:pPr>
-      <w:r>
+    </w:p>
+    <w:p>
+      <w:pPr>
         <w:rPr>
           <w:b/>
           <w:sz w:val="32"/>
         </w:rPr>
+      </w:pPr>
+    </w:p>
+    <w:p>
+      <w:pPr>
+        <w:rPr>
+          <w:b/>
+          <w:sz w:val="32"/>
+        </w:rPr>
+      </w:pPr>
+    </w:p>
+    <w:p>
+      <w:pPr>
+        <w:rPr>
+          <w:b/>
+          <w:sz w:val="32"/>
+        </w:rPr>
+      </w:pPr>
+    </w:p>
+    <w:p>
+      <w:pPr>
+        <w:rPr>
+          <w:b/>
+          <w:sz w:val="32"/>
+        </w:rPr>
+      </w:pPr>
+    </w:p>
+    <w:p>
+      <w:pPr>
+        <w:rPr>
+          <w:b/>
+          <w:sz w:val="32"/>
+        </w:rPr>
+      </w:pPr>
+    </w:p>
+    <w:p>
+      <w:pPr>
+        <w:rPr>
+          <w:b/>
+          <w:sz w:val="32"/>
+        </w:rPr>
+      </w:pPr>
+    </w:p>
+    <w:p>
+      <w:pPr>
+        <w:rPr>
+          <w:b/>
+          <w:sz w:val="32"/>
+        </w:rPr>
+      </w:pPr>
+      <w:r>
+        <w:rPr>
+          <w:b/>
+          <w:sz w:val="32"/>
+        </w:rPr>
+        <w:lastRenderedPageBreak/>
         <w:t xml:space="preserve">2.0 </w:t>
       </w:r>
       <w:proofErr w:type="spellStart"/>
@@ -937,117 +1524,56 @@
         <w:rPr>
           <w:sz w:val="24"/>
         </w:rPr>
+        <w:t xml:space="preserve"> (ESC knop)</w:t>
+      </w:r>
+      <w:r>
+        <w:rPr>
+          <w:sz w:val="24"/>
+        </w:rPr>
         <w:br/>
         <w:t>Het pauze menu geeft de speler de kans om de game te pauzeren en het pauze menu te navigeren. Als je het pauze menu knop indrukt terwijl je al in het pauze menu zit ga je weer uit het pauze menu.</w:t>
       </w:r>
-      <w:r>
-        <w:rPr>
-          <w:sz w:val="24"/>
+    </w:p>
+    <w:p>
+      <w:pPr>
+        <w:rPr>
+          <w:b/>
+          <w:sz w:val="28"/>
+        </w:rPr>
+      </w:pPr>
+      <w:r>
+        <w:rPr>
+          <w:b/>
+          <w:sz w:val="28"/>
+        </w:rPr>
+        <w:t>2.2</w:t>
+      </w:r>
+      <w:r>
+        <w:rPr>
+          <w:b/>
+          <w:sz w:val="28"/>
         </w:rPr>
         <w:t xml:space="preserve"> </w:t>
       </w:r>
-    </w:p>
-    <w:p>
-      <w:pPr>
-        <w:rPr>
-          <w:b/>
-          <w:sz w:val="28"/>
-        </w:rPr>
-      </w:pPr>
-      <w:r>
-        <w:rPr>
-          <w:b/>
-          <w:sz w:val="28"/>
-        </w:rPr>
-        <w:t>2.2 Upgrades</w:t>
-      </w:r>
-    </w:p>
-    <w:p>
-      <w:pPr>
-        <w:rPr>
-          <w:sz w:val="24"/>
-        </w:rPr>
-      </w:pPr>
-      <w:r>
-        <w:rPr>
-          <w:sz w:val="24"/>
-        </w:rPr>
-        <w:t xml:space="preserve">In de game kun je </w:t>
-      </w:r>
-      <w:r>
-        <w:rPr>
-          <w:sz w:val="24"/>
-        </w:rPr>
-        <w:t>de mijnmachine upgraden zodat hij sneller mijnt.</w:t>
-      </w:r>
-      <w:r>
-        <w:rPr>
-          <w:sz w:val="24"/>
-        </w:rPr>
-        <w:t xml:space="preserve"> </w:t>
-      </w:r>
-    </w:p>
-    <w:p>
-      <w:pPr>
-        <w:rPr>
-          <w:sz w:val="24"/>
-        </w:rPr>
-      </w:pPr>
-      <w:r>
-        <w:rPr>
-          <w:b/>
-          <w:sz w:val="28"/>
-        </w:rPr>
-        <w:t>2</w:t>
-      </w:r>
-      <w:r>
-        <w:rPr>
-          <w:b/>
-          <w:sz w:val="28"/>
-        </w:rPr>
-        <w:t>.</w:t>
-      </w:r>
-      <w:r>
-        <w:rPr>
-          <w:b/>
-          <w:sz w:val="28"/>
-        </w:rPr>
-        <w:t>3</w:t>
-      </w:r>
-      <w:r>
-        <w:rPr>
-          <w:b/>
-          <w:sz w:val="28"/>
-        </w:rPr>
-        <w:t xml:space="preserve"> Item </w:t>
-      </w:r>
-      <w:proofErr w:type="spellStart"/>
-      <w:r>
-        <w:rPr>
-          <w:b/>
-          <w:sz w:val="28"/>
-        </w:rPr>
-        <w:t>Collecting</w:t>
-      </w:r>
-      <w:proofErr w:type="spellEnd"/>
-    </w:p>
-    <w:p>
-      <w:pPr>
-        <w:rPr>
-          <w:sz w:val="24"/>
-        </w:rPr>
-      </w:pPr>
-      <w:r>
-        <w:rPr>
-          <w:sz w:val="24"/>
-        </w:rPr>
-        <w:t>In de g</w:t>
-      </w:r>
-      <w:r>
-        <w:rPr>
-          <w:sz w:val="24"/>
-        </w:rPr>
-        <w:t>ame verzamel je verschillende dingen voor andere redenen.</w:t>
+      <w:r>
+        <w:rPr>
+          <w:b/>
+          <w:sz w:val="28"/>
+        </w:rPr>
+        <w:t>Upgrades</w:t>
+      </w:r>
+    </w:p>
+    <w:p>
+      <w:pPr>
+        <w:rPr>
+          <w:sz w:val="24"/>
+        </w:rPr>
+      </w:pPr>
+      <w:r>
+        <w:rPr>
+          <w:sz w:val="24"/>
+        </w:rPr>
+        <w:t>In de game kun je verschillende items upgraden. De upgrades kunnen zorgen voor verschillende dingen zoals dat de item sneller werkt of hij geeft meer van wat hij maakt etc.</w:t>
       </w:r>
     </w:p>
     <w:p>
@@ -1055,7 +1581,7 @@
         <w:pStyle w:val="Lijstalinea"/>
         <w:numPr>
           <w:ilvl w:val="0"/>
-          <w:numId w:val="17"/>
+          <w:numId w:val="22"/>
         </w:numPr>
         <w:rPr>
           <w:sz w:val="24"/>
@@ -1065,7 +1591,38 @@
         <w:rPr>
           <w:sz w:val="24"/>
         </w:rPr>
-        <w:t>ijzererts, je verzameld ijzererts om de mijnmachine te upgraden.</w:t>
+        <w:t>Mijnmachine</w:t>
+      </w:r>
+      <w:r>
+        <w:rPr>
+          <w:sz w:val="24"/>
+        </w:rPr>
+        <w:br/>
+        <w:t xml:space="preserve">Je kunt de mijnmachine upgraden met het ijzer dat je krijgt van de mijnmachine, de ijzererts moet je wel eerst raffineren. </w:t>
+      </w:r>
+      <w:r>
+        <w:rPr>
+          <w:sz w:val="24"/>
+        </w:rPr>
+        <w:t>De upgrade voor de mijnmachine zorgt ervoor dat hij sneller gaat werken waardoor je sneller middelen binnen krijgt.</w:t>
+      </w:r>
+      <w:r>
+        <w:rPr>
+          <w:sz w:val="24"/>
+        </w:rPr>
+        <w:t xml:space="preserve"> De upgrade geeft meer elektriciteit kosten</w:t>
+      </w:r>
+      <w:r>
+        <w:rPr>
+          <w:sz w:val="24"/>
+        </w:rPr>
+        <w:t xml:space="preserve"> en kan meerdere keren</w:t>
+      </w:r>
+      <w:r>
+        <w:rPr>
+          <w:sz w:val="24"/>
+        </w:rPr>
+        <w:t>.</w:t>
       </w:r>
     </w:p>
     <w:p>
@@ -1073,7 +1630,7 @@
         <w:pStyle w:val="Lijstalinea"/>
         <w:numPr>
           <w:ilvl w:val="0"/>
-          <w:numId w:val="17"/>
+          <w:numId w:val="22"/>
         </w:numPr>
         <w:rPr>
           <w:sz w:val="24"/>
@@ -1083,7 +1640,112 @@
         <w:rPr>
           <w:sz w:val="24"/>
         </w:rPr>
-        <w:t>Helium 3, helium 3 is het edelgas dat je energie geeft. Hierdoor gaat de energie meter omhoog</w:t>
+        <w:t>Moestuintje</w:t>
+      </w:r>
+      <w:r>
+        <w:rPr>
+          <w:sz w:val="24"/>
+        </w:rPr>
+        <w:br/>
+      </w:r>
+      <w:r>
+        <w:rPr>
+          <w:sz w:val="24"/>
+        </w:rPr>
+        <w:t>Je kunt het moestuintje upgraden met ijzer van de mijnmachine</w:t>
+      </w:r>
+      <w:r>
+        <w:rPr>
+          <w:sz w:val="24"/>
+        </w:rPr>
+        <w:t>. Deze upgrade zorgt ervoor dat er automatisch water wordt gegeven aan het moestuintje.</w:t>
+      </w:r>
+      <w:r>
+        <w:rPr>
+          <w:sz w:val="24"/>
+        </w:rPr>
+        <w:t xml:space="preserve"> </w:t>
+      </w:r>
+      <w:r>
+        <w:rPr>
+          <w:sz w:val="24"/>
+        </w:rPr>
+        <w:t>De upgrade geeft meer elektriciteit kosten</w:t>
+      </w:r>
+      <w:r>
+        <w:rPr>
+          <w:sz w:val="24"/>
+        </w:rPr>
+        <w:t xml:space="preserve"> en kan maar één keer</w:t>
+      </w:r>
+      <w:r>
+        <w:rPr>
+          <w:sz w:val="24"/>
+        </w:rPr>
+        <w:t>.</w:t>
+      </w:r>
+    </w:p>
+    <w:p>
+      <w:pPr>
+        <w:rPr>
+          <w:sz w:val="24"/>
+        </w:rPr>
+      </w:pPr>
+      <w:r>
+        <w:rPr>
+          <w:b/>
+          <w:sz w:val="28"/>
+        </w:rPr>
+        <w:t>2</w:t>
+      </w:r>
+      <w:r>
+        <w:rPr>
+          <w:b/>
+          <w:sz w:val="28"/>
+        </w:rPr>
+        <w:t>.</w:t>
+      </w:r>
+      <w:r>
+        <w:rPr>
+          <w:b/>
+          <w:sz w:val="28"/>
+        </w:rPr>
+        <w:t>3</w:t>
+      </w:r>
+      <w:r>
+        <w:rPr>
+          <w:b/>
+          <w:sz w:val="28"/>
+        </w:rPr>
+        <w:t xml:space="preserve"> Item </w:t>
+      </w:r>
+      <w:proofErr w:type="spellStart"/>
+      <w:r>
+        <w:rPr>
+          <w:b/>
+          <w:sz w:val="28"/>
+        </w:rPr>
+        <w:t>Collecting</w:t>
+      </w:r>
+      <w:proofErr w:type="spellEnd"/>
+    </w:p>
+    <w:p>
+      <w:pPr>
+        <w:rPr>
+          <w:sz w:val="24"/>
+        </w:rPr>
+      </w:pPr>
+      <w:r>
+        <w:rPr>
+          <w:sz w:val="24"/>
+        </w:rPr>
+        <w:t>In de g</w:t>
+      </w:r>
+      <w:r>
+        <w:rPr>
+          <w:sz w:val="24"/>
+        </w:rPr>
+        <w:t>ame verzamel je verschillende dingen voor andere redenen.</w:t>
       </w:r>
     </w:p>
     <w:p>
@@ -1091,19 +1753,183 @@
         <w:pStyle w:val="Lijstalinea"/>
         <w:numPr>
           <w:ilvl w:val="0"/>
-          <w:numId w:val="17"/>
+          <w:numId w:val="25"/>
         </w:numPr>
         <w:rPr>
+          <w:sz w:val="24"/>
+        </w:rPr>
+      </w:pPr>
+      <w:r>
+        <w:rPr>
+          <w:sz w:val="24"/>
+        </w:rPr>
+        <w:t>IJzererts</w:t>
+      </w:r>
+      <w:r>
+        <w:rPr>
+          <w:sz w:val="24"/>
+        </w:rPr>
+        <w:br/>
+      </w:r>
+      <w:r>
+        <w:rPr>
+          <w:sz w:val="24"/>
+        </w:rPr>
+        <w:t>IJzererts krijg je door de mijnmachine, als je de mijnmachine upgrade krijg meer ijzererts. Als je ijzererts raffineert dan word het ijzer, hiermee kun je dingen mee upgraden.</w:t>
+      </w:r>
+    </w:p>
+    <w:p>
+      <w:pPr>
+        <w:pStyle w:val="Lijstalinea"/>
+        <w:numPr>
+          <w:ilvl w:val="0"/>
+          <w:numId w:val="25"/>
+        </w:numPr>
+        <w:rPr>
+          <w:sz w:val="24"/>
+        </w:rPr>
+      </w:pPr>
+      <w:r>
+        <w:rPr>
+          <w:sz w:val="24"/>
+        </w:rPr>
+        <w:t>Helium</w:t>
+      </w:r>
+      <w:r>
+        <w:rPr>
+          <w:sz w:val="24"/>
+        </w:rPr>
+        <w:t>-</w:t>
+      </w:r>
+      <w:r>
+        <w:rPr>
+          <w:sz w:val="24"/>
+        </w:rPr>
+        <w:t>3</w:t>
+      </w:r>
+      <w:r>
+        <w:rPr>
+          <w:sz w:val="24"/>
+        </w:rPr>
+        <w:br/>
+        <w:t>H</w:t>
+      </w:r>
+      <w:r>
+        <w:rPr>
+          <w:sz w:val="24"/>
+        </w:rPr>
+        <w:t>elium</w:t>
+      </w:r>
+      <w:r>
+        <w:rPr>
+          <w:sz w:val="24"/>
+        </w:rPr>
+        <w:t>-</w:t>
+      </w:r>
+      <w:r>
+        <w:rPr>
+          <w:sz w:val="24"/>
+        </w:rPr>
+        <w:t>3 is het edelgas dat je energie geeft</w:t>
+      </w:r>
+      <w:r>
+        <w:rPr>
+          <w:sz w:val="24"/>
+        </w:rPr>
+        <w:t>,</w:t>
+      </w:r>
+      <w:r>
+        <w:rPr>
+          <w:sz w:val="24"/>
+        </w:rPr>
+        <w:t xml:space="preserve"> </w:t>
+      </w:r>
+      <w:r>
+        <w:rPr>
+          <w:sz w:val="24"/>
+        </w:rPr>
+        <w:t>h</w:t>
+      </w:r>
+      <w:r>
+        <w:rPr>
+          <w:sz w:val="24"/>
+        </w:rPr>
+        <w:t>ierdoor gaat de energie meter omhoog.</w:t>
+      </w:r>
+      <w:r>
+        <w:rPr>
+          <w:sz w:val="24"/>
+        </w:rPr>
+        <w:t xml:space="preserve"> </w:t>
+      </w:r>
+      <w:r>
+        <w:rPr>
+          <w:sz w:val="24"/>
+        </w:rPr>
+        <w:t xml:space="preserve">Je krijgt helium-3 </w:t>
+      </w:r>
+      <w:r>
+        <w:rPr>
+          <w:sz w:val="24"/>
+        </w:rPr>
+        <w:t xml:space="preserve">door de mijnmachine, om er meer van te krijgen moet je de mijnmachine upgraden. </w:t>
+      </w:r>
+    </w:p>
+    <w:p>
+      <w:pPr>
+        <w:pStyle w:val="Lijstalinea"/>
+        <w:numPr>
+          <w:ilvl w:val="0"/>
+          <w:numId w:val="25"/>
+        </w:numPr>
+        <w:rPr>
+          <w:sz w:val="24"/>
+        </w:rPr>
+      </w:pPr>
+      <w:r>
+        <w:rPr>
+          <w:sz w:val="24"/>
+        </w:rPr>
+        <w:t>Eten</w:t>
+      </w:r>
+      <w:r>
+        <w:rPr>
+          <w:sz w:val="24"/>
+        </w:rPr>
+        <w:br/>
+      </w:r>
+      <w:r>
+        <w:rPr>
+          <w:sz w:val="24"/>
+        </w:rPr>
+        <w:t>Eten kun je verbouwen in je moestuintje</w:t>
+      </w:r>
+      <w:r>
+        <w:rPr>
+          <w:sz w:val="24"/>
+        </w:rPr>
+        <w:t xml:space="preserve">. Je moet regelmatig kijken bij het moestuintje om de planten water te geven of </w:t>
+      </w:r>
+      <w:r>
+        <w:rPr>
+          <w:sz w:val="24"/>
+        </w:rPr>
+        <w:t xml:space="preserve">om het te oogsten. Als je de planten oogst dan </w:t>
+      </w:r>
+      <w:r>
+        <w:rPr>
+          <w:sz w:val="24"/>
+        </w:rPr>
+        <w:t>gaat de eten meter omhoog. Je moet deze meter hoog houden anders verhonger je.</w:t>
+      </w:r>
+    </w:p>
+    <w:p>
+      <w:pPr>
+        <w:rPr>
           <w:b/>
           <w:sz w:val="32"/>
         </w:rPr>
       </w:pPr>
-      <w:r>
-        <w:rPr>
-          <w:sz w:val="24"/>
-        </w:rPr>
-        <w:t>Eten, wanneer het eten klaar is om te oogsten dan kun je ze pakken. Hierdoor gaat de eten meter omhoog.</w:t>
-      </w:r>
     </w:p>
     <w:p>
       <w:pPr>
@@ -1120,107 +1946,226 @@
           <w:sz w:val="32"/>
         </w:rPr>
       </w:pPr>
-    </w:p>
-    <w:p>
-      <w:pPr>
+      <w:r>
         <w:rPr>
           <w:b/>
           <w:sz w:val="32"/>
         </w:rPr>
-      </w:pPr>
-    </w:p>
-    <w:p>
-      <w:pPr>
+        <w:lastRenderedPageBreak/>
+        <w:t xml:space="preserve">4.0 Asset </w:t>
+      </w:r>
+      <w:proofErr w:type="spellStart"/>
+      <w:r>
         <w:rPr>
           <w:b/>
           <w:sz w:val="32"/>
         </w:rPr>
-      </w:pPr>
-    </w:p>
-    <w:p>
-      <w:pPr>
-        <w:rPr>
-          <w:b/>
-          <w:sz w:val="32"/>
-        </w:rPr>
-      </w:pPr>
-    </w:p>
-    <w:p>
-      <w:pPr>
-        <w:rPr>
-          <w:b/>
-          <w:sz w:val="32"/>
-        </w:rPr>
-      </w:pPr>
-    </w:p>
-    <w:p>
-      <w:pPr>
-        <w:rPr>
-          <w:b/>
-          <w:sz w:val="32"/>
-        </w:rPr>
-      </w:pPr>
-    </w:p>
-    <w:p>
-      <w:pPr>
-        <w:rPr>
-          <w:b/>
-          <w:sz w:val="32"/>
-        </w:rPr>
-      </w:pPr>
-      <w:r>
-        <w:rPr>
-          <w:b/>
-          <w:sz w:val="32"/>
-        </w:rPr>
-        <w:lastRenderedPageBreak/>
-        <w:t>3.0 Scoring</w:t>
-      </w:r>
-    </w:p>
-    <w:p>
-      <w:pPr>
-        <w:rPr>
-          <w:b/>
-          <w:sz w:val="28"/>
-        </w:rPr>
-      </w:pPr>
-      <w:r>
-        <w:rPr>
-          <w:b/>
-          <w:sz w:val="28"/>
-        </w:rPr>
-        <w:t>3.1 In-Game Display</w:t>
-      </w:r>
-    </w:p>
-    <w:p>
-      <w:pPr>
-        <w:rPr>
-          <w:sz w:val="24"/>
-        </w:rPr>
-      </w:pPr>
-      <w:r>
-        <w:rPr>
-          <w:sz w:val="24"/>
-        </w:rPr>
-        <w:t xml:space="preserve">In de In-Game Display staan </w:t>
-      </w:r>
-      <w:r>
-        <w:rPr>
-          <w:sz w:val="24"/>
-        </w:rPr>
-        <w:t>de volgende dingen</w:t>
-      </w:r>
-      <w:r>
-        <w:rPr>
-          <w:sz w:val="24"/>
-        </w:rPr>
-        <w:t>:</w:t>
-      </w:r>
-      <w:r>
-        <w:rPr>
-          <w:sz w:val="24"/>
-        </w:rPr>
-        <w:t xml:space="preserve"> </w:t>
+        <w:t>Definitions</w:t>
+      </w:r>
+      <w:proofErr w:type="spellEnd"/>
+    </w:p>
+    <w:p>
+      <w:pPr>
+        <w:rPr>
+          <w:b/>
+          <w:sz w:val="28"/>
+          <w:lang w:val="en-GB"/>
+        </w:rPr>
+      </w:pPr>
+      <w:r>
+        <w:rPr>
+          <w:b/>
+          <w:sz w:val="28"/>
+          <w:lang w:val="en-GB"/>
+        </w:rPr>
+        <w:t>4.</w:t>
+      </w:r>
+      <w:r>
+        <w:rPr>
+          <w:b/>
+          <w:sz w:val="28"/>
+          <w:lang w:val="en-GB"/>
+        </w:rPr>
+        <w:t>1</w:t>
+      </w:r>
+      <w:r>
+        <w:rPr>
+          <w:b/>
+          <w:sz w:val="28"/>
+          <w:lang w:val="en-GB"/>
+        </w:rPr>
+        <w:t xml:space="preserve"> Player Character</w:t>
+      </w:r>
+    </w:p>
+    <w:p>
+      <w:pPr>
+        <w:pStyle w:val="Lijstalinea"/>
+        <w:numPr>
+          <w:ilvl w:val="0"/>
+          <w:numId w:val="24"/>
+        </w:numPr>
+        <w:rPr>
+          <w:sz w:val="24"/>
+        </w:rPr>
+      </w:pPr>
+      <w:r>
+        <w:rPr>
+          <w:sz w:val="24"/>
+        </w:rPr>
+        <w:t>Astronaut</w:t>
+      </w:r>
+      <w:r>
+        <w:rPr>
+          <w:sz w:val="24"/>
+        </w:rPr>
+        <w:br/>
+      </w:r>
+      <w:r>
+        <w:rPr>
+          <w:sz w:val="24"/>
+        </w:rPr>
+        <w:t>De speler</w:t>
+      </w:r>
+      <w:r>
+        <w:rPr>
+          <w:sz w:val="24"/>
+        </w:rPr>
+        <w:t xml:space="preserve"> is een astronaut met een wit astronauten pak.</w:t>
+      </w:r>
+    </w:p>
+    <w:p>
+      <w:pPr>
+        <w:rPr>
+          <w:b/>
+          <w:sz w:val="28"/>
+        </w:rPr>
+      </w:pPr>
+      <w:r>
+        <w:rPr>
+          <w:b/>
+          <w:sz w:val="28"/>
+        </w:rPr>
+        <w:t>4.2 Maan Koepel</w:t>
+      </w:r>
+    </w:p>
+    <w:p>
+      <w:pPr>
+        <w:rPr>
+          <w:sz w:val="24"/>
+        </w:rPr>
+      </w:pPr>
+      <w:r>
+        <w:rPr>
+          <w:sz w:val="24"/>
+        </w:rPr>
+        <w:t>De maan koepel is een koepel die over de basis heen staat. De koepel beschermt de basis tegen het vacuüm van de ruimte en houd de zuurstof binnen.</w:t>
+      </w:r>
+    </w:p>
+    <w:p>
+      <w:pPr>
+        <w:rPr>
+          <w:b/>
+          <w:sz w:val="28"/>
+        </w:rPr>
+      </w:pPr>
+      <w:r>
+        <w:rPr>
+          <w:b/>
+          <w:sz w:val="28"/>
+        </w:rPr>
+        <w:t xml:space="preserve">4.3 </w:t>
+      </w:r>
+      <w:r>
+        <w:rPr>
+          <w:b/>
+          <w:sz w:val="28"/>
+        </w:rPr>
+        <w:t>Moestuintje</w:t>
+      </w:r>
+    </w:p>
+    <w:p>
+      <w:pPr>
+        <w:pStyle w:val="Lijstalinea"/>
+        <w:numPr>
+          <w:ilvl w:val="0"/>
+          <w:numId w:val="24"/>
+        </w:numPr>
+        <w:rPr>
+          <w:sz w:val="24"/>
+        </w:rPr>
+      </w:pPr>
+      <w:r>
+        <w:rPr>
+          <w:sz w:val="24"/>
+        </w:rPr>
+        <w:t>Moestuintje</w:t>
+      </w:r>
+      <w:r>
+        <w:rPr>
+          <w:sz w:val="24"/>
+        </w:rPr>
+        <w:br/>
+      </w:r>
+      <w:r>
+        <w:rPr>
+          <w:sz w:val="24"/>
+        </w:rPr>
+        <w:t xml:space="preserve">Het moestuintje </w:t>
+      </w:r>
+      <w:r>
+        <w:rPr>
+          <w:sz w:val="24"/>
+        </w:rPr>
+        <w:t>is een pizzapunt vormig tuintje waar eten op word verbouwt.</w:t>
+      </w:r>
+    </w:p>
+    <w:p>
+      <w:pPr>
+        <w:rPr>
+          <w:b/>
+          <w:sz w:val="28"/>
+        </w:rPr>
+      </w:pPr>
+      <w:r>
+        <w:rPr>
+          <w:b/>
+          <w:sz w:val="28"/>
+        </w:rPr>
+        <w:t>4</w:t>
+      </w:r>
+      <w:r>
+        <w:rPr>
+          <w:b/>
+          <w:sz w:val="28"/>
+        </w:rPr>
+        <w:t>.</w:t>
+      </w:r>
+      <w:r>
+        <w:rPr>
+          <w:b/>
+          <w:sz w:val="28"/>
+        </w:rPr>
+        <w:t>4</w:t>
+      </w:r>
+      <w:r>
+        <w:rPr>
+          <w:b/>
+          <w:sz w:val="28"/>
+        </w:rPr>
+        <w:t xml:space="preserve"> In-Game Display</w:t>
+      </w:r>
+    </w:p>
+    <w:p>
+      <w:pPr>
+        <w:rPr>
+          <w:sz w:val="24"/>
+        </w:rPr>
+      </w:pPr>
+      <w:r>
+        <w:rPr>
+          <w:sz w:val="24"/>
+        </w:rPr>
+        <w:t xml:space="preserve">In de In-Game Display staan de volgende dingen: </w:t>
       </w:r>
     </w:p>
     <w:p>
@@ -1322,37 +2267,7 @@
         <w:rPr>
           <w:sz w:val="24"/>
         </w:rPr>
-        <w:t>Landbouw</w:t>
-      </w:r>
-      <w:r>
-        <w:rPr>
-          <w:sz w:val="24"/>
-        </w:rPr>
-        <w:t xml:space="preserve"> meters</w:t>
-      </w:r>
-      <w:r>
-        <w:rPr>
-          <w:sz w:val="24"/>
-        </w:rPr>
-        <w:t>,</w:t>
-      </w:r>
-      <w:r>
-        <w:rPr>
-          <w:sz w:val="24"/>
-        </w:rPr>
-        <w:t xml:space="preserve"> </w:t>
-      </w:r>
-      <w:r>
-        <w:rPr>
-          <w:sz w:val="24"/>
-        </w:rPr>
-        <w:t>e</w:t>
-      </w:r>
-      <w:r>
-        <w:rPr>
-          <w:sz w:val="24"/>
-        </w:rPr>
-        <w:t>r zijn twee meters voor de landbouw:</w:t>
+        <w:t>Landbouw meters, er zijn twee meters voor de landbouw:</w:t>
       </w:r>
       <w:r>
         <w:rPr>
@@ -1377,37 +2292,7 @@
         <w:rPr>
           <w:sz w:val="24"/>
         </w:rPr>
-        <w:t>Repareer meter</w:t>
-      </w:r>
-      <w:r>
-        <w:rPr>
-          <w:sz w:val="24"/>
-        </w:rPr>
-        <w:t>,</w:t>
-      </w:r>
-      <w:r>
-        <w:rPr>
-          <w:sz w:val="24"/>
-        </w:rPr>
-        <w:t xml:space="preserve"> </w:t>
-      </w:r>
-      <w:r>
-        <w:rPr>
-          <w:sz w:val="24"/>
-        </w:rPr>
-        <w:t>d</w:t>
-      </w:r>
-      <w:r>
-        <w:rPr>
-          <w:sz w:val="24"/>
-        </w:rPr>
-        <w:t>eze meter laat zien wanneer de mijnmachine kapot is.</w:t>
-      </w:r>
-      <w:r>
-        <w:rPr>
-          <w:sz w:val="24"/>
-        </w:rPr>
-        <w:t xml:space="preserve"> </w:t>
+        <w:t xml:space="preserve">Repareer meter, deze meter laat zien wanneer de mijnmachine kapot is. </w:t>
       </w:r>
     </w:p>
     <w:p>
@@ -1427,196 +2312,8 @@
         </w:rPr>
         <w:t>Energie meter, deze meter is voor alles dat energie verbruikt in het gebouw, waaronder de mijnmachine, de lichten voor de planten en de lichten door het hele gebouw.</w:t>
       </w:r>
-    </w:p>
-    <w:p>
-      <w:pPr>
-        <w:rPr>
-          <w:b/>
-          <w:sz w:val="32"/>
-          <w:lang w:val="en-GB"/>
-        </w:rPr>
-      </w:pPr>
-      <w:r>
-        <w:rPr>
-          <w:b/>
-          <w:sz w:val="32"/>
-          <w:lang w:val="en-GB"/>
-        </w:rPr>
-        <w:t xml:space="preserve">4.0 Asset </w:t>
-      </w:r>
-      <w:r>
-        <w:rPr>
-          <w:b/>
-          <w:sz w:val="32"/>
-          <w:lang w:val="en-GB"/>
-        </w:rPr>
-        <w:t>Definitions</w:t>
-      </w:r>
-    </w:p>
-    <w:p>
-      <w:pPr>
-        <w:rPr>
-          <w:b/>
-          <w:sz w:val="28"/>
-          <w:lang w:val="en-GB"/>
-        </w:rPr>
-      </w:pPr>
-      <w:r>
-        <w:rPr>
-          <w:b/>
-          <w:sz w:val="28"/>
-          <w:lang w:val="en-GB"/>
-        </w:rPr>
-        <w:t>4.</w:t>
-      </w:r>
-      <w:r>
-        <w:rPr>
-          <w:b/>
-          <w:sz w:val="28"/>
-          <w:lang w:val="en-GB"/>
-        </w:rPr>
-        <w:t>1</w:t>
-      </w:r>
-      <w:r>
-        <w:rPr>
-          <w:b/>
-          <w:sz w:val="28"/>
-          <w:lang w:val="en-GB"/>
-        </w:rPr>
-        <w:t xml:space="preserve"> Player Character</w:t>
-      </w:r>
-    </w:p>
-    <w:p>
-      <w:pPr>
-        <w:pStyle w:val="Lijstalinea"/>
-        <w:numPr>
-          <w:ilvl w:val="0"/>
-          <w:numId w:val="24"/>
-        </w:numPr>
-        <w:rPr>
-          <w:sz w:val="24"/>
-        </w:rPr>
-      </w:pPr>
-      <w:r>
-        <w:rPr>
-          <w:sz w:val="24"/>
-        </w:rPr>
-        <w:t>Astronaut.</w:t>
-      </w:r>
-      <w:r>
-        <w:rPr>
-          <w:sz w:val="24"/>
-        </w:rPr>
-        <w:br/>
-      </w:r>
-      <w:r>
-        <w:rPr>
-          <w:sz w:val="24"/>
-        </w:rPr>
-        <w:t>De speler</w:t>
-      </w:r>
-      <w:r>
-        <w:rPr>
-          <w:sz w:val="24"/>
-        </w:rPr>
-        <w:t xml:space="preserve"> is een astronaut met een wit astronauten pak.</w:t>
-      </w:r>
-    </w:p>
-    <w:p>
-      <w:pPr>
-        <w:rPr>
-          <w:b/>
-          <w:sz w:val="28"/>
-        </w:rPr>
-      </w:pPr>
-      <w:r>
-        <w:rPr>
-          <w:b/>
-          <w:sz w:val="28"/>
-        </w:rPr>
-        <w:t>4.2 Maan Koepel</w:t>
-      </w:r>
-    </w:p>
-    <w:p>
-      <w:pPr>
-        <w:rPr>
-          <w:sz w:val="24"/>
-        </w:rPr>
-      </w:pPr>
-      <w:r>
-        <w:rPr>
-          <w:sz w:val="24"/>
-        </w:rPr>
-        <w:t>De maan koepel is een koepel die over de basis heen staat. De koepel beschermt de basis tegen het vacuüm van de ruimte en houd de zuurstof binnen.</w:t>
-      </w:r>
-    </w:p>
-    <w:p>
-      <w:pPr>
-        <w:rPr>
-          <w:b/>
-          <w:sz w:val="28"/>
-        </w:rPr>
-      </w:pPr>
-      <w:r>
-        <w:rPr>
-          <w:b/>
-          <w:sz w:val="28"/>
-        </w:rPr>
-        <w:t xml:space="preserve">4.3 </w:t>
-      </w:r>
-      <w:r>
-        <w:rPr>
-          <w:b/>
-          <w:sz w:val="28"/>
-        </w:rPr>
-        <w:t>Moestuintje</w:t>
-      </w:r>
-    </w:p>
-    <w:p>
-      <w:pPr>
-        <w:pStyle w:val="Lijstalinea"/>
-        <w:numPr>
-          <w:ilvl w:val="0"/>
-          <w:numId w:val="24"/>
-        </w:numPr>
-        <w:rPr>
-          <w:sz w:val="24"/>
-        </w:rPr>
-      </w:pPr>
-      <w:r>
-        <w:rPr>
-          <w:b/>
-          <w:sz w:val="24"/>
-        </w:rPr>
-        <w:t>Moestuintje</w:t>
-      </w:r>
       <w:bookmarkStart w:id="0" w:name="_GoBack"/>
       <w:bookmarkEnd w:id="0"/>
-      <w:r>
-        <w:rPr>
-          <w:sz w:val="24"/>
-        </w:rPr>
-        <w:br/>
-      </w:r>
-      <w:r>
-        <w:rPr>
-          <w:sz w:val="24"/>
-        </w:rPr>
-        <w:t xml:space="preserve">Het moestuintje </w:t>
-      </w:r>
-      <w:r>
-        <w:rPr>
-          <w:sz w:val="24"/>
-        </w:rPr>
-        <w:t>is een pizzapunt vormig tuintje waar eten op word verbouwt.</w:t>
-      </w:r>
-    </w:p>
-    <w:p>
-      <w:pPr>
-        <w:rPr>
-          <w:sz w:val="24"/>
-        </w:rPr>
-      </w:pPr>
     </w:p>
     <w:p>
       <w:pPr>
@@ -1786,7 +2483,13 @@
     </w:p>
     <w:p>
       <w:pPr>
-        <w:pStyle w:val="Lijstalinea"/>
+        <w:rPr>
+          <w:sz w:val="24"/>
+        </w:rPr>
+      </w:pPr>
+    </w:p>
+    <w:p>
+      <w:pPr>
         <w:rPr>
           <w:sz w:val="24"/>
         </w:rPr>
@@ -2711,7 +3414,7 @@
   <w:abstractNum w:abstractNumId="8" w15:restartNumberingAfterBreak="0">
     <w:nsid w:val="35176B44"/>
     <w:multiLevelType w:val="hybridMultilevel"/>
-    <w:tmpl w:val="9754F2B2"/>
+    <w:tmpl w:val="F066272E"/>
     <w:lvl w:ilvl="0" w:tplc="08090001">
       <w:start w:val="1"/>
       <w:numFmt w:val="bullet"/>
@@ -3500,6 +4203,119 @@
     </w:lvl>
   </w:abstractNum>
   <w:abstractNum w:abstractNumId="15" w15:restartNumberingAfterBreak="0">
+    <w:nsid w:val="45017F74"/>
+    <w:multiLevelType w:val="hybridMultilevel"/>
+    <w:tmpl w:val="8DD81BC4"/>
+    <w:lvl w:ilvl="0" w:tplc="08090001">
+      <w:start w:val="1"/>
+      <w:numFmt w:val="bullet"/>
+      <w:lvlText w:val=""/>
+      <w:lvlJc w:val="left"/>
+      <w:pPr>
+        <w:ind w:left="720" w:hanging="360"/>
+      </w:pPr>
+      <w:rPr>
+        <w:rFonts w:ascii="Symbol" w:hAnsi="Symbol" w:hint="default"/>
+      </w:rPr>
+    </w:lvl>
+    <w:lvl w:ilvl="1" w:tplc="08090003" w:tentative="1">
+      <w:start w:val="1"/>
+      <w:numFmt w:val="bullet"/>
+      <w:lvlText w:val="o"/>
+      <w:lvlJc w:val="left"/>
+      <w:pPr>
+        <w:ind w:left="1440" w:hanging="360"/>
+      </w:pPr>
+      <w:rPr>
+        <w:rFonts w:ascii="Courier New" w:hAnsi="Courier New" w:cs="Courier New" w:hint="default"/>
+      </w:rPr>
+    </w:lvl>
+    <w:lvl w:ilvl="2" w:tplc="08090005" w:tentative="1">
+      <w:start w:val="1"/>
+      <w:numFmt w:val="bullet"/>
+      <w:lvlText w:val=""/>
+      <w:lvlJc w:val="left"/>
+      <w:pPr>
+        <w:ind w:left="2160" w:hanging="360"/>
+      </w:pPr>
+      <w:rPr>
+        <w:rFonts w:ascii="Wingdings" w:hAnsi="Wingdings" w:hint="default"/>
+      </w:rPr>
+    </w:lvl>
+    <w:lvl w:ilvl="3" w:tplc="08090001" w:tentative="1">
+      <w:start w:val="1"/>
+      <w:numFmt w:val="bullet"/>
+      <w:lvlText w:val=""/>
+      <w:lvlJc w:val="left"/>
+      <w:pPr>
+        <w:ind w:left="2880" w:hanging="360"/>
+      </w:pPr>
+      <w:rPr>
+        <w:rFonts w:ascii="Symbol" w:hAnsi="Symbol" w:hint="default"/>
+      </w:rPr>
+    </w:lvl>
+    <w:lvl w:ilvl="4" w:tplc="08090003" w:tentative="1">
+      <w:start w:val="1"/>
+      <w:numFmt w:val="bullet"/>
+      <w:lvlText w:val="o"/>
+      <w:lvlJc w:val="left"/>
+      <w:pPr>
+        <w:ind w:left="3600" w:hanging="360"/>
+      </w:pPr>
+      <w:rPr>
+        <w:rFonts w:ascii="Courier New" w:hAnsi="Courier New" w:cs="Courier New" w:hint="default"/>
+      </w:rPr>
+    </w:lvl>
+    <w:lvl w:ilvl="5" w:tplc="08090005" w:tentative="1">
+      <w:start w:val="1"/>
+      <w:numFmt w:val="bullet"/>
+      <w:lvlText w:val=""/>
+      <w:lvlJc w:val="left"/>
+      <w:pPr>
+        <w:ind w:left="4320" w:hanging="360"/>
+      </w:pPr>
+      <w:rPr>
+        <w:rFonts w:ascii="Wingdings" w:hAnsi="Wingdings" w:hint="default"/>
+      </w:rPr>
+    </w:lvl>
+    <w:lvl w:ilvl="6" w:tplc="08090001" w:tentative="1">
+      <w:start w:val="1"/>
+      <w:numFmt w:val="bullet"/>
+      <w:lvlText w:val=""/>
+      <w:lvlJc w:val="left"/>
+      <w:pPr>
+        <w:ind w:left="5040" w:hanging="360"/>
+      </w:pPr>
+      <w:rPr>
+        <w:rFonts w:ascii="Symbol" w:hAnsi="Symbol" w:hint="default"/>
+      </w:rPr>
+    </w:lvl>
+    <w:lvl w:ilvl="7" w:tplc="08090003" w:tentative="1">
+      <w:start w:val="1"/>
+      <w:numFmt w:val="bullet"/>
+      <w:lvlText w:val="o"/>
+      <w:lvlJc w:val="left"/>
+      <w:pPr>
+        <w:ind w:left="5760" w:hanging="360"/>
+      </w:pPr>
+      <w:rPr>
+        <w:rFonts w:ascii="Courier New" w:hAnsi="Courier New" w:cs="Courier New" w:hint="default"/>
+      </w:rPr>
+    </w:lvl>
+    <w:lvl w:ilvl="8" w:tplc="08090005" w:tentative="1">
+      <w:start w:val="1"/>
+      <w:numFmt w:val="bullet"/>
+      <w:lvlText w:val=""/>
+      <w:lvlJc w:val="left"/>
+      <w:pPr>
+        <w:ind w:left="6480" w:hanging="360"/>
+      </w:pPr>
+      <w:rPr>
+        <w:rFonts w:ascii="Wingdings" w:hAnsi="Wingdings" w:hint="default"/>
+      </w:rPr>
+    </w:lvl>
+  </w:abstractNum>
+  <w:abstractNum w:abstractNumId="16" w15:restartNumberingAfterBreak="0">
     <w:nsid w:val="4E8E63FE"/>
     <w:multiLevelType w:val="hybridMultilevel"/>
     <w:tmpl w:val="24A4267A"/>
@@ -3612,7 +4428,7 @@
       </w:rPr>
     </w:lvl>
   </w:abstractNum>
-  <w:abstractNum w:abstractNumId="16" w15:restartNumberingAfterBreak="0">
+  <w:abstractNum w:abstractNumId="17" w15:restartNumberingAfterBreak="0">
     <w:nsid w:val="4FF82CCD"/>
     <w:multiLevelType w:val="hybridMultilevel"/>
     <w:tmpl w:val="CFE86E58"/>
@@ -3725,7 +4541,7 @@
       </w:rPr>
     </w:lvl>
   </w:abstractNum>
-  <w:abstractNum w:abstractNumId="17" w15:restartNumberingAfterBreak="0">
+  <w:abstractNum w:abstractNumId="18" w15:restartNumberingAfterBreak="0">
     <w:nsid w:val="51DC3986"/>
     <w:multiLevelType w:val="multilevel"/>
     <w:tmpl w:val="F9D06B30"/>
@@ -3838,7 +4654,7 @@
       </w:rPr>
     </w:lvl>
   </w:abstractNum>
-  <w:abstractNum w:abstractNumId="18" w15:restartNumberingAfterBreak="0">
+  <w:abstractNum w:abstractNumId="19" w15:restartNumberingAfterBreak="0">
     <w:nsid w:val="53E83892"/>
     <w:multiLevelType w:val="multilevel"/>
     <w:tmpl w:val="FAA04D98"/>
@@ -3951,7 +4767,7 @@
       </w:rPr>
     </w:lvl>
   </w:abstractNum>
-  <w:abstractNum w:abstractNumId="19" w15:restartNumberingAfterBreak="0">
+  <w:abstractNum w:abstractNumId="20" w15:restartNumberingAfterBreak="0">
     <w:nsid w:val="572A2F38"/>
     <w:multiLevelType w:val="multilevel"/>
     <w:tmpl w:val="5150C9C6"/>
@@ -4064,7 +4880,7 @@
       </w:rPr>
     </w:lvl>
   </w:abstractNum>
-  <w:abstractNum w:abstractNumId="20" w15:restartNumberingAfterBreak="0">
+  <w:abstractNum w:abstractNumId="21" w15:restartNumberingAfterBreak="0">
     <w:nsid w:val="59073CE2"/>
     <w:multiLevelType w:val="hybridMultilevel"/>
     <w:tmpl w:val="C1462C3C"/>
@@ -4177,7 +4993,7 @@
       </w:rPr>
     </w:lvl>
   </w:abstractNum>
-  <w:abstractNum w:abstractNumId="21" w15:restartNumberingAfterBreak="0">
+  <w:abstractNum w:abstractNumId="22" w15:restartNumberingAfterBreak="0">
     <w:nsid w:val="5BC154E7"/>
     <w:multiLevelType w:val="hybridMultilevel"/>
     <w:tmpl w:val="CC509FA2"/>
@@ -4290,7 +5106,7 @@
       </w:rPr>
     </w:lvl>
   </w:abstractNum>
-  <w:abstractNum w:abstractNumId="22" w15:restartNumberingAfterBreak="0">
+  <w:abstractNum w:abstractNumId="23" w15:restartNumberingAfterBreak="0">
     <w:nsid w:val="79852CF3"/>
     <w:multiLevelType w:val="hybridMultilevel"/>
     <w:tmpl w:val="4D4A67BE"/>
@@ -4403,7 +5219,7 @@
       </w:rPr>
     </w:lvl>
   </w:abstractNum>
-  <w:abstractNum w:abstractNumId="23" w15:restartNumberingAfterBreak="0">
+  <w:abstractNum w:abstractNumId="24" w15:restartNumberingAfterBreak="0">
     <w:nsid w:val="7F9C58A1"/>
     <w:multiLevelType w:val="hybridMultilevel"/>
     <w:tmpl w:val="C2F273C8"/>
@@ -4526,7 +5342,7 @@
     <w:abstractNumId w:val="9"/>
   </w:num>
   <w:num w:numId="4">
-    <w:abstractNumId w:val="18"/>
+    <w:abstractNumId w:val="19"/>
   </w:num>
   <w:num w:numId="5">
     <w:abstractNumId w:val="11"/>
@@ -4535,7 +5351,7 @@
     <w:abstractNumId w:val="3"/>
   </w:num>
   <w:num w:numId="7">
-    <w:abstractNumId w:val="17"/>
+    <w:abstractNumId w:val="18"/>
   </w:num>
   <w:num w:numId="8">
     <w:abstractNumId w:val="1"/>
@@ -4544,13 +5360,13 @@
     <w:abstractNumId w:val="10"/>
   </w:num>
   <w:num w:numId="10">
-    <w:abstractNumId w:val="15"/>
+    <w:abstractNumId w:val="16"/>
   </w:num>
   <w:num w:numId="11">
-    <w:abstractNumId w:val="23"/>
+    <w:abstractNumId w:val="24"/>
   </w:num>
   <w:num w:numId="12">
-    <w:abstractNumId w:val="16"/>
+    <w:abstractNumId w:val="17"/>
   </w:num>
   <w:num w:numId="13">
     <w:abstractNumId w:val="2"/>
@@ -4559,10 +5375,10 @@
     <w:abstractNumId w:val="14"/>
   </w:num>
   <w:num w:numId="15">
-    <w:abstractNumId w:val="19"/>
+    <w:abstractNumId w:val="20"/>
   </w:num>
   <w:num w:numId="16">
-    <w:abstractNumId w:val="20"/>
+    <w:abstractNumId w:val="21"/>
   </w:num>
   <w:num w:numId="17">
     <w:abstractNumId w:val="13"/>
@@ -4574,10 +5390,10 @@
     <w:abstractNumId w:val="12"/>
   </w:num>
   <w:num w:numId="20">
-    <w:abstractNumId w:val="21"/>
+    <w:abstractNumId w:val="22"/>
   </w:num>
   <w:num w:numId="21">
-    <w:abstractNumId w:val="22"/>
+    <w:abstractNumId w:val="23"/>
   </w:num>
   <w:num w:numId="22">
     <w:abstractNumId w:val="8"/>
@@ -4587,6 +5403,9 @@
   </w:num>
   <w:num w:numId="24">
     <w:abstractNumId w:val="0"/>
+  </w:num>
+  <w:num w:numId="25">
+    <w:abstractNumId w:val="15"/>
   </w:num>
 </w:numbering>
 </file>
@@ -5330,7 +6149,7 @@
 </file>
 
 <file path=customXml/itemProps1.xml><?xml version="1.0" encoding="utf-8"?>
-<ds:datastoreItem xmlns:ds="http://schemas.openxmlformats.org/officeDocument/2006/customXml" ds:itemID="{19F45EE4-8FC8-45C6-8553-17E93D6DB749}">
+<ds:datastoreItem xmlns:ds="http://schemas.openxmlformats.org/officeDocument/2006/customXml" ds:itemID="{16E3932F-991A-4F95-BE4B-394BAA5FB94D}">
   <ds:schemaRefs>
     <ds:schemaRef ds:uri="http://schemas.openxmlformats.org/officeDocument/2006/bibliography"/>
   </ds:schemaRefs>

</xml_diff>

<commit_message>
added milestones to GDD
</commit_message>
<xml_diff>
--- a/Documenten/Word/Duurzame Game Design Document.docx
+++ b/Documenten/Word/Duurzame Game Design Document.docx
@@ -126,6 +126,7 @@
         <w:rPr>
           <w:b/>
           <w:sz w:val="32"/>
+          <w:lang w:val="en-GB"/>
         </w:rPr>
         <w:t>Story en gameplay</w:t>
       </w:r>
@@ -766,94 +767,6 @@
     <w:p>
       <w:pPr>
         <w:rPr>
-          <w:sz w:val="28"/>
-          <w:lang w:val="en-GB"/>
-        </w:rPr>
-      </w:pPr>
-    </w:p>
-    <w:p>
-      <w:pPr>
-        <w:rPr>
-          <w:sz w:val="28"/>
-          <w:lang w:val="en-GB"/>
-        </w:rPr>
-      </w:pPr>
-    </w:p>
-    <w:p>
-      <w:pPr>
-        <w:rPr>
-          <w:sz w:val="28"/>
-          <w:lang w:val="en-GB"/>
-        </w:rPr>
-      </w:pPr>
-    </w:p>
-    <w:p>
-      <w:pPr>
-        <w:rPr>
-          <w:sz w:val="28"/>
-          <w:lang w:val="en-GB"/>
-        </w:rPr>
-      </w:pPr>
-    </w:p>
-    <w:p>
-      <w:pPr>
-        <w:rPr>
-          <w:sz w:val="28"/>
-          <w:lang w:val="en-GB"/>
-        </w:rPr>
-      </w:pPr>
-    </w:p>
-    <w:p>
-      <w:pPr>
-        <w:rPr>
-          <w:sz w:val="28"/>
-          <w:lang w:val="en-GB"/>
-        </w:rPr>
-      </w:pPr>
-    </w:p>
-    <w:p>
-      <w:pPr>
-        <w:rPr>
-          <w:sz w:val="28"/>
-          <w:lang w:val="en-GB"/>
-        </w:rPr>
-      </w:pPr>
-    </w:p>
-    <w:p>
-      <w:pPr>
-        <w:rPr>
-          <w:sz w:val="28"/>
-          <w:lang w:val="en-GB"/>
-        </w:rPr>
-      </w:pPr>
-    </w:p>
-    <w:p>
-      <w:pPr>
-        <w:rPr>
-          <w:sz w:val="28"/>
-          <w:lang w:val="en-GB"/>
-        </w:rPr>
-      </w:pPr>
-    </w:p>
-    <w:p>
-      <w:pPr>
-        <w:rPr>
-          <w:sz w:val="28"/>
-          <w:lang w:val="en-GB"/>
-        </w:rPr>
-      </w:pPr>
-    </w:p>
-    <w:p>
-      <w:pPr>
-        <w:rPr>
-          <w:sz w:val="28"/>
-          <w:lang w:val="en-GB"/>
-        </w:rPr>
-      </w:pPr>
-    </w:p>
-    <w:p>
-      <w:pPr>
-        <w:rPr>
           <w:b/>
           <w:sz w:val="32"/>
           <w:lang w:val="en-GB"/>
@@ -865,7 +778,135 @@
           <w:sz w:val="32"/>
           <w:lang w:val="en-GB"/>
         </w:rPr>
-        <w:lastRenderedPageBreak/>
+        <w:t>5.0 Milestones………………………………………………………………………</w:t>
+      </w:r>
+      <w:r>
+        <w:rPr>
+          <w:b/>
+          <w:sz w:val="32"/>
+          <w:lang w:val="en-GB"/>
+        </w:rPr>
+        <w:t>….</w:t>
+      </w:r>
+      <w:r>
+        <w:rPr>
+          <w:b/>
+          <w:sz w:val="32"/>
+          <w:lang w:val="en-GB"/>
+        </w:rPr>
+        <w:t>.</w:t>
+      </w:r>
+      <w:r>
+        <w:rPr>
+          <w:b/>
+          <w:sz w:val="32"/>
+          <w:lang w:val="en-GB"/>
+        </w:rPr>
+        <w:t xml:space="preserve"> 6</w:t>
+      </w:r>
+    </w:p>
+    <w:p>
+      <w:pPr>
+        <w:rPr>
+          <w:sz w:val="28"/>
+          <w:lang w:val="en-GB"/>
+        </w:rPr>
+      </w:pPr>
+    </w:p>
+    <w:p>
+      <w:pPr>
+        <w:rPr>
+          <w:sz w:val="28"/>
+          <w:lang w:val="en-GB"/>
+        </w:rPr>
+      </w:pPr>
+    </w:p>
+    <w:p>
+      <w:pPr>
+        <w:rPr>
+          <w:sz w:val="28"/>
+          <w:lang w:val="en-GB"/>
+        </w:rPr>
+      </w:pPr>
+    </w:p>
+    <w:p>
+      <w:pPr>
+        <w:rPr>
+          <w:sz w:val="28"/>
+          <w:lang w:val="en-GB"/>
+        </w:rPr>
+      </w:pPr>
+    </w:p>
+    <w:p>
+      <w:pPr>
+        <w:rPr>
+          <w:sz w:val="28"/>
+          <w:lang w:val="en-GB"/>
+        </w:rPr>
+      </w:pPr>
+    </w:p>
+    <w:p>
+      <w:pPr>
+        <w:rPr>
+          <w:sz w:val="28"/>
+          <w:lang w:val="en-GB"/>
+        </w:rPr>
+      </w:pPr>
+    </w:p>
+    <w:p>
+      <w:pPr>
+        <w:rPr>
+          <w:sz w:val="28"/>
+          <w:lang w:val="en-GB"/>
+        </w:rPr>
+      </w:pPr>
+    </w:p>
+    <w:p>
+      <w:pPr>
+        <w:rPr>
+          <w:sz w:val="28"/>
+          <w:lang w:val="en-GB"/>
+        </w:rPr>
+      </w:pPr>
+    </w:p>
+    <w:p>
+      <w:pPr>
+        <w:rPr>
+          <w:sz w:val="28"/>
+          <w:lang w:val="en-GB"/>
+        </w:rPr>
+      </w:pPr>
+    </w:p>
+    <w:p>
+      <w:pPr>
+        <w:rPr>
+          <w:sz w:val="28"/>
+          <w:lang w:val="en-GB"/>
+        </w:rPr>
+      </w:pPr>
+    </w:p>
+    <w:p>
+      <w:pPr>
+        <w:rPr>
+          <w:sz w:val="28"/>
+          <w:lang w:val="en-GB"/>
+        </w:rPr>
+      </w:pPr>
+    </w:p>
+    <w:p>
+      <w:pPr>
+        <w:rPr>
+          <w:b/>
+          <w:sz w:val="32"/>
+          <w:lang w:val="en-GB"/>
+        </w:rPr>
+      </w:pPr>
+      <w:r>
+        <w:rPr>
+          <w:b/>
+          <w:sz w:val="32"/>
+          <w:lang w:val="en-GB"/>
+        </w:rPr>
         <w:t xml:space="preserve">1.0 </w:t>
       </w:r>
       <w:r>
@@ -1374,7 +1415,6 @@
           <w:b/>
           <w:sz w:val="32"/>
         </w:rPr>
-        <w:lastRenderedPageBreak/>
         <w:t xml:space="preserve">2.0 </w:t>
       </w:r>
       <w:proofErr w:type="spellStart"/>
@@ -1664,25 +1704,7 @@
         <w:rPr>
           <w:sz w:val="24"/>
         </w:rPr>
-        <w:t xml:space="preserve"> </w:t>
-      </w:r>
-      <w:r>
-        <w:rPr>
-          <w:sz w:val="24"/>
-        </w:rPr>
-        <w:t>De upgrade geeft meer elektriciteit kosten</w:t>
-      </w:r>
-      <w:r>
-        <w:rPr>
-          <w:sz w:val="24"/>
-        </w:rPr>
-        <w:t xml:space="preserve"> en kan maar één keer</w:t>
-      </w:r>
-      <w:r>
-        <w:rPr>
-          <w:sz w:val="24"/>
-        </w:rPr>
-        <w:t>.</w:t>
+        <w:t xml:space="preserve"> De upgrade geeft meer elektriciteit kosten en kan maar één keer.</w:t>
       </w:r>
     </w:p>
     <w:p>
@@ -1848,13 +1870,7 @@
         <w:rPr>
           <w:sz w:val="24"/>
         </w:rPr>
-        <w:t>h</w:t>
-      </w:r>
-      <w:r>
-        <w:rPr>
-          <w:sz w:val="24"/>
-        </w:rPr>
-        <w:t>ierdoor gaat de energie meter omhoog.</w:t>
+        <w:t>hierdoor gaat de energie meter omhoog.</w:t>
       </w:r>
       <w:r>
         <w:rPr>
@@ -1938,21 +1954,20 @@
           <w:sz w:val="32"/>
         </w:rPr>
       </w:pPr>
-    </w:p>
-    <w:p>
-      <w:pPr>
+      <w:r>
         <w:rPr>
           <w:b/>
           <w:sz w:val="32"/>
         </w:rPr>
-      </w:pPr>
+        <w:lastRenderedPageBreak/>
+        <w:t>3</w:t>
+      </w:r>
       <w:r>
         <w:rPr>
           <w:b/>
           <w:sz w:val="32"/>
         </w:rPr>
-        <w:lastRenderedPageBreak/>
-        <w:t xml:space="preserve">4.0 Asset </w:t>
+        <w:t xml:space="preserve">.0 Asset </w:t>
       </w:r>
       <w:proofErr w:type="spellStart"/>
       <w:r>
@@ -1978,7 +1993,15 @@
           <w:sz w:val="28"/>
           <w:lang w:val="en-GB"/>
         </w:rPr>
-        <w:t>4.</w:t>
+        <w:t>3</w:t>
+      </w:r>
+      <w:r>
+        <w:rPr>
+          <w:b/>
+          <w:sz w:val="28"/>
+          <w:lang w:val="en-GB"/>
+        </w:rPr>
+        <w:t>.</w:t>
       </w:r>
       <w:r>
         <w:rPr>
@@ -2045,7 +2068,14 @@
           <w:b/>
           <w:sz w:val="28"/>
         </w:rPr>
-        <w:t>4.2 Maan Koepel</w:t>
+        <w:t>3</w:t>
+      </w:r>
+      <w:r>
+        <w:rPr>
+          <w:b/>
+          <w:sz w:val="28"/>
+        </w:rPr>
+        <w:t>.2 Maan Koepel</w:t>
       </w:r>
     </w:p>
     <w:p>
@@ -2073,7 +2103,14 @@
           <w:b/>
           <w:sz w:val="28"/>
         </w:rPr>
-        <w:t xml:space="preserve">4.3 </w:t>
+        <w:t>3</w:t>
+      </w:r>
+      <w:r>
+        <w:rPr>
+          <w:b/>
+          <w:sz w:val="28"/>
+        </w:rPr>
+        <w:t xml:space="preserve">.3 </w:t>
       </w:r>
       <w:r>
         <w:rPr>
@@ -2131,28 +2168,14 @@
           <w:b/>
           <w:sz w:val="28"/>
         </w:rPr>
-        <w:t>4</w:t>
-      </w:r>
-      <w:r>
-        <w:rPr>
-          <w:b/>
-          <w:sz w:val="28"/>
-        </w:rPr>
-        <w:t>.</w:t>
-      </w:r>
-      <w:r>
-        <w:rPr>
-          <w:b/>
-          <w:sz w:val="28"/>
-        </w:rPr>
-        <w:t>4</w:t>
-      </w:r>
-      <w:r>
-        <w:rPr>
-          <w:b/>
-          <w:sz w:val="28"/>
-        </w:rPr>
-        <w:t xml:space="preserve"> In-Game Display</w:t>
+        <w:t>3</w:t>
+      </w:r>
+      <w:r>
+        <w:rPr>
+          <w:b/>
+          <w:sz w:val="28"/>
+        </w:rPr>
+        <w:t>.4 In-Game Display</w:t>
       </w:r>
     </w:p>
     <w:p>
@@ -2312,8 +2335,6 @@
         </w:rPr>
         <w:t>Energie meter, deze meter is voor alles dat energie verbruikt in het gebouw, waaronder de mijnmachine, de lichten voor de planten en de lichten door het hele gebouw.</w:t>
       </w:r>
-      <w:bookmarkStart w:id="0" w:name="_GoBack"/>
-      <w:bookmarkEnd w:id="0"/>
     </w:p>
     <w:p>
       <w:pPr>
@@ -2334,7 +2355,14 @@
           <w:b/>
           <w:sz w:val="32"/>
         </w:rPr>
-        <w:t xml:space="preserve">5.0 </w:t>
+        <w:t>4</w:t>
+      </w:r>
+      <w:r>
+        <w:rPr>
+          <w:b/>
+          <w:sz w:val="32"/>
+        </w:rPr>
+        <w:t xml:space="preserve">.0 </w:t>
       </w:r>
       <w:proofErr w:type="spellStart"/>
       <w:r>
@@ -2367,7 +2395,15 @@
           <w:sz w:val="28"/>
           <w:lang w:val="en-GB"/>
         </w:rPr>
-        <w:t>5.1 Player Tips</w:t>
+        <w:t>4</w:t>
+      </w:r>
+      <w:r>
+        <w:rPr>
+          <w:b/>
+          <w:sz w:val="28"/>
+          <w:lang w:val="en-GB"/>
+        </w:rPr>
+        <w:t>.1 Player Tips</w:t>
       </w:r>
     </w:p>
     <w:p>
@@ -2460,7 +2496,14 @@
           <w:b/>
           <w:sz w:val="28"/>
         </w:rPr>
-        <w:t>5.2 Hints</w:t>
+        <w:t>4</w:t>
+      </w:r>
+      <w:r>
+        <w:rPr>
+          <w:b/>
+          <w:sz w:val="28"/>
+        </w:rPr>
+        <w:t>.2 Hints</w:t>
       </w:r>
     </w:p>
     <w:p>
@@ -2484,6 +2527,202 @@
     <w:p>
       <w:pPr>
         <w:rPr>
+          <w:sz w:val="24"/>
+        </w:rPr>
+      </w:pPr>
+    </w:p>
+    <w:p>
+      <w:pPr>
+        <w:rPr>
+          <w:sz w:val="24"/>
+        </w:rPr>
+      </w:pPr>
+    </w:p>
+    <w:p>
+      <w:pPr>
+        <w:rPr>
+          <w:sz w:val="28"/>
+        </w:rPr>
+      </w:pPr>
+    </w:p>
+    <w:p>
+      <w:pPr>
+        <w:rPr>
+          <w:b/>
+          <w:sz w:val="32"/>
+        </w:rPr>
+      </w:pPr>
+      <w:r>
+        <w:rPr>
+          <w:b/>
+          <w:sz w:val="32"/>
+        </w:rPr>
+        <w:lastRenderedPageBreak/>
+        <w:t xml:space="preserve">5.0 </w:t>
+      </w:r>
+      <w:r>
+        <w:rPr>
+          <w:b/>
+          <w:sz w:val="32"/>
+          <w:lang w:val="en-US"/>
+        </w:rPr>
+        <w:t>Milestones</w:t>
+      </w:r>
+    </w:p>
+    <w:p>
+      <w:pPr>
+        <w:rPr>
+          <w:sz w:val="24"/>
+        </w:rPr>
+      </w:pPr>
+      <w:r>
+        <w:rPr>
+          <w:sz w:val="24"/>
+        </w:rPr>
+        <w:t xml:space="preserve">Door de omstandigheden hebben we de eerste drie weken geen </w:t>
+      </w:r>
+      <w:proofErr w:type="spellStart"/>
+      <w:r>
+        <w:rPr>
+          <w:sz w:val="24"/>
+        </w:rPr>
+        <w:t>milestones</w:t>
+      </w:r>
+      <w:proofErr w:type="spellEnd"/>
+      <w:r>
+        <w:rPr>
+          <w:sz w:val="24"/>
+        </w:rPr>
+        <w:t xml:space="preserve"> gemaakt omdat we de aftrap van het project een week later hadden, hun contact gegevens niet konden krijgen en door slechte communicatie geen meeting kunnen regelen. Dus daarom beginnen wij pas met de </w:t>
+      </w:r>
+      <w:proofErr w:type="spellStart"/>
+      <w:r>
+        <w:rPr>
+          <w:sz w:val="24"/>
+        </w:rPr>
+        <w:t>milestones</w:t>
+      </w:r>
+      <w:proofErr w:type="spellEnd"/>
+      <w:r>
+        <w:rPr>
+          <w:sz w:val="24"/>
+        </w:rPr>
+        <w:t xml:space="preserve"> in de vierde sprint.</w:t>
+      </w:r>
+    </w:p>
+    <w:p>
+      <w:pPr>
+        <w:rPr>
+          <w:b/>
+          <w:sz w:val="28"/>
+        </w:rPr>
+      </w:pPr>
+      <w:r>
+        <w:rPr>
+          <w:b/>
+          <w:sz w:val="28"/>
+        </w:rPr>
+        <w:t>5.1 Vierde Sprint</w:t>
+      </w:r>
+    </w:p>
+    <w:p>
+      <w:pPr>
+        <w:rPr>
+          <w:b/>
+          <w:sz w:val="24"/>
+        </w:rPr>
+      </w:pPr>
+      <w:r>
+        <w:rPr>
+          <w:b/>
+          <w:sz w:val="24"/>
+        </w:rPr>
+        <w:t>Framework:</w:t>
+      </w:r>
+    </w:p>
+    <w:p>
+      <w:pPr>
+        <w:pStyle w:val="Lijstalinea"/>
+        <w:numPr>
+          <w:ilvl w:val="0"/>
+          <w:numId w:val="12"/>
+        </w:numPr>
+        <w:rPr>
+          <w:sz w:val="24"/>
+        </w:rPr>
+      </w:pPr>
+      <w:r>
+        <w:rPr>
+          <w:sz w:val="24"/>
+        </w:rPr>
+        <w:t xml:space="preserve">Camera </w:t>
+      </w:r>
+      <w:proofErr w:type="spellStart"/>
+      <w:r>
+        <w:rPr>
+          <w:sz w:val="24"/>
+        </w:rPr>
+        <w:t>Behaviour</w:t>
+      </w:r>
+      <w:proofErr w:type="spellEnd"/>
+    </w:p>
+    <w:p>
+      <w:pPr>
+        <w:pStyle w:val="Lijstalinea"/>
+        <w:numPr>
+          <w:ilvl w:val="0"/>
+          <w:numId w:val="12"/>
+        </w:numPr>
+        <w:rPr>
+          <w:sz w:val="24"/>
+          <w:lang w:val="en-GB"/>
+        </w:rPr>
+      </w:pPr>
+      <w:r>
+        <w:rPr>
+          <w:sz w:val="24"/>
+          <w:lang w:val="en-GB"/>
+        </w:rPr>
+        <w:t xml:space="preserve">A start tot </w:t>
+      </w:r>
+      <w:r>
+        <w:rPr>
+          <w:sz w:val="24"/>
+          <w:lang w:val="en-GB"/>
+        </w:rPr>
+        <w:t>the economy</w:t>
+      </w:r>
+      <w:bookmarkStart w:id="0" w:name="_GoBack"/>
+      <w:bookmarkEnd w:id="0"/>
+    </w:p>
+    <w:p>
+      <w:pPr>
+        <w:rPr>
+          <w:b/>
+          <w:sz w:val="24"/>
+        </w:rPr>
+      </w:pPr>
+      <w:proofErr w:type="spellStart"/>
+      <w:r>
+        <w:rPr>
+          <w:b/>
+          <w:sz w:val="24"/>
+        </w:rPr>
+        <w:t>Models</w:t>
+      </w:r>
+      <w:proofErr w:type="spellEnd"/>
+      <w:r>
+        <w:rPr>
+          <w:b/>
+          <w:sz w:val="24"/>
+        </w:rPr>
+        <w:t>:</w:t>
+      </w:r>
+    </w:p>
+    <w:p>
+      <w:pPr>
+        <w:rPr>
+          <w:b/>
           <w:sz w:val="24"/>
         </w:rPr>
       </w:pPr>
@@ -4431,7 +4670,7 @@
   <w:abstractNum w:abstractNumId="17" w15:restartNumberingAfterBreak="0">
     <w:nsid w:val="4FF82CCD"/>
     <w:multiLevelType w:val="hybridMultilevel"/>
-    <w:tmpl w:val="CFE86E58"/>
+    <w:tmpl w:val="AAEA5B48"/>
     <w:lvl w:ilvl="0" w:tplc="08090001">
       <w:start w:val="1"/>
       <w:numFmt w:val="bullet"/>
@@ -6149,7 +6388,7 @@
 </file>
 
 <file path=customXml/itemProps1.xml><?xml version="1.0" encoding="utf-8"?>
-<ds:datastoreItem xmlns:ds="http://schemas.openxmlformats.org/officeDocument/2006/customXml" ds:itemID="{16E3932F-991A-4F95-BE4B-394BAA5FB94D}">
+<ds:datastoreItem xmlns:ds="http://schemas.openxmlformats.org/officeDocument/2006/customXml" ds:itemID="{3E7AA403-56B1-4EB8-ABDF-BE25CFF75125}">
   <ds:schemaRefs>
     <ds:schemaRef ds:uri="http://schemas.openxmlformats.org/officeDocument/2006/bibliography"/>
   </ds:schemaRefs>

</xml_diff>

<commit_message>
milestones toegevoegd voor de zesde sprint
</commit_message>
<xml_diff>
--- a/Documenten/Word/Duurzame Game Design Document.docx
+++ b/Documenten/Word/Duurzame Game Design Document.docx
@@ -941,8 +941,7 @@
     <w:p>
       <w:pPr>
         <w:rPr>
-          <w:b/>
-          <w:sz w:val="32"/>
+          <w:sz w:val="24"/>
         </w:rPr>
       </w:pPr>
       <w:r>
@@ -1087,7 +1086,7 @@
         <w:rPr>
           <w:sz w:val="24"/>
         </w:rPr>
-        <w:t>,</w:t>
+        <w:t>.</w:t>
       </w:r>
       <w:r>
         <w:rPr>
@@ -1099,37 +1098,45 @@
         <w:rPr>
           <w:sz w:val="24"/>
         </w:rPr>
-        <w:t>m</w:t>
-      </w:r>
-      <w:r>
-        <w:rPr>
-          <w:sz w:val="24"/>
-        </w:rPr>
-        <w:t>aar om dit te doen moet de maan basis eerst zelfvoorzienend worden zodat je de helium</w:t>
-      </w:r>
-      <w:r>
-        <w:rPr>
-          <w:sz w:val="24"/>
-        </w:rPr>
-        <w:t>-</w:t>
-      </w:r>
-      <w:r>
-        <w:rPr>
-          <w:sz w:val="24"/>
-        </w:rPr>
-        <w:t xml:space="preserve">3 </w:t>
-      </w:r>
-      <w:r>
-        <w:rPr>
-          <w:sz w:val="24"/>
-        </w:rPr>
-        <w:t>efficiënter</w:t>
-      </w:r>
-      <w:r>
-        <w:rPr>
-          <w:sz w:val="24"/>
-        </w:rPr>
-        <w:t xml:space="preserve"> terug kan transporteren naar de aarde.</w:t>
+        <w:t>M</w:t>
+      </w:r>
+      <w:r>
+        <w:rPr>
+          <w:sz w:val="24"/>
+        </w:rPr>
+        <w:t xml:space="preserve">aar om </w:t>
+      </w:r>
+      <w:r>
+        <w:rPr>
+          <w:sz w:val="24"/>
+        </w:rPr>
+        <w:t>helium-3 op grote schaal te kunnen mijnen</w:t>
+      </w:r>
+      <w:r>
+        <w:rPr>
+          <w:sz w:val="24"/>
+        </w:rPr>
+        <w:t xml:space="preserve"> en terug sturen naar de aarde</w:t>
+      </w:r>
+      <w:bookmarkStart w:id="0" w:name="_GoBack"/>
+      <w:bookmarkEnd w:id="0"/>
+      <w:r>
+        <w:rPr>
+          <w:sz w:val="24"/>
+        </w:rPr>
+        <w:t xml:space="preserve"> </w:t>
+      </w:r>
+      <w:r>
+        <w:rPr>
+          <w:sz w:val="24"/>
+        </w:rPr>
+        <w:t>moet de maan basis eerst zelfvoorzienend worden</w:t>
+      </w:r>
+      <w:r>
+        <w:rPr>
+          <w:sz w:val="24"/>
+        </w:rPr>
+        <w:t>.</w:t>
       </w:r>
     </w:p>
     <w:p>
@@ -1381,11 +1388,20 @@
           <w:sz w:val="32"/>
         </w:rPr>
       </w:pPr>
-      <w:r>
+    </w:p>
+    <w:p>
+      <w:pPr>
         <w:rPr>
           <w:b/>
           <w:sz w:val="32"/>
         </w:rPr>
+      </w:pPr>
+      <w:r>
+        <w:rPr>
+          <w:b/>
+          <w:sz w:val="32"/>
+        </w:rPr>
+        <w:lastRenderedPageBreak/>
         <w:t xml:space="preserve">2.0 </w:t>
       </w:r>
       <w:proofErr w:type="spellStart"/>
@@ -1415,7 +1431,6 @@
           <w:b/>
           <w:sz w:val="28"/>
         </w:rPr>
-        <w:lastRenderedPageBreak/>
         <w:t xml:space="preserve"> </w:t>
       </w:r>
       <w:r>
@@ -1979,8 +1994,6 @@
           <w:sz w:val="32"/>
         </w:rPr>
       </w:pPr>
-      <w:bookmarkStart w:id="0" w:name="_GoBack"/>
-      <w:bookmarkEnd w:id="0"/>
     </w:p>
     <w:p>
       <w:pPr>
@@ -1994,7 +2007,6 @@
           <w:b/>
           <w:sz w:val="32"/>
         </w:rPr>
-        <w:lastRenderedPageBreak/>
         <w:t>3</w:t>
       </w:r>
       <w:r>
@@ -3119,11 +3131,28 @@
           <w:sz w:val="32"/>
         </w:rPr>
       </w:pPr>
-      <w:r>
+    </w:p>
+    <w:p>
+      <w:pPr>
         <w:rPr>
           <w:b/>
           <w:sz w:val="32"/>
         </w:rPr>
+      </w:pPr>
+    </w:p>
+    <w:p>
+      <w:pPr>
+        <w:rPr>
+          <w:b/>
+          <w:sz w:val="32"/>
+        </w:rPr>
+      </w:pPr>
+      <w:r>
+        <w:rPr>
+          <w:b/>
+          <w:sz w:val="32"/>
+        </w:rPr>
+        <w:lastRenderedPageBreak/>
         <w:t>5.0 Milestones</w:t>
       </w:r>
     </w:p>
@@ -3137,14 +3166,7 @@
         <w:rPr>
           <w:sz w:val="24"/>
         </w:rPr>
-        <w:t xml:space="preserve">Door de omstandigheden hebben we de eerste drie weken geen milestones gemaakt omdat we de aftrap van het project een week later hadden, hun contact gegevens niet konden </w:t>
-      </w:r>
-      <w:r>
-        <w:rPr>
-          <w:sz w:val="24"/>
-        </w:rPr>
-        <w:lastRenderedPageBreak/>
-        <w:t>krijgen en door slechte communicatie geen meeting kunnen regelen. Dus daarom beginnen wij pas met de milestones in de vierde sprint.</w:t>
+        <w:t>Door de omstandigheden hebben we de eerste drie weken geen milestones gemaakt omdat we de aftrap van het project een week later hadden, hun contact gegevens niet konden krijgen en door slechte communicatie geen meeting kunnen regelen. Dus daarom beginnen wij pas met de milestones in de vierde sprint.</w:t>
       </w:r>
     </w:p>
     <w:p>
@@ -3828,11 +3850,20 @@
           <w:sz w:val="28"/>
         </w:rPr>
       </w:pPr>
-      <w:r>
-        <w:rPr>
-          <w:b/>
-          <w:sz w:val="28"/>
-        </w:rPr>
+    </w:p>
+    <w:p>
+      <w:pPr>
+        <w:rPr>
+          <w:b/>
+          <w:sz w:val="28"/>
+        </w:rPr>
+      </w:pPr>
+      <w:r>
+        <w:rPr>
+          <w:b/>
+          <w:sz w:val="28"/>
+        </w:rPr>
+        <w:lastRenderedPageBreak/>
         <w:t>5.3 Zesde Sprint</w:t>
       </w:r>
     </w:p>
@@ -3853,6 +3884,96 @@
     </w:p>
     <w:p>
       <w:pPr>
+        <w:pStyle w:val="Lijstalinea"/>
+        <w:numPr>
+          <w:ilvl w:val="0"/>
+          <w:numId w:val="37"/>
+        </w:numPr>
+        <w:rPr>
+          <w:sz w:val="24"/>
+        </w:rPr>
+      </w:pPr>
+      <w:proofErr w:type="spellStart"/>
+      <w:r>
+        <w:rPr>
+          <w:sz w:val="24"/>
+        </w:rPr>
+        <w:t>Interaction</w:t>
+      </w:r>
+      <w:proofErr w:type="spellEnd"/>
+      <w:r>
+        <w:rPr>
+          <w:sz w:val="24"/>
+        </w:rPr>
+        <w:t xml:space="preserve"> Menu</w:t>
+      </w:r>
+    </w:p>
+    <w:p>
+      <w:pPr>
+        <w:pStyle w:val="Lijstalinea"/>
+        <w:numPr>
+          <w:ilvl w:val="0"/>
+          <w:numId w:val="37"/>
+        </w:numPr>
+        <w:rPr>
+          <w:sz w:val="24"/>
+        </w:rPr>
+      </w:pPr>
+      <w:proofErr w:type="spellStart"/>
+      <w:r>
+        <w:rPr>
+          <w:sz w:val="24"/>
+        </w:rPr>
+        <w:t>Production</w:t>
+      </w:r>
+      <w:proofErr w:type="spellEnd"/>
+      <w:r>
+        <w:rPr>
+          <w:sz w:val="24"/>
+        </w:rPr>
+        <w:t xml:space="preserve"> on/off</w:t>
+      </w:r>
+    </w:p>
+    <w:p>
+      <w:pPr>
+        <w:pStyle w:val="Lijstalinea"/>
+        <w:numPr>
+          <w:ilvl w:val="0"/>
+          <w:numId w:val="37"/>
+        </w:numPr>
+        <w:rPr>
+          <w:sz w:val="24"/>
+        </w:rPr>
+      </w:pPr>
+      <w:r>
+        <w:rPr>
+          <w:sz w:val="24"/>
+        </w:rPr>
+        <w:t>Upgrades</w:t>
+      </w:r>
+    </w:p>
+    <w:p>
+      <w:pPr>
+        <w:pStyle w:val="Lijstalinea"/>
+        <w:numPr>
+          <w:ilvl w:val="0"/>
+          <w:numId w:val="37"/>
+        </w:numPr>
+        <w:rPr>
+          <w:sz w:val="24"/>
+        </w:rPr>
+      </w:pPr>
+      <w:proofErr w:type="spellStart"/>
+      <w:r>
+        <w:rPr>
+          <w:sz w:val="24"/>
+        </w:rPr>
+        <w:t>Repair</w:t>
+      </w:r>
+      <w:proofErr w:type="spellEnd"/>
+    </w:p>
+    <w:p>
+      <w:pPr>
         <w:rPr>
           <w:b/>
           <w:sz w:val="24"/>
@@ -3868,23 +3989,48 @@
     </w:p>
     <w:p>
       <w:pPr>
-        <w:rPr>
-          <w:b/>
-          <w:sz w:val="24"/>
-        </w:rPr>
-      </w:pPr>
-    </w:p>
-    <w:p>
-      <w:pPr>
-        <w:rPr>
-          <w:sz w:val="24"/>
-        </w:rPr>
-      </w:pPr>
-      <w:r>
-        <w:rPr>
-          <w:sz w:val="24"/>
-        </w:rPr>
-        <w:lastRenderedPageBreak/>
+        <w:pStyle w:val="Lijstalinea"/>
+        <w:numPr>
+          <w:ilvl w:val="0"/>
+          <w:numId w:val="38"/>
+        </w:numPr>
+        <w:rPr>
+          <w:b/>
+          <w:sz w:val="24"/>
+        </w:rPr>
+      </w:pPr>
+      <w:proofErr w:type="spellStart"/>
+      <w:r>
+        <w:rPr>
+          <w:sz w:val="24"/>
+        </w:rPr>
+        <w:t>Dome</w:t>
+      </w:r>
+      <w:proofErr w:type="spellEnd"/>
+    </w:p>
+    <w:p>
+      <w:pPr>
+        <w:pStyle w:val="Lijstalinea"/>
+        <w:numPr>
+          <w:ilvl w:val="0"/>
+          <w:numId w:val="38"/>
+        </w:numPr>
+        <w:rPr>
+          <w:b/>
+          <w:sz w:val="24"/>
+        </w:rPr>
+      </w:pPr>
+    </w:p>
+    <w:p>
+      <w:pPr>
+        <w:rPr>
+          <w:sz w:val="24"/>
+        </w:rPr>
+      </w:pPr>
+      <w:r>
+        <w:rPr>
+          <w:sz w:val="24"/>
+        </w:rPr>
         <w:br w:type="page"/>
       </w:r>
     </w:p>
@@ -4285,6 +4431,119 @@
     </w:lvl>
   </w:abstractNum>
   <w:abstractNum w:abstractNumId="1" w15:restartNumberingAfterBreak="0">
+    <w:nsid w:val="052925F4"/>
+    <w:multiLevelType w:val="hybridMultilevel"/>
+    <w:tmpl w:val="55227674"/>
+    <w:lvl w:ilvl="0" w:tplc="08090001">
+      <w:start w:val="1"/>
+      <w:numFmt w:val="bullet"/>
+      <w:lvlText w:val=""/>
+      <w:lvlJc w:val="left"/>
+      <w:pPr>
+        <w:ind w:left="720" w:hanging="360"/>
+      </w:pPr>
+      <w:rPr>
+        <w:rFonts w:ascii="Symbol" w:hAnsi="Symbol" w:hint="default"/>
+      </w:rPr>
+    </w:lvl>
+    <w:lvl w:ilvl="1" w:tplc="08090003" w:tentative="1">
+      <w:start w:val="1"/>
+      <w:numFmt w:val="bullet"/>
+      <w:lvlText w:val="o"/>
+      <w:lvlJc w:val="left"/>
+      <w:pPr>
+        <w:ind w:left="1440" w:hanging="360"/>
+      </w:pPr>
+      <w:rPr>
+        <w:rFonts w:ascii="Courier New" w:hAnsi="Courier New" w:cs="Courier New" w:hint="default"/>
+      </w:rPr>
+    </w:lvl>
+    <w:lvl w:ilvl="2" w:tplc="08090005" w:tentative="1">
+      <w:start w:val="1"/>
+      <w:numFmt w:val="bullet"/>
+      <w:lvlText w:val=""/>
+      <w:lvlJc w:val="left"/>
+      <w:pPr>
+        <w:ind w:left="2160" w:hanging="360"/>
+      </w:pPr>
+      <w:rPr>
+        <w:rFonts w:ascii="Wingdings" w:hAnsi="Wingdings" w:hint="default"/>
+      </w:rPr>
+    </w:lvl>
+    <w:lvl w:ilvl="3" w:tplc="08090001" w:tentative="1">
+      <w:start w:val="1"/>
+      <w:numFmt w:val="bullet"/>
+      <w:lvlText w:val=""/>
+      <w:lvlJc w:val="left"/>
+      <w:pPr>
+        <w:ind w:left="2880" w:hanging="360"/>
+      </w:pPr>
+      <w:rPr>
+        <w:rFonts w:ascii="Symbol" w:hAnsi="Symbol" w:hint="default"/>
+      </w:rPr>
+    </w:lvl>
+    <w:lvl w:ilvl="4" w:tplc="08090003" w:tentative="1">
+      <w:start w:val="1"/>
+      <w:numFmt w:val="bullet"/>
+      <w:lvlText w:val="o"/>
+      <w:lvlJc w:val="left"/>
+      <w:pPr>
+        <w:ind w:left="3600" w:hanging="360"/>
+      </w:pPr>
+      <w:rPr>
+        <w:rFonts w:ascii="Courier New" w:hAnsi="Courier New" w:cs="Courier New" w:hint="default"/>
+      </w:rPr>
+    </w:lvl>
+    <w:lvl w:ilvl="5" w:tplc="08090005" w:tentative="1">
+      <w:start w:val="1"/>
+      <w:numFmt w:val="bullet"/>
+      <w:lvlText w:val=""/>
+      <w:lvlJc w:val="left"/>
+      <w:pPr>
+        <w:ind w:left="4320" w:hanging="360"/>
+      </w:pPr>
+      <w:rPr>
+        <w:rFonts w:ascii="Wingdings" w:hAnsi="Wingdings" w:hint="default"/>
+      </w:rPr>
+    </w:lvl>
+    <w:lvl w:ilvl="6" w:tplc="08090001" w:tentative="1">
+      <w:start w:val="1"/>
+      <w:numFmt w:val="bullet"/>
+      <w:lvlText w:val=""/>
+      <w:lvlJc w:val="left"/>
+      <w:pPr>
+        <w:ind w:left="5040" w:hanging="360"/>
+      </w:pPr>
+      <w:rPr>
+        <w:rFonts w:ascii="Symbol" w:hAnsi="Symbol" w:hint="default"/>
+      </w:rPr>
+    </w:lvl>
+    <w:lvl w:ilvl="7" w:tplc="08090003" w:tentative="1">
+      <w:start w:val="1"/>
+      <w:numFmt w:val="bullet"/>
+      <w:lvlText w:val="o"/>
+      <w:lvlJc w:val="left"/>
+      <w:pPr>
+        <w:ind w:left="5760" w:hanging="360"/>
+      </w:pPr>
+      <w:rPr>
+        <w:rFonts w:ascii="Courier New" w:hAnsi="Courier New" w:cs="Courier New" w:hint="default"/>
+      </w:rPr>
+    </w:lvl>
+    <w:lvl w:ilvl="8" w:tplc="08090005" w:tentative="1">
+      <w:start w:val="1"/>
+      <w:numFmt w:val="bullet"/>
+      <w:lvlText w:val=""/>
+      <w:lvlJc w:val="left"/>
+      <w:pPr>
+        <w:ind w:left="6480" w:hanging="360"/>
+      </w:pPr>
+      <w:rPr>
+        <w:rFonts w:ascii="Wingdings" w:hAnsi="Wingdings" w:hint="default"/>
+      </w:rPr>
+    </w:lvl>
+  </w:abstractNum>
+  <w:abstractNum w:abstractNumId="2" w15:restartNumberingAfterBreak="0">
     <w:nsid w:val="05D61D08"/>
     <w:multiLevelType w:val="hybridMultilevel"/>
     <w:tmpl w:val="31C485BC"/>
@@ -4397,7 +4656,7 @@
       </w:rPr>
     </w:lvl>
   </w:abstractNum>
-  <w:abstractNum w:abstractNumId="2" w15:restartNumberingAfterBreak="0">
+  <w:abstractNum w:abstractNumId="3" w15:restartNumberingAfterBreak="0">
     <w:nsid w:val="07BA0FAE"/>
     <w:multiLevelType w:val="multilevel"/>
     <w:tmpl w:val="F9D06B30"/>
@@ -4510,7 +4769,7 @@
       </w:rPr>
     </w:lvl>
   </w:abstractNum>
-  <w:abstractNum w:abstractNumId="3" w15:restartNumberingAfterBreak="0">
+  <w:abstractNum w:abstractNumId="4" w15:restartNumberingAfterBreak="0">
     <w:nsid w:val="09B06513"/>
     <w:multiLevelType w:val="hybridMultilevel"/>
     <w:tmpl w:val="B874BEFC"/>
@@ -4623,7 +4882,7 @@
       </w:rPr>
     </w:lvl>
   </w:abstractNum>
-  <w:abstractNum w:abstractNumId="4" w15:restartNumberingAfterBreak="0">
+  <w:abstractNum w:abstractNumId="5" w15:restartNumberingAfterBreak="0">
     <w:nsid w:val="0D356E4A"/>
     <w:multiLevelType w:val="hybridMultilevel"/>
     <w:tmpl w:val="B60ED09E"/>
@@ -4736,7 +4995,7 @@
       </w:rPr>
     </w:lvl>
   </w:abstractNum>
-  <w:abstractNum w:abstractNumId="5" w15:restartNumberingAfterBreak="0">
+  <w:abstractNum w:abstractNumId="6" w15:restartNumberingAfterBreak="0">
     <w:nsid w:val="0D616EF5"/>
     <w:multiLevelType w:val="multilevel"/>
     <w:tmpl w:val="0374BFD4"/>
@@ -4849,7 +5108,7 @@
       </w:rPr>
     </w:lvl>
   </w:abstractNum>
-  <w:abstractNum w:abstractNumId="6" w15:restartNumberingAfterBreak="0">
+  <w:abstractNum w:abstractNumId="7" w15:restartNumberingAfterBreak="0">
     <w:nsid w:val="13782307"/>
     <w:multiLevelType w:val="hybridMultilevel"/>
     <w:tmpl w:val="092AE364"/>
@@ -4962,7 +5221,7 @@
       </w:rPr>
     </w:lvl>
   </w:abstractNum>
-  <w:abstractNum w:abstractNumId="7" w15:restartNumberingAfterBreak="0">
+  <w:abstractNum w:abstractNumId="8" w15:restartNumberingAfterBreak="0">
     <w:nsid w:val="19D81796"/>
     <w:multiLevelType w:val="hybridMultilevel"/>
     <w:tmpl w:val="16EA879A"/>
@@ -5075,7 +5334,7 @@
       </w:rPr>
     </w:lvl>
   </w:abstractNum>
-  <w:abstractNum w:abstractNumId="8" w15:restartNumberingAfterBreak="0">
+  <w:abstractNum w:abstractNumId="9" w15:restartNumberingAfterBreak="0">
     <w:nsid w:val="2390130B"/>
     <w:multiLevelType w:val="multilevel"/>
     <w:tmpl w:val="67C0D1F4"/>
@@ -5188,7 +5447,7 @@
       </w:rPr>
     </w:lvl>
   </w:abstractNum>
-  <w:abstractNum w:abstractNumId="9" w15:restartNumberingAfterBreak="0">
+  <w:abstractNum w:abstractNumId="10" w15:restartNumberingAfterBreak="0">
     <w:nsid w:val="24D07B1F"/>
     <w:multiLevelType w:val="hybridMultilevel"/>
     <w:tmpl w:val="2CF65206"/>
@@ -5301,7 +5560,7 @@
       </w:rPr>
     </w:lvl>
   </w:abstractNum>
-  <w:abstractNum w:abstractNumId="10" w15:restartNumberingAfterBreak="0">
+  <w:abstractNum w:abstractNumId="11" w15:restartNumberingAfterBreak="0">
     <w:nsid w:val="2AC571C1"/>
     <w:multiLevelType w:val="hybridMultilevel"/>
     <w:tmpl w:val="8D56BA94"/>
@@ -5414,7 +5673,7 @@
       </w:rPr>
     </w:lvl>
   </w:abstractNum>
-  <w:abstractNum w:abstractNumId="11" w15:restartNumberingAfterBreak="0">
+  <w:abstractNum w:abstractNumId="12" w15:restartNumberingAfterBreak="0">
     <w:nsid w:val="2C5D3573"/>
     <w:multiLevelType w:val="hybridMultilevel"/>
     <w:tmpl w:val="64601352"/>
@@ -5527,7 +5786,7 @@
       </w:rPr>
     </w:lvl>
   </w:abstractNum>
-  <w:abstractNum w:abstractNumId="12" w15:restartNumberingAfterBreak="0">
+  <w:abstractNum w:abstractNumId="13" w15:restartNumberingAfterBreak="0">
     <w:nsid w:val="2CAE5C7A"/>
     <w:multiLevelType w:val="multilevel"/>
     <w:tmpl w:val="ED7E9DEC"/>
@@ -5640,7 +5899,7 @@
       </w:rPr>
     </w:lvl>
   </w:abstractNum>
-  <w:abstractNum w:abstractNumId="13" w15:restartNumberingAfterBreak="0">
+  <w:abstractNum w:abstractNumId="14" w15:restartNumberingAfterBreak="0">
     <w:nsid w:val="2FC72622"/>
     <w:multiLevelType w:val="multilevel"/>
     <w:tmpl w:val="4DC8596E"/>
@@ -5753,7 +6012,7 @@
       </w:rPr>
     </w:lvl>
   </w:abstractNum>
-  <w:abstractNum w:abstractNumId="14" w15:restartNumberingAfterBreak="0">
+  <w:abstractNum w:abstractNumId="15" w15:restartNumberingAfterBreak="0">
     <w:nsid w:val="32DF481A"/>
     <w:multiLevelType w:val="hybridMultilevel"/>
     <w:tmpl w:val="A4FA89AC"/>
@@ -5866,7 +6125,7 @@
       </w:rPr>
     </w:lvl>
   </w:abstractNum>
-  <w:abstractNum w:abstractNumId="15" w15:restartNumberingAfterBreak="0">
+  <w:abstractNum w:abstractNumId="16" w15:restartNumberingAfterBreak="0">
     <w:nsid w:val="35176B44"/>
     <w:multiLevelType w:val="hybridMultilevel"/>
     <w:tmpl w:val="F066272E"/>
@@ -5979,7 +6238,7 @@
       </w:rPr>
     </w:lvl>
   </w:abstractNum>
-  <w:abstractNum w:abstractNumId="16" w15:restartNumberingAfterBreak="0">
+  <w:abstractNum w:abstractNumId="17" w15:restartNumberingAfterBreak="0">
     <w:nsid w:val="35C21169"/>
     <w:multiLevelType w:val="multilevel"/>
     <w:tmpl w:val="42F29344"/>
@@ -6092,7 +6351,7 @@
       </w:rPr>
     </w:lvl>
   </w:abstractNum>
-  <w:abstractNum w:abstractNumId="17" w15:restartNumberingAfterBreak="0">
+  <w:abstractNum w:abstractNumId="18" w15:restartNumberingAfterBreak="0">
     <w:nsid w:val="3B43376C"/>
     <w:multiLevelType w:val="multilevel"/>
     <w:tmpl w:val="E4ECC624"/>
@@ -6205,7 +6464,7 @@
       </w:rPr>
     </w:lvl>
   </w:abstractNum>
-  <w:abstractNum w:abstractNumId="18" w15:restartNumberingAfterBreak="0">
+  <w:abstractNum w:abstractNumId="19" w15:restartNumberingAfterBreak="0">
     <w:nsid w:val="3CAE19ED"/>
     <w:multiLevelType w:val="multilevel"/>
     <w:tmpl w:val="A86E1A1E"/>
@@ -6318,7 +6577,7 @@
       </w:rPr>
     </w:lvl>
   </w:abstractNum>
-  <w:abstractNum w:abstractNumId="19" w15:restartNumberingAfterBreak="0">
+  <w:abstractNum w:abstractNumId="20" w15:restartNumberingAfterBreak="0">
     <w:nsid w:val="403D1DA4"/>
     <w:multiLevelType w:val="hybridMultilevel"/>
     <w:tmpl w:val="CB9CD4DE"/>
@@ -6431,7 +6690,7 @@
       </w:rPr>
     </w:lvl>
   </w:abstractNum>
-  <w:abstractNum w:abstractNumId="20" w15:restartNumberingAfterBreak="0">
+  <w:abstractNum w:abstractNumId="21" w15:restartNumberingAfterBreak="0">
     <w:nsid w:val="40D154F3"/>
     <w:multiLevelType w:val="hybridMultilevel"/>
     <w:tmpl w:val="54A258AE"/>
@@ -6544,7 +6803,7 @@
       </w:rPr>
     </w:lvl>
   </w:abstractNum>
-  <w:abstractNum w:abstractNumId="21" w15:restartNumberingAfterBreak="0">
+  <w:abstractNum w:abstractNumId="22" w15:restartNumberingAfterBreak="0">
     <w:nsid w:val="41A1053C"/>
     <w:multiLevelType w:val="multilevel"/>
     <w:tmpl w:val="EC10B5FC"/>
@@ -6657,7 +6916,7 @@
       </w:rPr>
     </w:lvl>
   </w:abstractNum>
-  <w:abstractNum w:abstractNumId="22" w15:restartNumberingAfterBreak="0">
+  <w:abstractNum w:abstractNumId="23" w15:restartNumberingAfterBreak="0">
     <w:nsid w:val="45017F74"/>
     <w:multiLevelType w:val="hybridMultilevel"/>
     <w:tmpl w:val="8DD81BC4"/>
@@ -6770,7 +7029,7 @@
       </w:rPr>
     </w:lvl>
   </w:abstractNum>
-  <w:abstractNum w:abstractNumId="23" w15:restartNumberingAfterBreak="0">
+  <w:abstractNum w:abstractNumId="24" w15:restartNumberingAfterBreak="0">
     <w:nsid w:val="49E406D5"/>
     <w:multiLevelType w:val="hybridMultilevel"/>
     <w:tmpl w:val="80C8F1C4"/>
@@ -6883,7 +7142,7 @@
       </w:rPr>
     </w:lvl>
   </w:abstractNum>
-  <w:abstractNum w:abstractNumId="24" w15:restartNumberingAfterBreak="0">
+  <w:abstractNum w:abstractNumId="25" w15:restartNumberingAfterBreak="0">
     <w:nsid w:val="4BA77902"/>
     <w:multiLevelType w:val="hybridMultilevel"/>
     <w:tmpl w:val="0E46F708"/>
@@ -6996,7 +7255,7 @@
       </w:rPr>
     </w:lvl>
   </w:abstractNum>
-  <w:abstractNum w:abstractNumId="25" w15:restartNumberingAfterBreak="0">
+  <w:abstractNum w:abstractNumId="26" w15:restartNumberingAfterBreak="0">
     <w:nsid w:val="4BC6414D"/>
     <w:multiLevelType w:val="hybridMultilevel"/>
     <w:tmpl w:val="C1404BDE"/>
@@ -7109,7 +7368,7 @@
       </w:rPr>
     </w:lvl>
   </w:abstractNum>
-  <w:abstractNum w:abstractNumId="26" w15:restartNumberingAfterBreak="0">
+  <w:abstractNum w:abstractNumId="27" w15:restartNumberingAfterBreak="0">
     <w:nsid w:val="4E8E63FE"/>
     <w:multiLevelType w:val="hybridMultilevel"/>
     <w:tmpl w:val="24A4267A"/>
@@ -7222,7 +7481,7 @@
       </w:rPr>
     </w:lvl>
   </w:abstractNum>
-  <w:abstractNum w:abstractNumId="27" w15:restartNumberingAfterBreak="0">
+  <w:abstractNum w:abstractNumId="28" w15:restartNumberingAfterBreak="0">
     <w:nsid w:val="4FF82CCD"/>
     <w:multiLevelType w:val="hybridMultilevel"/>
     <w:tmpl w:val="AAEA5B48"/>
@@ -7335,7 +7594,7 @@
       </w:rPr>
     </w:lvl>
   </w:abstractNum>
-  <w:abstractNum w:abstractNumId="28" w15:restartNumberingAfterBreak="0">
+  <w:abstractNum w:abstractNumId="29" w15:restartNumberingAfterBreak="0">
     <w:nsid w:val="51DC3986"/>
     <w:multiLevelType w:val="multilevel"/>
     <w:tmpl w:val="F9D06B30"/>
@@ -7448,7 +7707,7 @@
       </w:rPr>
     </w:lvl>
   </w:abstractNum>
-  <w:abstractNum w:abstractNumId="29" w15:restartNumberingAfterBreak="0">
+  <w:abstractNum w:abstractNumId="30" w15:restartNumberingAfterBreak="0">
     <w:nsid w:val="53E83892"/>
     <w:multiLevelType w:val="multilevel"/>
     <w:tmpl w:val="FAA04D98"/>
@@ -7561,7 +7820,7 @@
       </w:rPr>
     </w:lvl>
   </w:abstractNum>
-  <w:abstractNum w:abstractNumId="30" w15:restartNumberingAfterBreak="0">
+  <w:abstractNum w:abstractNumId="31" w15:restartNumberingAfterBreak="0">
     <w:nsid w:val="54F504E0"/>
     <w:multiLevelType w:val="hybridMultilevel"/>
     <w:tmpl w:val="8B3E4566"/>
@@ -7647,7 +7906,7 @@
       </w:pPr>
     </w:lvl>
   </w:abstractNum>
-  <w:abstractNum w:abstractNumId="31" w15:restartNumberingAfterBreak="0">
+  <w:abstractNum w:abstractNumId="32" w15:restartNumberingAfterBreak="0">
     <w:nsid w:val="572A2F38"/>
     <w:multiLevelType w:val="multilevel"/>
     <w:tmpl w:val="5150C9C6"/>
@@ -7760,7 +8019,7 @@
       </w:rPr>
     </w:lvl>
   </w:abstractNum>
-  <w:abstractNum w:abstractNumId="32" w15:restartNumberingAfterBreak="0">
+  <w:abstractNum w:abstractNumId="33" w15:restartNumberingAfterBreak="0">
     <w:nsid w:val="59073CE2"/>
     <w:multiLevelType w:val="hybridMultilevel"/>
     <w:tmpl w:val="C1462C3C"/>
@@ -7873,7 +8132,7 @@
       </w:rPr>
     </w:lvl>
   </w:abstractNum>
-  <w:abstractNum w:abstractNumId="33" w15:restartNumberingAfterBreak="0">
+  <w:abstractNum w:abstractNumId="34" w15:restartNumberingAfterBreak="0">
     <w:nsid w:val="5BC154E7"/>
     <w:multiLevelType w:val="hybridMultilevel"/>
     <w:tmpl w:val="CC509FA2"/>
@@ -7986,7 +8245,7 @@
       </w:rPr>
     </w:lvl>
   </w:abstractNum>
-  <w:abstractNum w:abstractNumId="34" w15:restartNumberingAfterBreak="0">
+  <w:abstractNum w:abstractNumId="35" w15:restartNumberingAfterBreak="0">
     <w:nsid w:val="79852CF3"/>
     <w:multiLevelType w:val="hybridMultilevel"/>
     <w:tmpl w:val="4D4A67BE"/>
@@ -8099,7 +8358,120 @@
       </w:rPr>
     </w:lvl>
   </w:abstractNum>
-  <w:abstractNum w:abstractNumId="35" w15:restartNumberingAfterBreak="0">
+  <w:abstractNum w:abstractNumId="36" w15:restartNumberingAfterBreak="0">
+    <w:nsid w:val="7D8B211B"/>
+    <w:multiLevelType w:val="hybridMultilevel"/>
+    <w:tmpl w:val="84426EF6"/>
+    <w:lvl w:ilvl="0" w:tplc="08090001">
+      <w:start w:val="1"/>
+      <w:numFmt w:val="bullet"/>
+      <w:lvlText w:val=""/>
+      <w:lvlJc w:val="left"/>
+      <w:pPr>
+        <w:ind w:left="720" w:hanging="360"/>
+      </w:pPr>
+      <w:rPr>
+        <w:rFonts w:ascii="Symbol" w:hAnsi="Symbol" w:hint="default"/>
+      </w:rPr>
+    </w:lvl>
+    <w:lvl w:ilvl="1" w:tplc="08090003" w:tentative="1">
+      <w:start w:val="1"/>
+      <w:numFmt w:val="bullet"/>
+      <w:lvlText w:val="o"/>
+      <w:lvlJc w:val="left"/>
+      <w:pPr>
+        <w:ind w:left="1440" w:hanging="360"/>
+      </w:pPr>
+      <w:rPr>
+        <w:rFonts w:ascii="Courier New" w:hAnsi="Courier New" w:cs="Courier New" w:hint="default"/>
+      </w:rPr>
+    </w:lvl>
+    <w:lvl w:ilvl="2" w:tplc="08090005" w:tentative="1">
+      <w:start w:val="1"/>
+      <w:numFmt w:val="bullet"/>
+      <w:lvlText w:val=""/>
+      <w:lvlJc w:val="left"/>
+      <w:pPr>
+        <w:ind w:left="2160" w:hanging="360"/>
+      </w:pPr>
+      <w:rPr>
+        <w:rFonts w:ascii="Wingdings" w:hAnsi="Wingdings" w:hint="default"/>
+      </w:rPr>
+    </w:lvl>
+    <w:lvl w:ilvl="3" w:tplc="08090001" w:tentative="1">
+      <w:start w:val="1"/>
+      <w:numFmt w:val="bullet"/>
+      <w:lvlText w:val=""/>
+      <w:lvlJc w:val="left"/>
+      <w:pPr>
+        <w:ind w:left="2880" w:hanging="360"/>
+      </w:pPr>
+      <w:rPr>
+        <w:rFonts w:ascii="Symbol" w:hAnsi="Symbol" w:hint="default"/>
+      </w:rPr>
+    </w:lvl>
+    <w:lvl w:ilvl="4" w:tplc="08090003" w:tentative="1">
+      <w:start w:val="1"/>
+      <w:numFmt w:val="bullet"/>
+      <w:lvlText w:val="o"/>
+      <w:lvlJc w:val="left"/>
+      <w:pPr>
+        <w:ind w:left="3600" w:hanging="360"/>
+      </w:pPr>
+      <w:rPr>
+        <w:rFonts w:ascii="Courier New" w:hAnsi="Courier New" w:cs="Courier New" w:hint="default"/>
+      </w:rPr>
+    </w:lvl>
+    <w:lvl w:ilvl="5" w:tplc="08090005" w:tentative="1">
+      <w:start w:val="1"/>
+      <w:numFmt w:val="bullet"/>
+      <w:lvlText w:val=""/>
+      <w:lvlJc w:val="left"/>
+      <w:pPr>
+        <w:ind w:left="4320" w:hanging="360"/>
+      </w:pPr>
+      <w:rPr>
+        <w:rFonts w:ascii="Wingdings" w:hAnsi="Wingdings" w:hint="default"/>
+      </w:rPr>
+    </w:lvl>
+    <w:lvl w:ilvl="6" w:tplc="08090001" w:tentative="1">
+      <w:start w:val="1"/>
+      <w:numFmt w:val="bullet"/>
+      <w:lvlText w:val=""/>
+      <w:lvlJc w:val="left"/>
+      <w:pPr>
+        <w:ind w:left="5040" w:hanging="360"/>
+      </w:pPr>
+      <w:rPr>
+        <w:rFonts w:ascii="Symbol" w:hAnsi="Symbol" w:hint="default"/>
+      </w:rPr>
+    </w:lvl>
+    <w:lvl w:ilvl="7" w:tplc="08090003" w:tentative="1">
+      <w:start w:val="1"/>
+      <w:numFmt w:val="bullet"/>
+      <w:lvlText w:val="o"/>
+      <w:lvlJc w:val="left"/>
+      <w:pPr>
+        <w:ind w:left="5760" w:hanging="360"/>
+      </w:pPr>
+      <w:rPr>
+        <w:rFonts w:ascii="Courier New" w:hAnsi="Courier New" w:cs="Courier New" w:hint="default"/>
+      </w:rPr>
+    </w:lvl>
+    <w:lvl w:ilvl="8" w:tplc="08090005" w:tentative="1">
+      <w:start w:val="1"/>
+      <w:numFmt w:val="bullet"/>
+      <w:lvlText w:val=""/>
+      <w:lvlJc w:val="left"/>
+      <w:pPr>
+        <w:ind w:left="6480" w:hanging="360"/>
+      </w:pPr>
+      <w:rPr>
+        <w:rFonts w:ascii="Wingdings" w:hAnsi="Wingdings" w:hint="default"/>
+      </w:rPr>
+    </w:lvl>
+  </w:abstractNum>
+  <w:abstractNum w:abstractNumId="37" w15:restartNumberingAfterBreak="0">
     <w:nsid w:val="7F9C58A1"/>
     <w:multiLevelType w:val="hybridMultilevel"/>
     <w:tmpl w:val="C2F273C8"/>
@@ -8213,112 +8585,118 @@
     </w:lvl>
   </w:abstractNum>
   <w:num w:numId="1">
+    <w:abstractNumId w:val="10"/>
+  </w:num>
+  <w:num w:numId="2">
+    <w:abstractNumId w:val="11"/>
+  </w:num>
+  <w:num w:numId="3">
+    <w:abstractNumId w:val="17"/>
+  </w:num>
+  <w:num w:numId="4">
+    <w:abstractNumId w:val="30"/>
+  </w:num>
+  <w:num w:numId="5">
+    <w:abstractNumId w:val="19"/>
+  </w:num>
+  <w:num w:numId="6">
     <w:abstractNumId w:val="9"/>
   </w:num>
-  <w:num w:numId="2">
-    <w:abstractNumId w:val="10"/>
+  <w:num w:numId="7">
+    <w:abstractNumId w:val="29"/>
   </w:num>
-  <w:num w:numId="3">
+  <w:num w:numId="8">
+    <w:abstractNumId w:val="3"/>
+  </w:num>
+  <w:num w:numId="9">
+    <w:abstractNumId w:val="18"/>
+  </w:num>
+  <w:num w:numId="10">
+    <w:abstractNumId w:val="27"/>
+  </w:num>
+  <w:num w:numId="11">
+    <w:abstractNumId w:val="37"/>
+  </w:num>
+  <w:num w:numId="12">
+    <w:abstractNumId w:val="28"/>
+  </w:num>
+  <w:num w:numId="13">
+    <w:abstractNumId w:val="6"/>
+  </w:num>
+  <w:num w:numId="14">
+    <w:abstractNumId w:val="22"/>
+  </w:num>
+  <w:num w:numId="15">
+    <w:abstractNumId w:val="32"/>
+  </w:num>
+  <w:num w:numId="16">
+    <w:abstractNumId w:val="33"/>
+  </w:num>
+  <w:num w:numId="17">
+    <w:abstractNumId w:val="21"/>
+  </w:num>
+  <w:num w:numId="18">
+    <w:abstractNumId w:val="12"/>
+  </w:num>
+  <w:num w:numId="19">
+    <w:abstractNumId w:val="20"/>
+  </w:num>
+  <w:num w:numId="20">
+    <w:abstractNumId w:val="34"/>
+  </w:num>
+  <w:num w:numId="21">
+    <w:abstractNumId w:val="35"/>
+  </w:num>
+  <w:num w:numId="22">
     <w:abstractNumId w:val="16"/>
   </w:num>
-  <w:num w:numId="4">
-    <w:abstractNumId w:val="29"/>
+  <w:num w:numId="23">
+    <w:abstractNumId w:val="13"/>
   </w:num>
-  <w:num w:numId="5">
-    <w:abstractNumId w:val="18"/>
-  </w:num>
-  <w:num w:numId="6">
-    <w:abstractNumId w:val="8"/>
-  </w:num>
-  <w:num w:numId="7">
-    <w:abstractNumId w:val="28"/>
-  </w:num>
-  <w:num w:numId="8">
+  <w:num w:numId="24">
     <w:abstractNumId w:val="2"/>
   </w:num>
-  <w:num w:numId="9">
-    <w:abstractNumId w:val="17"/>
-  </w:num>
-  <w:num w:numId="10">
-    <w:abstractNumId w:val="26"/>
-  </w:num>
-  <w:num w:numId="11">
-    <w:abstractNumId w:val="35"/>
-  </w:num>
-  <w:num w:numId="12">
-    <w:abstractNumId w:val="27"/>
-  </w:num>
-  <w:num w:numId="13">
-    <w:abstractNumId w:val="5"/>
-  </w:num>
-  <w:num w:numId="14">
-    <w:abstractNumId w:val="21"/>
-  </w:num>
-  <w:num w:numId="15">
-    <w:abstractNumId w:val="31"/>
-  </w:num>
-  <w:num w:numId="16">
-    <w:abstractNumId w:val="32"/>
-  </w:num>
-  <w:num w:numId="17">
-    <w:abstractNumId w:val="20"/>
-  </w:num>
-  <w:num w:numId="18">
-    <w:abstractNumId w:val="11"/>
-  </w:num>
-  <w:num w:numId="19">
-    <w:abstractNumId w:val="19"/>
-  </w:num>
-  <w:num w:numId="20">
-    <w:abstractNumId w:val="33"/>
-  </w:num>
-  <w:num w:numId="21">
-    <w:abstractNumId w:val="34"/>
-  </w:num>
-  <w:num w:numId="22">
-    <w:abstractNumId w:val="15"/>
-  </w:num>
-  <w:num w:numId="23">
-    <w:abstractNumId w:val="12"/>
-  </w:num>
-  <w:num w:numId="24">
-    <w:abstractNumId w:val="1"/>
-  </w:num>
   <w:num w:numId="25">
-    <w:abstractNumId w:val="22"/>
+    <w:abstractNumId w:val="23"/>
   </w:num>
   <w:num w:numId="26">
-    <w:abstractNumId w:val="23"/>
+    <w:abstractNumId w:val="24"/>
   </w:num>
   <w:num w:numId="27">
-    <w:abstractNumId w:val="3"/>
+    <w:abstractNumId w:val="4"/>
   </w:num>
   <w:num w:numId="28">
-    <w:abstractNumId w:val="24"/>
+    <w:abstractNumId w:val="25"/>
   </w:num>
   <w:num w:numId="29">
-    <w:abstractNumId w:val="6"/>
+    <w:abstractNumId w:val="7"/>
   </w:num>
   <w:num w:numId="30">
     <w:abstractNumId w:val="0"/>
   </w:num>
   <w:num w:numId="31">
-    <w:abstractNumId w:val="13"/>
+    <w:abstractNumId w:val="14"/>
   </w:num>
   <w:num w:numId="32">
-    <w:abstractNumId w:val="25"/>
+    <w:abstractNumId w:val="26"/>
   </w:num>
   <w:num w:numId="33">
-    <w:abstractNumId w:val="14"/>
+    <w:abstractNumId w:val="15"/>
   </w:num>
   <w:num w:numId="34">
-    <w:abstractNumId w:val="30"/>
+    <w:abstractNumId w:val="31"/>
   </w:num>
   <w:num w:numId="35">
-    <w:abstractNumId w:val="7"/>
+    <w:abstractNumId w:val="8"/>
   </w:num>
   <w:num w:numId="36">
-    <w:abstractNumId w:val="4"/>
+    <w:abstractNumId w:val="5"/>
+  </w:num>
+  <w:num w:numId="37">
+    <w:abstractNumId w:val="36"/>
+  </w:num>
+  <w:num w:numId="38">
+    <w:abstractNumId w:val="1"/>
   </w:num>
 </w:numbering>
 </file>
@@ -9062,7 +9440,7 @@
 </file>
 
 <file path=customXml/itemProps1.xml><?xml version="1.0" encoding="utf-8"?>
-<ds:datastoreItem xmlns:ds="http://schemas.openxmlformats.org/officeDocument/2006/customXml" ds:itemID="{9448E7D8-E2AD-46A6-93ED-C5D4D968E058}">
+<ds:datastoreItem xmlns:ds="http://schemas.openxmlformats.org/officeDocument/2006/customXml" ds:itemID="{57F14051-BF1C-469E-9D1B-C09629CEC01A}">
   <ds:schemaRefs>
     <ds:schemaRef ds:uri="http://schemas.openxmlformats.org/officeDocument/2006/bibliography"/>
   </ds:schemaRefs>

</xml_diff>